<commit_message>
Revisão do Contéudo do Curso
</commit_message>
<xml_diff>
--- a/Anotações Backend.docx
+++ b/Anotações Backend.docx
@@ -4527,7 +4527,6 @@
             <w:insideH w:val="single" w:color="auto" w:sz="4" w:space="0"/>
             <w:insideV w:val="single" w:color="auto" w:sz="4" w:space="0"/>
           </w:tblBorders>
-          <w:shd w:val="clear" w:color="auto" w:fill="auto"/>
           <w:tblCellMar>
             <w:top w:w="15" w:type="dxa"/>
             <w:left w:w="15" w:type="dxa"/>
@@ -4946,7 +4945,6 @@
             <w:insideH w:val="single" w:color="auto" w:sz="4" w:space="0"/>
             <w:insideV w:val="single" w:color="auto" w:sz="4" w:space="0"/>
           </w:tblBorders>
-          <w:shd w:val="clear" w:color="auto" w:fill="auto"/>
           <w:tblCellMar>
             <w:top w:w="15" w:type="dxa"/>
             <w:left w:w="15" w:type="dxa"/>
@@ -5086,7 +5084,6 @@
             <w:insideH w:val="single" w:color="auto" w:sz="4" w:space="0"/>
             <w:insideV w:val="single" w:color="auto" w:sz="4" w:space="0"/>
           </w:tblBorders>
-          <w:shd w:val="clear" w:color="auto" w:fill="auto"/>
           <w:tblCellMar>
             <w:top w:w="15" w:type="dxa"/>
             <w:left w:w="15" w:type="dxa"/>
@@ -5226,7 +5223,6 @@
             <w:insideH w:val="single" w:color="auto" w:sz="4" w:space="0"/>
             <w:insideV w:val="single" w:color="auto" w:sz="4" w:space="0"/>
           </w:tblBorders>
-          <w:shd w:val="clear" w:color="auto" w:fill="auto"/>
           <w:tblCellMar>
             <w:top w:w="15" w:type="dxa"/>
             <w:left w:w="15" w:type="dxa"/>
@@ -6483,7 +6479,18 @@
           <w:szCs w:val="24"/>
           <w:lang w:val="pt-BR"/>
         </w:rPr>
-        <w:t xml:space="preserve"> por garantir que os dados sejam apresentados de forma compreensível e de forma segura para a próxima cada que é a camada de aplicação</w:t>
+        <w:t xml:space="preserve"> por garantir que os dados sejam apresentados de forma compreensível e de forma segura para a próxima cama</w:t>
+      </w:r>
+      <w:bookmarkStart w:id="0" w:name="_GoBack"/>
+      <w:bookmarkEnd w:id="0"/>
+      <w:r>
+        <w:rPr>
+          <w:rFonts w:hint="default" w:ascii="Bahnschrift Light SemiCondensed" w:hAnsi="Bahnschrift Light SemiCondensed" w:cs="Bahnschrift Light SemiCondensed"/>
+          <w:sz w:val="24"/>
+          <w:szCs w:val="24"/>
+          <w:lang w:val="pt-BR"/>
+        </w:rPr>
+        <w:t>da que é a camada de aplicação</w:t>
       </w:r>
       <w:r>
         <w:rPr>
@@ -9797,6 +9804,7 @@
         <w:keepLines w:val="0"/>
         <w:widowControl/>
         <w:numPr>
+          <w:ilvl w:val="0"/>
           <w:numId w:val="0"/>
         </w:numPr>
         <w:suppressLineNumbers w:val="0"/>
@@ -9817,6 +9825,7 @@
         <w:keepLines w:val="0"/>
         <w:widowControl/>
         <w:numPr>
+          <w:ilvl w:val="0"/>
           <w:numId w:val="0"/>
         </w:numPr>
         <w:suppressLineNumbers w:val="0"/>
@@ -9840,8 +9849,6 @@
         </w:rPr>
         <w:t>18:00</w:t>
       </w:r>
-      <w:bookmarkStart w:id="0" w:name="_GoBack"/>
-      <w:bookmarkEnd w:id="0"/>
     </w:p>
     <w:sectPr>
       <w:pgSz w:w="11906" w:h="16838"/>

</xml_diff>

<commit_message>
Roteadores, BGP e Cabos
</commit_message>
<xml_diff>
--- a/Anotações Backend.docx
+++ b/Anotações Backend.docx
@@ -463,7 +463,7 @@
     </w:p>
     <w:p>
       <w:pPr>
-        <w:pStyle w:val="8"/>
+        <w:pStyle w:val="9"/>
         <w:keepNext w:val="0"/>
         <w:keepLines w:val="0"/>
         <w:widowControl/>
@@ -487,7 +487,7 @@
     </w:p>
     <w:p>
       <w:pPr>
-        <w:pStyle w:val="8"/>
+        <w:pStyle w:val="9"/>
         <w:keepNext w:val="0"/>
         <w:keepLines w:val="0"/>
         <w:widowControl/>
@@ -545,7 +545,7 @@
     </w:p>
     <w:p>
       <w:pPr>
-        <w:pStyle w:val="8"/>
+        <w:pStyle w:val="9"/>
         <w:keepNext w:val="0"/>
         <w:keepLines w:val="0"/>
         <w:widowControl/>
@@ -605,7 +605,7 @@
     </w:p>
     <w:p>
       <w:pPr>
-        <w:pStyle w:val="8"/>
+        <w:pStyle w:val="9"/>
         <w:keepNext w:val="0"/>
         <w:keepLines w:val="0"/>
         <w:widowControl/>
@@ -858,7 +858,7 @@
     </w:p>
     <w:p>
       <w:pPr>
-        <w:pStyle w:val="8"/>
+        <w:pStyle w:val="9"/>
         <w:keepNext w:val="0"/>
         <w:keepLines w:val="0"/>
         <w:widowControl/>
@@ -875,7 +875,7 @@
     </w:p>
     <w:p>
       <w:pPr>
-        <w:pStyle w:val="8"/>
+        <w:pStyle w:val="9"/>
         <w:keepNext w:val="0"/>
         <w:keepLines w:val="0"/>
         <w:widowControl/>
@@ -891,7 +891,7 @@
     </w:p>
     <w:p>
       <w:pPr>
-        <w:pStyle w:val="8"/>
+        <w:pStyle w:val="9"/>
         <w:keepNext w:val="0"/>
         <w:keepLines w:val="0"/>
         <w:widowControl/>
@@ -918,7 +918,7 @@
     </w:p>
     <w:p>
       <w:pPr>
-        <w:pStyle w:val="8"/>
+        <w:pStyle w:val="9"/>
         <w:keepNext w:val="0"/>
         <w:keepLines w:val="0"/>
         <w:widowControl/>
@@ -963,7 +963,7 @@
     </w:p>
     <w:p>
       <w:pPr>
-        <w:pStyle w:val="8"/>
+        <w:pStyle w:val="9"/>
         <w:keepNext w:val="0"/>
         <w:keepLines w:val="0"/>
         <w:widowControl/>
@@ -1007,7 +1007,7 @@
     </w:p>
     <w:p>
       <w:pPr>
-        <w:pStyle w:val="8"/>
+        <w:pStyle w:val="9"/>
         <w:keepNext w:val="0"/>
         <w:keepLines w:val="0"/>
         <w:widowControl/>
@@ -1051,7 +1051,7 @@
     </w:p>
     <w:p>
       <w:pPr>
-        <w:pStyle w:val="8"/>
+        <w:pStyle w:val="9"/>
         <w:keepNext w:val="0"/>
         <w:keepLines w:val="0"/>
         <w:widowControl/>
@@ -1095,7 +1095,7 @@
     </w:p>
     <w:p>
       <w:pPr>
-        <w:pStyle w:val="8"/>
+        <w:pStyle w:val="9"/>
         <w:keepNext w:val="0"/>
         <w:keepLines w:val="0"/>
         <w:widowControl/>
@@ -1140,7 +1140,7 @@
     </w:p>
     <w:p>
       <w:pPr>
-        <w:pStyle w:val="8"/>
+        <w:pStyle w:val="9"/>
         <w:keepNext w:val="0"/>
         <w:keepLines w:val="0"/>
         <w:widowControl/>
@@ -1172,7 +1172,7 @@
     </w:p>
     <w:p>
       <w:pPr>
-        <w:pStyle w:val="8"/>
+        <w:pStyle w:val="9"/>
         <w:keepNext w:val="0"/>
         <w:keepLines w:val="0"/>
         <w:widowControl/>
@@ -1881,7 +1881,7 @@
     </w:p>
     <w:p>
       <w:pPr>
-        <w:pStyle w:val="8"/>
+        <w:pStyle w:val="9"/>
         <w:keepNext w:val="0"/>
         <w:keepLines w:val="0"/>
         <w:widowControl/>
@@ -1979,7 +1979,7 @@
     </w:p>
     <w:p>
       <w:pPr>
-        <w:pStyle w:val="8"/>
+        <w:pStyle w:val="9"/>
         <w:keepNext w:val="0"/>
         <w:keepLines w:val="0"/>
         <w:widowControl/>
@@ -2003,7 +2003,7 @@
     </w:p>
     <w:p>
       <w:pPr>
-        <w:pStyle w:val="8"/>
+        <w:pStyle w:val="9"/>
         <w:keepNext w:val="0"/>
         <w:keepLines w:val="0"/>
         <w:widowControl/>
@@ -2103,7 +2103,7 @@
     </w:p>
     <w:p>
       <w:pPr>
-        <w:pStyle w:val="8"/>
+        <w:pStyle w:val="9"/>
         <w:keepNext w:val="0"/>
         <w:keepLines w:val="0"/>
         <w:widowControl/>
@@ -2123,7 +2123,7 @@
     </w:p>
     <w:p>
       <w:pPr>
-        <w:pStyle w:val="8"/>
+        <w:pStyle w:val="9"/>
         <w:keepNext w:val="0"/>
         <w:keepLines w:val="0"/>
         <w:widowControl/>
@@ -2181,7 +2181,7 @@
     </w:p>
     <w:p>
       <w:pPr>
-        <w:pStyle w:val="8"/>
+        <w:pStyle w:val="9"/>
         <w:keepNext w:val="0"/>
         <w:keepLines w:val="0"/>
         <w:widowControl/>
@@ -2201,7 +2201,7 @@
     </w:p>
     <w:p>
       <w:pPr>
-        <w:pStyle w:val="8"/>
+        <w:pStyle w:val="9"/>
         <w:keepNext w:val="0"/>
         <w:keepLines w:val="0"/>
         <w:widowControl/>
@@ -2259,7 +2259,7 @@
     </w:p>
     <w:p>
       <w:pPr>
-        <w:pStyle w:val="8"/>
+        <w:pStyle w:val="9"/>
         <w:keepNext w:val="0"/>
         <w:keepLines w:val="0"/>
         <w:widowControl/>
@@ -2279,7 +2279,7 @@
     </w:p>
     <w:p>
       <w:pPr>
-        <w:pStyle w:val="8"/>
+        <w:pStyle w:val="9"/>
         <w:keepNext w:val="0"/>
         <w:keepLines w:val="0"/>
         <w:widowControl/>
@@ -2337,7 +2337,7 @@
     </w:p>
     <w:p>
       <w:pPr>
-        <w:pStyle w:val="8"/>
+        <w:pStyle w:val="9"/>
         <w:keepNext w:val="0"/>
         <w:keepLines w:val="0"/>
         <w:widowControl/>
@@ -2357,7 +2357,7 @@
     </w:p>
     <w:p>
       <w:pPr>
-        <w:pStyle w:val="8"/>
+        <w:pStyle w:val="9"/>
         <w:keepNext w:val="0"/>
         <w:keepLines w:val="0"/>
         <w:widowControl/>
@@ -2463,7 +2463,7 @@
     </w:p>
     <w:p>
       <w:pPr>
-        <w:pStyle w:val="8"/>
+        <w:pStyle w:val="9"/>
         <w:keepNext w:val="0"/>
         <w:keepLines w:val="0"/>
         <w:widowControl/>
@@ -2570,7 +2570,7 @@
     </w:p>
     <w:p>
       <w:pPr>
-        <w:pStyle w:val="8"/>
+        <w:pStyle w:val="9"/>
         <w:keepNext w:val="0"/>
         <w:keepLines w:val="0"/>
         <w:widowControl/>
@@ -2706,7 +2706,7 @@
     </w:p>
     <w:p>
       <w:pPr>
-        <w:pStyle w:val="8"/>
+        <w:pStyle w:val="9"/>
         <w:keepNext w:val="0"/>
         <w:keepLines w:val="0"/>
         <w:widowControl/>
@@ -2735,7 +2735,7 @@
     </w:p>
     <w:p>
       <w:pPr>
-        <w:pStyle w:val="8"/>
+        <w:pStyle w:val="9"/>
         <w:keepNext w:val="0"/>
         <w:keepLines w:val="0"/>
         <w:widowControl/>
@@ -2853,7 +2853,7 @@
     </w:p>
     <w:p>
       <w:pPr>
-        <w:pStyle w:val="8"/>
+        <w:pStyle w:val="9"/>
         <w:keepNext w:val="0"/>
         <w:keepLines w:val="0"/>
         <w:widowControl/>
@@ -2939,7 +2939,7 @@
     </w:p>
     <w:p>
       <w:pPr>
-        <w:pStyle w:val="8"/>
+        <w:pStyle w:val="9"/>
         <w:keepNext w:val="0"/>
         <w:keepLines w:val="0"/>
         <w:widowControl/>
@@ -2970,7 +2970,7 @@
     </w:p>
     <w:p>
       <w:pPr>
-        <w:pStyle w:val="8"/>
+        <w:pStyle w:val="9"/>
         <w:keepNext w:val="0"/>
         <w:keepLines w:val="0"/>
         <w:widowControl/>
@@ -3025,7 +3025,7 @@
     </w:p>
     <w:p>
       <w:pPr>
-        <w:pStyle w:val="8"/>
+        <w:pStyle w:val="9"/>
         <w:keepNext w:val="0"/>
         <w:keepLines w:val="0"/>
         <w:widowControl/>
@@ -3049,7 +3049,7 @@
     </w:p>
     <w:p>
       <w:pPr>
-        <w:pStyle w:val="8"/>
+        <w:pStyle w:val="9"/>
         <w:keepNext w:val="0"/>
         <w:keepLines w:val="0"/>
         <w:widowControl/>
@@ -3135,7 +3135,7 @@
     </w:p>
     <w:p>
       <w:pPr>
-        <w:pStyle w:val="8"/>
+        <w:pStyle w:val="9"/>
         <w:keepNext w:val="0"/>
         <w:keepLines w:val="0"/>
         <w:widowControl/>
@@ -3190,7 +3190,7 @@
     </w:p>
     <w:p>
       <w:pPr>
-        <w:pStyle w:val="8"/>
+        <w:pStyle w:val="9"/>
         <w:keepNext w:val="0"/>
         <w:keepLines w:val="0"/>
         <w:widowControl/>
@@ -3247,7 +3247,7 @@
     </w:p>
     <w:p>
       <w:pPr>
-        <w:pStyle w:val="8"/>
+        <w:pStyle w:val="9"/>
         <w:keepNext w:val="0"/>
         <w:keepLines w:val="0"/>
         <w:widowControl/>
@@ -3267,7 +3267,7 @@
     </w:p>
     <w:p>
       <w:pPr>
-        <w:pStyle w:val="8"/>
+        <w:pStyle w:val="9"/>
         <w:keepNext w:val="0"/>
         <w:keepLines w:val="0"/>
         <w:widowControl/>
@@ -3321,7 +3321,7 @@
     </w:p>
     <w:p>
       <w:pPr>
-        <w:pStyle w:val="8"/>
+        <w:pStyle w:val="9"/>
         <w:keepNext w:val="0"/>
         <w:keepLines w:val="0"/>
         <w:widowControl/>
@@ -3341,7 +3341,7 @@
     </w:p>
     <w:p>
       <w:pPr>
-        <w:pStyle w:val="8"/>
+        <w:pStyle w:val="9"/>
         <w:keepNext w:val="0"/>
         <w:keepLines w:val="0"/>
         <w:widowControl/>
@@ -3395,7 +3395,7 @@
     </w:p>
     <w:p>
       <w:pPr>
-        <w:pStyle w:val="8"/>
+        <w:pStyle w:val="9"/>
         <w:keepNext w:val="0"/>
         <w:keepLines w:val="0"/>
         <w:widowControl/>
@@ -3415,7 +3415,7 @@
     </w:p>
     <w:p>
       <w:pPr>
-        <w:pStyle w:val="8"/>
+        <w:pStyle w:val="9"/>
         <w:keepNext w:val="0"/>
         <w:keepLines w:val="0"/>
         <w:widowControl/>
@@ -4527,6 +4527,7 @@
             <w:insideH w:val="single" w:color="auto" w:sz="4" w:space="0"/>
             <w:insideV w:val="single" w:color="auto" w:sz="4" w:space="0"/>
           </w:tblBorders>
+          <w:shd w:val="clear" w:color="auto" w:fill="auto"/>
           <w:tblCellMar>
             <w:top w:w="15" w:type="dxa"/>
             <w:left w:w="15" w:type="dxa"/>
@@ -4806,6 +4807,7 @@
             <w:insideH w:val="single" w:color="auto" w:sz="4" w:space="0"/>
             <w:insideV w:val="single" w:color="auto" w:sz="4" w:space="0"/>
           </w:tblBorders>
+          <w:shd w:val="clear" w:color="auto" w:fill="auto"/>
           <w:tblCellMar>
             <w:top w:w="15" w:type="dxa"/>
             <w:left w:w="15" w:type="dxa"/>
@@ -4945,6 +4947,7 @@
             <w:insideH w:val="single" w:color="auto" w:sz="4" w:space="0"/>
             <w:insideV w:val="single" w:color="auto" w:sz="4" w:space="0"/>
           </w:tblBorders>
+          <w:shd w:val="clear" w:color="auto" w:fill="auto"/>
           <w:tblCellMar>
             <w:top w:w="15" w:type="dxa"/>
             <w:left w:w="15" w:type="dxa"/>
@@ -5084,6 +5087,7 @@
             <w:insideH w:val="single" w:color="auto" w:sz="4" w:space="0"/>
             <w:insideV w:val="single" w:color="auto" w:sz="4" w:space="0"/>
           </w:tblBorders>
+          <w:shd w:val="clear" w:color="auto" w:fill="auto"/>
           <w:tblCellMar>
             <w:top w:w="15" w:type="dxa"/>
             <w:left w:w="15" w:type="dxa"/>
@@ -5223,6 +5227,7 @@
             <w:insideH w:val="single" w:color="auto" w:sz="4" w:space="0"/>
             <w:insideV w:val="single" w:color="auto" w:sz="4" w:space="0"/>
           </w:tblBorders>
+          <w:shd w:val="clear" w:color="auto" w:fill="auto"/>
           <w:tblCellMar>
             <w:top w:w="15" w:type="dxa"/>
             <w:left w:w="15" w:type="dxa"/>
@@ -6442,7 +6447,7 @@
     </w:p>
     <w:p>
       <w:pPr>
-        <w:pStyle w:val="8"/>
+        <w:pStyle w:val="9"/>
         <w:keepNext w:val="0"/>
         <w:keepLines w:val="0"/>
         <w:widowControl/>
@@ -6479,18 +6484,7 @@
           <w:szCs w:val="24"/>
           <w:lang w:val="pt-BR"/>
         </w:rPr>
-        <w:t xml:space="preserve"> por garantir que os dados sejam apresentados de forma compreensível e de forma segura para a próxima cama</w:t>
-      </w:r>
-      <w:bookmarkStart w:id="0" w:name="_GoBack"/>
-      <w:bookmarkEnd w:id="0"/>
-      <w:r>
-        <w:rPr>
-          <w:rFonts w:hint="default" w:ascii="Bahnschrift Light SemiCondensed" w:hAnsi="Bahnschrift Light SemiCondensed" w:cs="Bahnschrift Light SemiCondensed"/>
-          <w:sz w:val="24"/>
-          <w:szCs w:val="24"/>
-          <w:lang w:val="pt-BR"/>
-        </w:rPr>
-        <w:t>da que é a camada de aplicação</w:t>
+        <w:t xml:space="preserve"> por garantir que os dados sejam apresentados de forma compreensível e de forma segura para a próxima camada que é a camada de aplicação</w:t>
       </w:r>
       <w:r>
         <w:rPr>
@@ -6503,7 +6497,7 @@
     </w:p>
     <w:p>
       <w:pPr>
-        <w:pStyle w:val="8"/>
+        <w:pStyle w:val="9"/>
         <w:keepNext w:val="0"/>
         <w:keepLines w:val="0"/>
         <w:widowControl/>
@@ -6529,7 +6523,7 @@
     </w:p>
     <w:p>
       <w:pPr>
-        <w:pStyle w:val="8"/>
+        <w:pStyle w:val="9"/>
         <w:keepNext w:val="0"/>
         <w:keepLines w:val="0"/>
         <w:widowControl/>
@@ -6621,7 +6615,7 @@
     </w:p>
     <w:p>
       <w:pPr>
-        <w:pStyle w:val="8"/>
+        <w:pStyle w:val="9"/>
         <w:keepNext w:val="0"/>
         <w:keepLines w:val="0"/>
         <w:widowControl/>
@@ -6674,7 +6668,7 @@
     </w:p>
     <w:p>
       <w:pPr>
-        <w:pStyle w:val="8"/>
+        <w:pStyle w:val="9"/>
         <w:keepNext w:val="0"/>
         <w:keepLines w:val="0"/>
         <w:widowControl/>
@@ -6693,7 +6687,7 @@
     </w:p>
     <w:p>
       <w:pPr>
-        <w:pStyle w:val="8"/>
+        <w:pStyle w:val="9"/>
         <w:keepNext w:val="0"/>
         <w:keepLines w:val="0"/>
         <w:widowControl/>
@@ -6746,7 +6740,7 @@
     </w:p>
     <w:p>
       <w:pPr>
-        <w:pStyle w:val="8"/>
+        <w:pStyle w:val="9"/>
         <w:keepNext w:val="0"/>
         <w:keepLines w:val="0"/>
         <w:widowControl/>
@@ -6765,7 +6759,7 @@
     </w:p>
     <w:p>
       <w:pPr>
-        <w:pStyle w:val="8"/>
+        <w:pStyle w:val="9"/>
         <w:keepNext w:val="0"/>
         <w:keepLines w:val="0"/>
         <w:widowControl/>
@@ -6818,7 +6812,7 @@
     </w:p>
     <w:p>
       <w:pPr>
-        <w:pStyle w:val="8"/>
+        <w:pStyle w:val="9"/>
         <w:keepNext w:val="0"/>
         <w:keepLines w:val="0"/>
         <w:widowControl/>
@@ -6837,7 +6831,7 @@
     </w:p>
     <w:p>
       <w:pPr>
-        <w:pStyle w:val="8"/>
+        <w:pStyle w:val="9"/>
         <w:keepNext w:val="0"/>
         <w:keepLines w:val="0"/>
         <w:widowControl/>
@@ -6890,7 +6884,7 @@
     </w:p>
     <w:p>
       <w:pPr>
-        <w:pStyle w:val="8"/>
+        <w:pStyle w:val="9"/>
         <w:keepNext w:val="0"/>
         <w:keepLines w:val="0"/>
         <w:widowControl/>
@@ -6909,7 +6903,7 @@
     </w:p>
     <w:p>
       <w:pPr>
-        <w:pStyle w:val="8"/>
+        <w:pStyle w:val="9"/>
         <w:keepNext w:val="0"/>
         <w:keepLines w:val="0"/>
         <w:widowControl/>
@@ -6962,7 +6956,7 @@
     </w:p>
     <w:p>
       <w:pPr>
-        <w:pStyle w:val="8"/>
+        <w:pStyle w:val="9"/>
         <w:keepNext w:val="0"/>
         <w:keepLines w:val="0"/>
         <w:widowControl/>
@@ -6981,7 +6975,7 @@
     </w:p>
     <w:p>
       <w:pPr>
-        <w:pStyle w:val="8"/>
+        <w:pStyle w:val="9"/>
         <w:keepNext w:val="0"/>
         <w:keepLines w:val="0"/>
         <w:widowControl/>
@@ -7034,7 +7028,7 @@
     </w:p>
     <w:p>
       <w:pPr>
-        <w:pStyle w:val="8"/>
+        <w:pStyle w:val="9"/>
         <w:keepNext w:val="0"/>
         <w:keepLines w:val="0"/>
         <w:widowControl/>
@@ -7053,7 +7047,7 @@
     </w:p>
     <w:p>
       <w:pPr>
-        <w:pStyle w:val="8"/>
+        <w:pStyle w:val="9"/>
         <w:keepNext w:val="0"/>
         <w:keepLines w:val="0"/>
         <w:widowControl/>
@@ -7106,7 +7100,7 @@
     </w:p>
     <w:p>
       <w:pPr>
-        <w:pStyle w:val="8"/>
+        <w:pStyle w:val="9"/>
         <w:keepNext w:val="0"/>
         <w:keepLines w:val="0"/>
         <w:widowControl/>
@@ -7125,7 +7119,7 @@
     </w:p>
     <w:p>
       <w:pPr>
-        <w:pStyle w:val="8"/>
+        <w:pStyle w:val="9"/>
         <w:keepNext w:val="0"/>
         <w:keepLines w:val="0"/>
         <w:widowControl/>
@@ -7178,7 +7172,7 @@
     </w:p>
     <w:p>
       <w:pPr>
-        <w:pStyle w:val="8"/>
+        <w:pStyle w:val="9"/>
         <w:keepNext w:val="0"/>
         <w:keepLines w:val="0"/>
         <w:widowControl/>
@@ -7251,7 +7245,7 @@
     </w:p>
     <w:p>
       <w:pPr>
-        <w:pStyle w:val="8"/>
+        <w:pStyle w:val="9"/>
         <w:keepNext w:val="0"/>
         <w:keepLines w:val="0"/>
         <w:widowControl/>
@@ -7306,7 +7300,7 @@
     </w:p>
     <w:p>
       <w:pPr>
-        <w:pStyle w:val="8"/>
+        <w:pStyle w:val="9"/>
         <w:keepNext w:val="0"/>
         <w:keepLines w:val="0"/>
         <w:widowControl/>
@@ -7343,7 +7337,7 @@
     </w:p>
     <w:p>
       <w:pPr>
-        <w:pStyle w:val="8"/>
+        <w:pStyle w:val="9"/>
         <w:keepNext w:val="0"/>
         <w:keepLines w:val="0"/>
         <w:widowControl/>
@@ -7380,7 +7374,7 @@
     </w:p>
     <w:p>
       <w:pPr>
-        <w:pStyle w:val="8"/>
+        <w:pStyle w:val="9"/>
         <w:keepNext w:val="0"/>
         <w:keepLines w:val="0"/>
         <w:widowControl/>
@@ -7397,7 +7391,7 @@
     </w:p>
     <w:p>
       <w:pPr>
-        <w:pStyle w:val="8"/>
+        <w:pStyle w:val="9"/>
         <w:keepNext w:val="0"/>
         <w:keepLines w:val="0"/>
         <w:widowControl/>
@@ -7437,7 +7431,7 @@
     </w:p>
     <w:p>
       <w:pPr>
-        <w:pStyle w:val="8"/>
+        <w:pStyle w:val="9"/>
         <w:keepNext w:val="0"/>
         <w:keepLines w:val="0"/>
         <w:widowControl/>
@@ -7556,7 +7550,7 @@
     </w:p>
     <w:p>
       <w:pPr>
-        <w:pStyle w:val="8"/>
+        <w:pStyle w:val="9"/>
         <w:keepNext w:val="0"/>
         <w:keepLines w:val="0"/>
         <w:widowControl/>
@@ -7693,7 +7687,7 @@
     </w:p>
     <w:p>
       <w:pPr>
-        <w:pStyle w:val="8"/>
+        <w:pStyle w:val="9"/>
         <w:keepNext w:val="0"/>
         <w:keepLines w:val="0"/>
         <w:widowControl/>
@@ -7830,7 +7824,7 @@
     </w:p>
     <w:p>
       <w:pPr>
-        <w:pStyle w:val="8"/>
+        <w:pStyle w:val="9"/>
         <w:keepNext w:val="0"/>
         <w:keepLines w:val="0"/>
         <w:widowControl/>
@@ -7967,7 +7961,7 @@
     </w:p>
     <w:p>
       <w:pPr>
-        <w:pStyle w:val="8"/>
+        <w:pStyle w:val="9"/>
         <w:keepNext w:val="0"/>
         <w:keepLines w:val="0"/>
         <w:widowControl/>
@@ -8104,7 +8098,7 @@
     </w:p>
     <w:p>
       <w:pPr>
-        <w:pStyle w:val="8"/>
+        <w:pStyle w:val="9"/>
         <w:keepNext w:val="0"/>
         <w:keepLines w:val="0"/>
         <w:widowControl/>
@@ -8241,7 +8235,7 @@
     </w:p>
     <w:p>
       <w:pPr>
-        <w:pStyle w:val="8"/>
+        <w:pStyle w:val="9"/>
         <w:keepNext w:val="0"/>
         <w:keepLines w:val="0"/>
         <w:widowControl/>
@@ -8378,7 +8372,7 @@
     </w:p>
     <w:p>
       <w:pPr>
-        <w:pStyle w:val="8"/>
+        <w:pStyle w:val="9"/>
         <w:keepNext w:val="0"/>
         <w:keepLines w:val="0"/>
         <w:widowControl/>
@@ -8515,7 +8509,7 @@
     </w:p>
     <w:p>
       <w:pPr>
-        <w:pStyle w:val="8"/>
+        <w:pStyle w:val="9"/>
         <w:keepNext w:val="0"/>
         <w:keepLines w:val="0"/>
         <w:widowControl/>
@@ -8555,7 +8549,7 @@
     </w:p>
     <w:p>
       <w:pPr>
-        <w:pStyle w:val="8"/>
+        <w:pStyle w:val="9"/>
         <w:keepNext w:val="0"/>
         <w:keepLines w:val="0"/>
         <w:widowControl/>
@@ -8674,7 +8668,7 @@
     </w:p>
     <w:p>
       <w:pPr>
-        <w:pStyle w:val="8"/>
+        <w:pStyle w:val="9"/>
         <w:keepNext w:val="0"/>
         <w:keepLines w:val="0"/>
         <w:widowControl/>
@@ -8714,7 +8708,7 @@
     </w:p>
     <w:p>
       <w:pPr>
-        <w:pStyle w:val="8"/>
+        <w:pStyle w:val="9"/>
         <w:keepNext w:val="0"/>
         <w:keepLines w:val="0"/>
         <w:widowControl/>
@@ -8922,7 +8916,7 @@
     </w:p>
     <w:p>
       <w:pPr>
-        <w:pStyle w:val="8"/>
+        <w:pStyle w:val="9"/>
         <w:keepNext w:val="0"/>
         <w:keepLines w:val="0"/>
         <w:widowControl/>
@@ -9006,7 +9000,7 @@
     </w:p>
     <w:p>
       <w:pPr>
-        <w:pStyle w:val="8"/>
+        <w:pStyle w:val="9"/>
         <w:keepNext w:val="0"/>
         <w:keepLines w:val="0"/>
         <w:widowControl/>
@@ -9090,7 +9084,7 @@
     </w:p>
     <w:p>
       <w:pPr>
-        <w:pStyle w:val="8"/>
+        <w:pStyle w:val="9"/>
         <w:keepNext w:val="0"/>
         <w:keepLines w:val="0"/>
         <w:widowControl/>
@@ -9174,7 +9168,7 @@
     </w:p>
     <w:p>
       <w:pPr>
-        <w:pStyle w:val="8"/>
+        <w:pStyle w:val="9"/>
         <w:keepNext w:val="0"/>
         <w:keepLines w:val="0"/>
         <w:widowControl/>
@@ -9623,7 +9617,7 @@
     </w:p>
     <w:p>
       <w:pPr>
-        <w:pStyle w:val="8"/>
+        <w:pStyle w:val="9"/>
         <w:keepNext w:val="0"/>
         <w:keepLines w:val="0"/>
         <w:widowControl/>
@@ -9821,6 +9815,51 @@
     </w:p>
     <w:p>
       <w:pPr>
+        <w:pStyle w:val="9"/>
+        <w:keepNext w:val="0"/>
+        <w:keepLines w:val="0"/>
+        <w:widowControl/>
+        <w:suppressLineNumbers w:val="0"/>
+        <w:spacing w:after="0" w:afterAutospacing="0"/>
+        <w:ind w:left="0" w:leftChars="0" w:firstLine="0" w:firstLineChars="0"/>
+        <w:rPr>
+          <w:rStyle w:val="6"/>
+          <w:rFonts w:hint="default" w:ascii="Bahnschrift Light SemiCondensed" w:hAnsi="Bahnschrift Light SemiCondensed" w:cs="Bahnschrift Light SemiCondensed"/>
+          <w:b/>
+          <w:bCs/>
+          <w:color w:val="auto"/>
+          <w:sz w:val="32"/>
+          <w:szCs w:val="32"/>
+        </w:rPr>
+      </w:pPr>
+      <w:r>
+        <w:rPr>
+          <w:rStyle w:val="6"/>
+          <w:rFonts w:hint="default" w:ascii="Bahnschrift Light SemiCondensed" w:hAnsi="Bahnschrift Light SemiCondensed" w:cs="Bahnschrift Light SemiCondensed"/>
+          <w:b/>
+          <w:bCs/>
+          <w:color w:val="auto"/>
+          <w:sz w:val="32"/>
+          <w:szCs w:val="32"/>
+          <w:lang w:val="pt-BR"/>
+        </w:rPr>
+        <w:t>Roteadores e o Protocolo BGP</w:t>
+      </w:r>
+      <w:r>
+        <w:rPr>
+          <w:rStyle w:val="6"/>
+          <w:rFonts w:hint="default" w:ascii="Bahnschrift Light SemiCondensed" w:hAnsi="Bahnschrift Light SemiCondensed" w:cs="Bahnschrift Light SemiCondensed"/>
+          <w:b/>
+          <w:bCs/>
+          <w:color w:val="auto"/>
+          <w:sz w:val="32"/>
+          <w:szCs w:val="32"/>
+        </w:rPr>
+        <w:t>:</w:t>
+      </w:r>
+    </w:p>
+    <w:p>
+      <w:pPr>
         <w:keepNext w:val="0"/>
         <w:keepLines w:val="0"/>
         <w:widowControl/>
@@ -9847,8 +9886,909 @@
           <w:szCs w:val="24"/>
           <w:lang w:val="pt-BR"/>
         </w:rPr>
-        <w:t>18:00</w:t>
-      </w:r>
+        <w:tab/>
+        <w:t>Os roteadores se encaixam na linha de dispositivos mais importantes quando se trata de tráfego de dados na internet. Pois eles são os responsáveis enviar os dados e direcioná-los para o lugar correto de envio.</w:t>
+      </w:r>
+    </w:p>
+    <w:p>
+      <w:pPr>
+        <w:keepNext w:val="0"/>
+        <w:keepLines w:val="0"/>
+        <w:widowControl/>
+        <w:numPr>
+          <w:ilvl w:val="0"/>
+          <w:numId w:val="0"/>
+        </w:numPr>
+        <w:suppressLineNumbers w:val="0"/>
+        <w:tabs>
+          <w:tab w:val="left" w:pos="720"/>
+        </w:tabs>
+        <w:spacing w:before="0" w:beforeAutospacing="1" w:after="0" w:afterAutospacing="1"/>
+        <w:rPr>
+          <w:rFonts w:hint="default" w:ascii="Bahnschrift Light SemiCondensed" w:hAnsi="Bahnschrift Light SemiCondensed" w:cs="Bahnschrift Light SemiCondensed"/>
+          <w:sz w:val="24"/>
+          <w:szCs w:val="24"/>
+          <w:lang w:val="pt-BR"/>
+        </w:rPr>
+      </w:pPr>
+      <w:r>
+        <w:rPr>
+          <w:rFonts w:hint="default" w:ascii="Bahnschrift Light SemiCondensed" w:hAnsi="Bahnschrift Light SemiCondensed" w:cs="Bahnschrift Light SemiCondensed"/>
+          <w:sz w:val="24"/>
+          <w:szCs w:val="24"/>
+          <w:lang w:val="pt-BR"/>
+        </w:rPr>
+        <w:tab/>
+        <w:t xml:space="preserve">O protocolo que lida com todo esse trabalho é chamado de </w:t>
+      </w:r>
+      <w:r>
+        <w:rPr>
+          <w:rFonts w:hint="default" w:ascii="Bahnschrift Light SemiCondensed" w:hAnsi="Bahnschrift Light SemiCondensed" w:cs="Bahnschrift Light SemiCondensed"/>
+          <w:b/>
+          <w:bCs/>
+          <w:sz w:val="24"/>
+          <w:szCs w:val="24"/>
+          <w:lang w:val="pt-BR"/>
+        </w:rPr>
+        <w:t xml:space="preserve">BGP </w:t>
+      </w:r>
+      <w:r>
+        <w:rPr>
+          <w:rFonts w:hint="default" w:ascii="Bahnschrift Light SemiCondensed" w:hAnsi="Bahnschrift Light SemiCondensed" w:cs="Bahnschrift Light SemiCondensed"/>
+          <w:sz w:val="24"/>
+          <w:szCs w:val="24"/>
+          <w:lang w:val="pt-BR"/>
+        </w:rPr>
+        <w:t>( Border Gateway Protocol ), que é o protocolo de gerenciamento de rotas da internet. Este tem mantém uma tabela com as rotas disponíveis na internet, trabalhando de forma dinâmica, e se adaptando a cada tipo de situação no envio dos dados quando os IP’s estão em comunicando.</w:t>
+      </w:r>
+    </w:p>
+    <w:p>
+      <w:pPr>
+        <w:keepNext w:val="0"/>
+        <w:keepLines w:val="0"/>
+        <w:widowControl/>
+        <w:numPr>
+          <w:ilvl w:val="0"/>
+          <w:numId w:val="0"/>
+        </w:numPr>
+        <w:suppressLineNumbers w:val="0"/>
+        <w:tabs>
+          <w:tab w:val="left" w:pos="720"/>
+        </w:tabs>
+        <w:spacing w:before="0" w:beforeAutospacing="1" w:after="0" w:afterAutospacing="1"/>
+        <w:rPr>
+          <w:rFonts w:hint="default" w:ascii="Bahnschrift Light SemiCondensed" w:hAnsi="Bahnschrift Light SemiCondensed" w:cs="Bahnschrift Light SemiCondensed"/>
+          <w:sz w:val="24"/>
+          <w:szCs w:val="24"/>
+          <w:lang w:val="pt-BR"/>
+        </w:rPr>
+      </w:pPr>
+    </w:p>
+    <w:p>
+      <w:pPr>
+        <w:pStyle w:val="2"/>
+        <w:keepNext w:val="0"/>
+        <w:keepLines w:val="0"/>
+        <w:widowControl/>
+        <w:suppressLineNumbers w:val="0"/>
+        <w:rPr>
+          <w:rStyle w:val="6"/>
+          <w:rFonts w:hint="default" w:ascii="Bahnschrift Light SemiCondensed" w:hAnsi="Bahnschrift Light SemiCondensed" w:cs="Bahnschrift Light SemiCondensed"/>
+          <w:b/>
+          <w:bCs/>
+          <w:sz w:val="32"/>
+          <w:szCs w:val="32"/>
+        </w:rPr>
+      </w:pPr>
+    </w:p>
+    <w:p>
+      <w:pPr>
+        <w:pStyle w:val="2"/>
+        <w:keepNext w:val="0"/>
+        <w:keepLines w:val="0"/>
+        <w:widowControl/>
+        <w:suppressLineNumbers w:val="0"/>
+        <w:rPr>
+          <w:rFonts w:hint="default"/>
+        </w:rPr>
+      </w:pPr>
+      <w:r>
+        <w:rPr>
+          <w:rStyle w:val="6"/>
+          <w:rFonts w:hint="default" w:ascii="Bahnschrift Light SemiCondensed" w:hAnsi="Bahnschrift Light SemiCondensed" w:cs="Bahnschrift Light SemiCondensed"/>
+          <w:b/>
+          <w:bCs/>
+          <w:sz w:val="32"/>
+          <w:szCs w:val="32"/>
+        </w:rPr>
+        <w:t>Cabo Ethernet (Cat5, Cat5e, Cat6, Cat6a, Cat7, Cat8)</w:t>
+      </w:r>
+    </w:p>
+    <w:p>
+      <w:pPr>
+        <w:pStyle w:val="9"/>
+        <w:keepNext w:val="0"/>
+        <w:keepLines w:val="0"/>
+        <w:widowControl/>
+        <w:suppressLineNumbers w:val="0"/>
+        <w:rPr>
+          <w:rFonts w:hint="default" w:ascii="Bahnschrift Light SemiCondensed" w:hAnsi="Bahnschrift Light SemiCondensed" w:cs="Bahnschrift Light SemiCondensed"/>
+          <w:sz w:val="24"/>
+          <w:szCs w:val="36"/>
+        </w:rPr>
+      </w:pPr>
+      <w:r>
+        <w:rPr>
+          <w:rStyle w:val="6"/>
+          <w:rFonts w:hint="default" w:ascii="Bahnschrift Light SemiCondensed" w:hAnsi="Bahnschrift Light SemiCondensed" w:cs="Bahnschrift Light SemiCondensed"/>
+          <w:sz w:val="24"/>
+          <w:szCs w:val="36"/>
+        </w:rPr>
+        <w:t>Cat5:</w:t>
+      </w:r>
+      <w:r>
+        <w:rPr>
+          <w:rFonts w:hint="default" w:ascii="Bahnschrift Light SemiCondensed" w:hAnsi="Bahnschrift Light SemiCondensed" w:cs="Bahnschrift Light SemiCondensed"/>
+          <w:sz w:val="24"/>
+          <w:szCs w:val="36"/>
+        </w:rPr>
+        <w:t xml:space="preserve"> </w:t>
+      </w:r>
+      <w:r>
+        <w:rPr>
+          <w:rFonts w:hint="default" w:ascii="Bahnschrift Light SemiCondensed" w:hAnsi="Bahnschrift Light SemiCondensed" w:cs="Bahnschrift Light SemiCondensed"/>
+          <w:sz w:val="24"/>
+          <w:szCs w:val="36"/>
+          <w:lang w:val="pt-BR"/>
+        </w:rPr>
+        <w:t xml:space="preserve"> </w:t>
+      </w:r>
+      <w:r>
+        <w:rPr>
+          <w:rFonts w:hint="default" w:ascii="Bahnschrift Light SemiCondensed" w:hAnsi="Bahnschrift Light SemiCondensed" w:cs="Bahnschrift Light SemiCondensed"/>
+          <w:sz w:val="24"/>
+          <w:szCs w:val="36"/>
+        </w:rPr>
+        <w:t>Suporta velocidades de até 100 Mbps e é adequado para redes básicas. Menos comum hoje em dia.</w:t>
+      </w:r>
+    </w:p>
+    <w:p>
+      <w:pPr>
+        <w:pStyle w:val="9"/>
+        <w:keepNext w:val="0"/>
+        <w:keepLines w:val="0"/>
+        <w:widowControl/>
+        <w:suppressLineNumbers w:val="0"/>
+        <w:rPr>
+          <w:rFonts w:hint="default" w:ascii="Bahnschrift Light SemiCondensed" w:hAnsi="Bahnschrift Light SemiCondensed" w:cs="Bahnschrift Light SemiCondensed"/>
+          <w:sz w:val="24"/>
+          <w:szCs w:val="36"/>
+        </w:rPr>
+      </w:pPr>
+      <w:r>
+        <w:rPr>
+          <w:rStyle w:val="6"/>
+          <w:rFonts w:hint="default" w:ascii="Bahnschrift Light SemiCondensed" w:hAnsi="Bahnschrift Light SemiCondensed" w:cs="Bahnschrift Light SemiCondensed"/>
+          <w:sz w:val="24"/>
+          <w:szCs w:val="36"/>
+        </w:rPr>
+        <w:t>Cat5e (Category 5e):</w:t>
+      </w:r>
+      <w:r>
+        <w:rPr>
+          <w:rFonts w:hint="default" w:ascii="Bahnschrift Light SemiCondensed" w:hAnsi="Bahnschrift Light SemiCondensed" w:cs="Bahnschrift Light SemiCondensed"/>
+          <w:sz w:val="24"/>
+          <w:szCs w:val="36"/>
+        </w:rPr>
+        <w:t xml:space="preserve"> </w:t>
+      </w:r>
+      <w:r>
+        <w:rPr>
+          <w:rFonts w:hint="default" w:ascii="Bahnschrift Light SemiCondensed" w:hAnsi="Bahnschrift Light SemiCondensed" w:cs="Bahnschrift Light SemiCondensed"/>
+          <w:sz w:val="24"/>
+          <w:szCs w:val="36"/>
+          <w:lang w:val="pt-BR"/>
+        </w:rPr>
+        <w:t xml:space="preserve"> </w:t>
+      </w:r>
+      <w:r>
+        <w:rPr>
+          <w:rFonts w:hint="default" w:ascii="Bahnschrift Light SemiCondensed" w:hAnsi="Bahnschrift Light SemiCondensed" w:cs="Bahnschrift Light SemiCondensed"/>
+          <w:sz w:val="24"/>
+          <w:szCs w:val="36"/>
+        </w:rPr>
+        <w:t>Uma versão aprimorada do Cat5, suportando velocidades de até 1 Gbps e melhorando a redução de crosstalk e interferências.</w:t>
+      </w:r>
+    </w:p>
+    <w:p>
+      <w:pPr>
+        <w:pStyle w:val="9"/>
+        <w:keepNext w:val="0"/>
+        <w:keepLines w:val="0"/>
+        <w:widowControl/>
+        <w:suppressLineNumbers w:val="0"/>
+        <w:rPr>
+          <w:rFonts w:hint="default" w:ascii="Bahnschrift Light SemiCondensed" w:hAnsi="Bahnschrift Light SemiCondensed" w:cs="Bahnschrift Light SemiCondensed"/>
+          <w:sz w:val="24"/>
+          <w:szCs w:val="36"/>
+        </w:rPr>
+      </w:pPr>
+      <w:r>
+        <w:rPr>
+          <w:rStyle w:val="6"/>
+          <w:rFonts w:hint="default" w:ascii="Bahnschrift Light SemiCondensed" w:hAnsi="Bahnschrift Light SemiCondensed" w:cs="Bahnschrift Light SemiCondensed"/>
+          <w:sz w:val="24"/>
+          <w:szCs w:val="36"/>
+        </w:rPr>
+        <w:t>Cat6:</w:t>
+      </w:r>
+      <w:r>
+        <w:rPr>
+          <w:rFonts w:hint="default" w:ascii="Bahnschrift Light SemiCondensed" w:hAnsi="Bahnschrift Light SemiCondensed" w:cs="Bahnschrift Light SemiCondensed"/>
+          <w:sz w:val="24"/>
+          <w:szCs w:val="36"/>
+        </w:rPr>
+        <w:t xml:space="preserve"> </w:t>
+      </w:r>
+      <w:r>
+        <w:rPr>
+          <w:rFonts w:hint="default" w:ascii="Bahnschrift Light SemiCondensed" w:hAnsi="Bahnschrift Light SemiCondensed" w:cs="Bahnschrift Light SemiCondensed"/>
+          <w:sz w:val="24"/>
+          <w:szCs w:val="36"/>
+          <w:lang w:val="pt-BR"/>
+        </w:rPr>
+        <w:t xml:space="preserve"> </w:t>
+      </w:r>
+      <w:r>
+        <w:rPr>
+          <w:rFonts w:hint="default" w:ascii="Bahnschrift Light SemiCondensed" w:hAnsi="Bahnschrift Light SemiCondensed" w:cs="Bahnschrift Light SemiCondensed"/>
+          <w:sz w:val="24"/>
+          <w:szCs w:val="36"/>
+        </w:rPr>
+        <w:t>Suporta velocidades de até 10 Gbps a distâncias mais curtas (até 55 metros) e oferece melhor isolamento contra interferências.</w:t>
+      </w:r>
+    </w:p>
+    <w:p>
+      <w:pPr>
+        <w:pStyle w:val="9"/>
+        <w:keepNext w:val="0"/>
+        <w:keepLines w:val="0"/>
+        <w:widowControl/>
+        <w:suppressLineNumbers w:val="0"/>
+        <w:rPr>
+          <w:rFonts w:hint="default" w:ascii="Bahnschrift Light SemiCondensed" w:hAnsi="Bahnschrift Light SemiCondensed" w:cs="Bahnschrift Light SemiCondensed"/>
+          <w:sz w:val="24"/>
+          <w:szCs w:val="36"/>
+        </w:rPr>
+      </w:pPr>
+      <w:r>
+        <w:rPr>
+          <w:rStyle w:val="6"/>
+          <w:rFonts w:hint="default" w:ascii="Bahnschrift Light SemiCondensed" w:hAnsi="Bahnschrift Light SemiCondensed" w:cs="Bahnschrift Light SemiCondensed"/>
+          <w:sz w:val="24"/>
+          <w:szCs w:val="36"/>
+        </w:rPr>
+        <w:t>Cat6a (Category 6a):</w:t>
+      </w:r>
+      <w:r>
+        <w:rPr>
+          <w:rFonts w:hint="default" w:ascii="Bahnschrift Light SemiCondensed" w:hAnsi="Bahnschrift Light SemiCondensed" w:cs="Bahnschrift Light SemiCondensed"/>
+          <w:sz w:val="24"/>
+          <w:szCs w:val="36"/>
+        </w:rPr>
+        <w:t xml:space="preserve"> </w:t>
+      </w:r>
+      <w:r>
+        <w:rPr>
+          <w:rFonts w:hint="default" w:ascii="Bahnschrift Light SemiCondensed" w:hAnsi="Bahnschrift Light SemiCondensed" w:cs="Bahnschrift Light SemiCondensed"/>
+          <w:sz w:val="24"/>
+          <w:szCs w:val="36"/>
+          <w:lang w:val="pt-BR"/>
+        </w:rPr>
+        <w:t xml:space="preserve"> </w:t>
+      </w:r>
+      <w:r>
+        <w:rPr>
+          <w:rFonts w:hint="default" w:ascii="Bahnschrift Light SemiCondensed" w:hAnsi="Bahnschrift Light SemiCondensed" w:cs="Bahnschrift Light SemiCondensed"/>
+          <w:sz w:val="24"/>
+          <w:szCs w:val="36"/>
+        </w:rPr>
+        <w:t>Melhorado para suportar 10 Gbps a distâncias de até 100 metros e com melhor proteção contra interferências.</w:t>
+      </w:r>
+    </w:p>
+    <w:p>
+      <w:pPr>
+        <w:pStyle w:val="9"/>
+        <w:keepNext w:val="0"/>
+        <w:keepLines w:val="0"/>
+        <w:widowControl/>
+        <w:suppressLineNumbers w:val="0"/>
+        <w:rPr>
+          <w:rFonts w:hint="default" w:ascii="Bahnschrift Light SemiCondensed" w:hAnsi="Bahnschrift Light SemiCondensed" w:cs="Bahnschrift Light SemiCondensed"/>
+          <w:sz w:val="24"/>
+          <w:szCs w:val="36"/>
+        </w:rPr>
+      </w:pPr>
+      <w:r>
+        <w:rPr>
+          <w:rStyle w:val="6"/>
+          <w:rFonts w:hint="default" w:ascii="Bahnschrift Light SemiCondensed" w:hAnsi="Bahnschrift Light SemiCondensed" w:cs="Bahnschrift Light SemiCondensed"/>
+          <w:sz w:val="24"/>
+          <w:szCs w:val="36"/>
+        </w:rPr>
+        <w:t>Cat7:</w:t>
+      </w:r>
+      <w:r>
+        <w:rPr>
+          <w:rFonts w:hint="default" w:ascii="Bahnschrift Light SemiCondensed" w:hAnsi="Bahnschrift Light SemiCondensed" w:cs="Bahnschrift Light SemiCondensed"/>
+          <w:sz w:val="24"/>
+          <w:szCs w:val="36"/>
+        </w:rPr>
+        <w:t xml:space="preserve"> </w:t>
+      </w:r>
+      <w:r>
+        <w:rPr>
+          <w:rFonts w:hint="default" w:ascii="Bahnschrift Light SemiCondensed" w:hAnsi="Bahnschrift Light SemiCondensed" w:cs="Bahnschrift Light SemiCondensed"/>
+          <w:sz w:val="24"/>
+          <w:szCs w:val="36"/>
+          <w:lang w:val="pt-BR"/>
+        </w:rPr>
+        <w:t xml:space="preserve"> </w:t>
+      </w:r>
+      <w:r>
+        <w:rPr>
+          <w:rFonts w:hint="default" w:ascii="Bahnschrift Light SemiCondensed" w:hAnsi="Bahnschrift Light SemiCondensed" w:cs="Bahnschrift Light SemiCondensed"/>
+          <w:sz w:val="24"/>
+          <w:szCs w:val="36"/>
+        </w:rPr>
+        <w:t>Suporta 10 Gbps a até 100 metros e possui uma blindagem adicional para minimizar a interferência.</w:t>
+      </w:r>
+    </w:p>
+    <w:p>
+      <w:pPr>
+        <w:pStyle w:val="9"/>
+        <w:keepNext w:val="0"/>
+        <w:keepLines w:val="0"/>
+        <w:widowControl/>
+        <w:suppressLineNumbers w:val="0"/>
+        <w:rPr>
+          <w:rFonts w:hint="default" w:ascii="Bahnschrift Light SemiCondensed" w:hAnsi="Bahnschrift Light SemiCondensed" w:cs="Bahnschrift Light SemiCondensed"/>
+          <w:sz w:val="24"/>
+          <w:szCs w:val="36"/>
+        </w:rPr>
+      </w:pPr>
+      <w:r>
+        <w:rPr>
+          <w:rStyle w:val="6"/>
+          <w:rFonts w:hint="default" w:ascii="Bahnschrift Light SemiCondensed" w:hAnsi="Bahnschrift Light SemiCondensed" w:cs="Bahnschrift Light SemiCondensed"/>
+          <w:sz w:val="24"/>
+          <w:szCs w:val="36"/>
+        </w:rPr>
+        <w:t>Cat8:</w:t>
+      </w:r>
+      <w:r>
+        <w:rPr>
+          <w:rFonts w:hint="default" w:ascii="Bahnschrift Light SemiCondensed" w:hAnsi="Bahnschrift Light SemiCondensed" w:cs="Bahnschrift Light SemiCondensed"/>
+          <w:sz w:val="24"/>
+          <w:szCs w:val="36"/>
+        </w:rPr>
+        <w:t xml:space="preserve"> </w:t>
+      </w:r>
+      <w:r>
+        <w:rPr>
+          <w:rFonts w:hint="default" w:ascii="Bahnschrift Light SemiCondensed" w:hAnsi="Bahnschrift Light SemiCondensed" w:cs="Bahnschrift Light SemiCondensed"/>
+          <w:sz w:val="24"/>
+          <w:szCs w:val="36"/>
+          <w:lang w:val="pt-BR"/>
+        </w:rPr>
+        <w:t xml:space="preserve"> </w:t>
+      </w:r>
+      <w:r>
+        <w:rPr>
+          <w:rFonts w:hint="default" w:ascii="Bahnschrift Light SemiCondensed" w:hAnsi="Bahnschrift Light SemiCondensed" w:cs="Bahnschrift Light SemiCondensed"/>
+          <w:sz w:val="24"/>
+          <w:szCs w:val="36"/>
+        </w:rPr>
+        <w:t>Suporta velocidades de até 25-40 Gbps a distâncias de até 30 metros. Ideal para ambientes de data centers e aplicações de alta velocidade.</w:t>
+      </w:r>
+    </w:p>
+    <w:p>
+      <w:pPr>
+        <w:pStyle w:val="9"/>
+        <w:keepNext w:val="0"/>
+        <w:keepLines w:val="0"/>
+        <w:widowControl/>
+        <w:suppressLineNumbers w:val="0"/>
+        <w:rPr>
+          <w:rFonts w:hint="default" w:ascii="Bahnschrift Light SemiCondensed" w:hAnsi="Bahnschrift Light SemiCondensed" w:cs="Bahnschrift Light SemiCondensed"/>
+          <w:sz w:val="24"/>
+          <w:szCs w:val="36"/>
+        </w:rPr>
+      </w:pPr>
+    </w:p>
+    <w:p>
+      <w:pPr>
+        <w:pStyle w:val="2"/>
+        <w:keepNext w:val="0"/>
+        <w:keepLines w:val="0"/>
+        <w:widowControl/>
+        <w:suppressLineNumbers w:val="0"/>
+        <w:rPr>
+          <w:rFonts w:hint="default" w:ascii="Bahnschrift Light SemiCondensed" w:hAnsi="Bahnschrift Light SemiCondensed" w:cs="Bahnschrift Light SemiCondensed"/>
+          <w:sz w:val="32"/>
+          <w:szCs w:val="32"/>
+        </w:rPr>
+      </w:pPr>
+      <w:r>
+        <w:rPr>
+          <w:rStyle w:val="6"/>
+          <w:rFonts w:hint="default" w:ascii="Bahnschrift Light SemiCondensed" w:hAnsi="Bahnschrift Light SemiCondensed" w:cs="Bahnschrift Light SemiCondensed"/>
+          <w:b/>
+          <w:bCs/>
+          <w:sz w:val="32"/>
+          <w:szCs w:val="32"/>
+        </w:rPr>
+        <w:t>Cabo de Par Trançado Não Blindado (UTP)</w:t>
+      </w:r>
+    </w:p>
+    <w:p>
+      <w:pPr>
+        <w:keepNext w:val="0"/>
+        <w:keepLines w:val="0"/>
+        <w:widowControl/>
+        <w:numPr>
+          <w:numId w:val="0"/>
+        </w:numPr>
+        <w:suppressLineNumbers w:val="0"/>
+        <w:spacing w:before="0" w:beforeAutospacing="1" w:afterAutospacing="0"/>
+        <w:rPr>
+          <w:rFonts w:hint="default" w:ascii="Bahnschrift Light SemiCondensed" w:hAnsi="Bahnschrift Light SemiCondensed" w:cs="Bahnschrift Light SemiCondensed"/>
+          <w:sz w:val="24"/>
+          <w:szCs w:val="24"/>
+        </w:rPr>
+      </w:pPr>
+      <w:r>
+        <w:rPr>
+          <w:rStyle w:val="6"/>
+          <w:rFonts w:hint="default" w:ascii="Bahnschrift Light SemiCondensed" w:hAnsi="Bahnschrift Light SemiCondensed" w:cs="Bahnschrift Light SemiCondensed"/>
+          <w:sz w:val="24"/>
+          <w:szCs w:val="24"/>
+        </w:rPr>
+        <w:t>UTP (Unshielded Twisted Pair):</w:t>
+      </w:r>
+      <w:r>
+        <w:rPr>
+          <w:rFonts w:hint="default" w:ascii="Bahnschrift Light SemiCondensed" w:hAnsi="Bahnschrift Light SemiCondensed" w:cs="Bahnschrift Light SemiCondensed"/>
+          <w:sz w:val="24"/>
+          <w:szCs w:val="24"/>
+        </w:rPr>
+        <w:t xml:space="preserve"> </w:t>
+      </w:r>
+      <w:r>
+        <w:rPr>
+          <w:rFonts w:hint="default" w:ascii="Bahnschrift Light SemiCondensed" w:hAnsi="Bahnschrift Light SemiCondensed" w:cs="Bahnschrift Light SemiCondensed"/>
+          <w:sz w:val="24"/>
+          <w:szCs w:val="24"/>
+          <w:lang w:val="pt-BR"/>
+        </w:rPr>
+        <w:t xml:space="preserve"> </w:t>
+      </w:r>
+      <w:r>
+        <w:rPr>
+          <w:rFonts w:hint="default" w:ascii="Bahnschrift Light SemiCondensed" w:hAnsi="Bahnschrift Light SemiCondensed" w:cs="Bahnschrift Light SemiCondensed"/>
+          <w:sz w:val="24"/>
+          <w:szCs w:val="24"/>
+        </w:rPr>
+        <w:t>O tipo mais comum de cabo Ethernet, usado em redes domésticas e comerciais. Não possui blindagem adicional, tornando-o mais suscetível a interferências, mas é suficiente para a maioria das aplicações.</w:t>
+      </w:r>
+    </w:p>
+    <w:p>
+      <w:pPr>
+        <w:pStyle w:val="9"/>
+        <w:keepNext w:val="0"/>
+        <w:keepLines w:val="0"/>
+        <w:widowControl/>
+        <w:suppressLineNumbers w:val="0"/>
+        <w:spacing w:before="0" w:beforeAutospacing="0"/>
+        <w:ind w:firstLine="708" w:firstLineChars="0"/>
+        <w:rPr>
+          <w:rFonts w:hint="default" w:ascii="Bahnschrift Light SemiCondensed" w:hAnsi="Bahnschrift Light SemiCondensed" w:cs="Bahnschrift Light SemiCondensed"/>
+          <w:sz w:val="24"/>
+          <w:szCs w:val="24"/>
+        </w:rPr>
+      </w:pPr>
+      <w:r>
+        <w:rPr>
+          <w:rFonts w:hint="default" w:ascii="Bahnschrift Light SemiCondensed" w:hAnsi="Bahnschrift Light SemiCondensed" w:cs="Bahnschrift Light SemiCondensed"/>
+          <w:sz w:val="24"/>
+          <w:szCs w:val="36"/>
+        </w:rPr>
+        <w:t>Os cabos Ethernet possuem quatro pares trançados de fios de cobre. Cada par é torcido para reduzir interferências e melhorar a qualidade da transmissão de dados.</w:t>
+      </w:r>
+    </w:p>
+    <w:p>
+      <w:pPr>
+        <w:keepNext w:val="0"/>
+        <w:keepLines w:val="0"/>
+        <w:widowControl/>
+        <w:numPr>
+          <w:numId w:val="0"/>
+        </w:numPr>
+        <w:suppressLineNumbers w:val="0"/>
+        <w:spacing w:before="0" w:beforeAutospacing="1" w:after="0" w:afterAutospacing="1"/>
+        <w:rPr>
+          <w:rFonts w:hint="default" w:ascii="Bahnschrift Light SemiCondensed" w:hAnsi="Bahnschrift Light SemiCondensed" w:cs="Bahnschrift Light SemiCondensed"/>
+          <w:sz w:val="24"/>
+          <w:szCs w:val="24"/>
+        </w:rPr>
+      </w:pPr>
+    </w:p>
+    <w:p>
+      <w:pPr>
+        <w:pStyle w:val="2"/>
+        <w:keepNext w:val="0"/>
+        <w:keepLines w:val="0"/>
+        <w:widowControl/>
+        <w:suppressLineNumbers w:val="0"/>
+        <w:rPr>
+          <w:rFonts w:hint="default"/>
+        </w:rPr>
+      </w:pPr>
+      <w:r>
+        <w:rPr>
+          <w:rStyle w:val="6"/>
+          <w:rFonts w:hint="default" w:ascii="Bahnschrift Light SemiCondensed" w:hAnsi="Bahnschrift Light SemiCondensed" w:cs="Bahnschrift Light SemiCondensed"/>
+          <w:b/>
+          <w:bCs/>
+          <w:sz w:val="32"/>
+          <w:szCs w:val="32"/>
+        </w:rPr>
+        <w:t>Cabo de Par Trançado Blindado (STP)</w:t>
+      </w:r>
+    </w:p>
+    <w:p>
+      <w:pPr>
+        <w:keepNext w:val="0"/>
+        <w:keepLines w:val="0"/>
+        <w:widowControl/>
+        <w:numPr>
+          <w:numId w:val="0"/>
+        </w:numPr>
+        <w:suppressLineNumbers w:val="0"/>
+        <w:spacing w:before="0" w:beforeAutospacing="1" w:after="0" w:afterAutospacing="1"/>
+        <w:rPr>
+          <w:rFonts w:hint="default" w:ascii="Bahnschrift Light SemiCondensed" w:hAnsi="Bahnschrift Light SemiCondensed" w:cs="Bahnschrift Light SemiCondensed"/>
+          <w:sz w:val="24"/>
+          <w:szCs w:val="24"/>
+        </w:rPr>
+      </w:pPr>
+      <w:r>
+        <w:rPr>
+          <w:rStyle w:val="6"/>
+          <w:rFonts w:hint="default" w:ascii="Bahnschrift Light SemiCondensed" w:hAnsi="Bahnschrift Light SemiCondensed" w:cs="Bahnschrift Light SemiCondensed"/>
+          <w:sz w:val="24"/>
+          <w:szCs w:val="24"/>
+        </w:rPr>
+        <w:t>STP (Shielded Twisted Pair):</w:t>
+      </w:r>
+      <w:r>
+        <w:rPr>
+          <w:rFonts w:hint="default" w:ascii="Bahnschrift Light SemiCondensed" w:hAnsi="Bahnschrift Light SemiCondensed" w:cs="Bahnschrift Light SemiCondensed"/>
+          <w:sz w:val="24"/>
+          <w:szCs w:val="24"/>
+        </w:rPr>
+        <w:t xml:space="preserve"> </w:t>
+      </w:r>
+      <w:r>
+        <w:rPr>
+          <w:rFonts w:hint="default" w:ascii="Bahnschrift Light SemiCondensed" w:hAnsi="Bahnschrift Light SemiCondensed" w:cs="Bahnschrift Light SemiCondensed"/>
+          <w:sz w:val="24"/>
+          <w:szCs w:val="24"/>
+          <w:lang w:val="pt-BR"/>
+        </w:rPr>
+        <w:t xml:space="preserve"> </w:t>
+      </w:r>
+      <w:r>
+        <w:rPr>
+          <w:rFonts w:hint="default" w:ascii="Bahnschrift Light SemiCondensed" w:hAnsi="Bahnschrift Light SemiCondensed" w:cs="Bahnschrift Light SemiCondensed"/>
+          <w:sz w:val="24"/>
+          <w:szCs w:val="24"/>
+        </w:rPr>
+        <w:t>Semelhante ao UTP, mas com uma camada adicional de blindagem para proteger contra interferências eletromagnéticas. Usado em ambientes com altos níveis de interferência.</w:t>
+      </w:r>
+    </w:p>
+    <w:p>
+      <w:pPr>
+        <w:pStyle w:val="2"/>
+        <w:keepNext w:val="0"/>
+        <w:keepLines w:val="0"/>
+        <w:widowControl/>
+        <w:suppressLineNumbers w:val="0"/>
+        <w:rPr>
+          <w:rStyle w:val="6"/>
+          <w:rFonts w:hint="default" w:ascii="Bahnschrift Light SemiCondensed" w:hAnsi="Bahnschrift Light SemiCondensed" w:cs="Bahnschrift Light SemiCondensed"/>
+          <w:b/>
+          <w:bCs/>
+          <w:sz w:val="32"/>
+          <w:szCs w:val="32"/>
+        </w:rPr>
+      </w:pPr>
+    </w:p>
+    <w:p>
+      <w:pPr>
+        <w:pStyle w:val="2"/>
+        <w:keepNext w:val="0"/>
+        <w:keepLines w:val="0"/>
+        <w:widowControl/>
+        <w:suppressLineNumbers w:val="0"/>
+        <w:rPr>
+          <w:rStyle w:val="6"/>
+          <w:rFonts w:hint="default" w:ascii="Bahnschrift Light SemiCondensed" w:hAnsi="Bahnschrift Light SemiCondensed" w:cs="Bahnschrift Light SemiCondensed"/>
+          <w:b/>
+          <w:bCs/>
+          <w:sz w:val="32"/>
+          <w:szCs w:val="32"/>
+        </w:rPr>
+      </w:pPr>
+    </w:p>
+    <w:p>
+      <w:pPr>
+        <w:pStyle w:val="2"/>
+        <w:keepNext w:val="0"/>
+        <w:keepLines w:val="0"/>
+        <w:widowControl/>
+        <w:suppressLineNumbers w:val="0"/>
+        <w:rPr>
+          <w:rStyle w:val="6"/>
+          <w:rFonts w:hint="default" w:ascii="Bahnschrift Light SemiCondensed" w:hAnsi="Bahnschrift Light SemiCondensed" w:cs="Bahnschrift Light SemiCondensed"/>
+          <w:b/>
+          <w:bCs/>
+          <w:sz w:val="32"/>
+          <w:szCs w:val="32"/>
+        </w:rPr>
+      </w:pPr>
+    </w:p>
+    <w:p>
+      <w:pPr>
+        <w:pStyle w:val="2"/>
+        <w:keepNext w:val="0"/>
+        <w:keepLines w:val="0"/>
+        <w:widowControl/>
+        <w:suppressLineNumbers w:val="0"/>
+        <w:rPr>
+          <w:rFonts w:hint="default" w:ascii="Bahnschrift Light SemiCondensed" w:hAnsi="Bahnschrift Light SemiCondensed" w:cs="Bahnschrift Light SemiCondensed"/>
+          <w:sz w:val="32"/>
+          <w:szCs w:val="32"/>
+          <w:lang w:val="pt-BR"/>
+        </w:rPr>
+      </w:pPr>
+      <w:r>
+        <w:rPr>
+          <w:rStyle w:val="6"/>
+          <w:rFonts w:hint="default" w:ascii="Bahnschrift Light SemiCondensed" w:hAnsi="Bahnschrift Light SemiCondensed" w:cs="Bahnschrift Light SemiCondensed"/>
+          <w:b/>
+          <w:bCs/>
+          <w:sz w:val="32"/>
+          <w:szCs w:val="32"/>
+        </w:rPr>
+        <w:t>Fibra Óptica</w:t>
+      </w:r>
+      <w:r>
+        <w:rPr>
+          <w:rStyle w:val="6"/>
+          <w:rFonts w:hint="default" w:ascii="Bahnschrift Light SemiCondensed" w:hAnsi="Bahnschrift Light SemiCondensed" w:cs="Bahnschrift Light SemiCondensed"/>
+          <w:b/>
+          <w:bCs/>
+          <w:sz w:val="32"/>
+          <w:szCs w:val="32"/>
+          <w:lang w:val="pt-BR"/>
+        </w:rPr>
+        <w:t>:</w:t>
+      </w:r>
+    </w:p>
+    <w:p>
+      <w:pPr>
+        <w:pStyle w:val="9"/>
+        <w:keepNext w:val="0"/>
+        <w:keepLines w:val="0"/>
+        <w:widowControl/>
+        <w:suppressLineNumbers w:val="0"/>
+        <w:rPr>
+          <w:rFonts w:hint="default" w:ascii="Bahnschrift Light SemiCondensed" w:hAnsi="Bahnschrift Light SemiCondensed" w:cs="Bahnschrift Light SemiCondensed"/>
+          <w:sz w:val="24"/>
+          <w:szCs w:val="24"/>
+        </w:rPr>
+      </w:pPr>
+      <w:r>
+        <w:rPr>
+          <w:rStyle w:val="6"/>
+          <w:rFonts w:hint="default" w:ascii="Bahnschrift Light SemiCondensed" w:hAnsi="Bahnschrift Light SemiCondensed" w:cs="Bahnschrift Light SemiCondensed"/>
+          <w:sz w:val="24"/>
+          <w:szCs w:val="24"/>
+        </w:rPr>
+        <w:t>Fibra Óptica Monomodo:</w:t>
+      </w:r>
+      <w:r>
+        <w:rPr>
+          <w:rStyle w:val="6"/>
+          <w:rFonts w:hint="default" w:ascii="Bahnschrift Light SemiCondensed" w:hAnsi="Bahnschrift Light SemiCondensed" w:cs="Bahnschrift Light SemiCondensed"/>
+          <w:sz w:val="24"/>
+          <w:szCs w:val="24"/>
+          <w:lang w:val="pt-BR"/>
+        </w:rPr>
+        <w:t xml:space="preserve"> </w:t>
+      </w:r>
+      <w:r>
+        <w:rPr>
+          <w:rFonts w:hint="default" w:ascii="Bahnschrift Light SemiCondensed" w:hAnsi="Bahnschrift Light SemiCondensed" w:cs="Bahnschrift Light SemiCondensed"/>
+          <w:sz w:val="24"/>
+          <w:szCs w:val="24"/>
+        </w:rPr>
+        <w:t xml:space="preserve"> Ideal para longas distâncias e altas velocidades. Utiliza um único fio de vidro ou plástico para transmitir sinais de luz, permitindo transmissões muito rápidas e sem interferências.</w:t>
+      </w:r>
+    </w:p>
+    <w:p>
+      <w:pPr>
+        <w:pStyle w:val="9"/>
+        <w:keepNext w:val="0"/>
+        <w:keepLines w:val="0"/>
+        <w:widowControl/>
+        <w:suppressLineNumbers w:val="0"/>
+        <w:rPr>
+          <w:rFonts w:hint="default" w:ascii="Bahnschrift Light SemiCondensed" w:hAnsi="Bahnschrift Light SemiCondensed" w:cs="Bahnschrift Light SemiCondensed"/>
+          <w:sz w:val="24"/>
+          <w:szCs w:val="24"/>
+        </w:rPr>
+      </w:pPr>
+      <w:r>
+        <w:rPr>
+          <w:rStyle w:val="6"/>
+          <w:rFonts w:hint="default" w:ascii="Bahnschrift Light SemiCondensed" w:hAnsi="Bahnschrift Light SemiCondensed" w:cs="Bahnschrift Light SemiCondensed"/>
+          <w:sz w:val="24"/>
+          <w:szCs w:val="24"/>
+        </w:rPr>
+        <w:t>Fibra Óptica Multimodo:</w:t>
+      </w:r>
+      <w:r>
+        <w:rPr>
+          <w:rFonts w:hint="default" w:ascii="Bahnschrift Light SemiCondensed" w:hAnsi="Bahnschrift Light SemiCondensed" w:cs="Bahnschrift Light SemiCondensed"/>
+          <w:sz w:val="24"/>
+          <w:szCs w:val="24"/>
+        </w:rPr>
+        <w:t xml:space="preserve"> </w:t>
+      </w:r>
+      <w:r>
+        <w:rPr>
+          <w:rFonts w:hint="default" w:ascii="Bahnschrift Light SemiCondensed" w:hAnsi="Bahnschrift Light SemiCondensed" w:cs="Bahnschrift Light SemiCondensed"/>
+          <w:sz w:val="24"/>
+          <w:szCs w:val="24"/>
+          <w:lang w:val="pt-BR"/>
+        </w:rPr>
+        <w:t xml:space="preserve"> </w:t>
+      </w:r>
+      <w:r>
+        <w:rPr>
+          <w:rFonts w:hint="default" w:ascii="Bahnschrift Light SemiCondensed" w:hAnsi="Bahnschrift Light SemiCondensed" w:cs="Bahnschrift Light SemiCondensed"/>
+          <w:sz w:val="24"/>
+          <w:szCs w:val="24"/>
+        </w:rPr>
+        <w:t>Usada para distâncias menores e geralmente em redes locais. Possui múltiplos fios de vidro ou plástico e é menos cara que a fibra monomodo, mas tem menor capacidade de largura de banda e maior perda de sinal em longas distâncias.</w:t>
+      </w:r>
+    </w:p>
+    <w:p>
+      <w:pPr>
+        <w:keepNext w:val="0"/>
+        <w:keepLines w:val="0"/>
+        <w:widowControl/>
+        <w:numPr>
+          <w:numId w:val="0"/>
+        </w:numPr>
+        <w:suppressLineNumbers w:val="0"/>
+        <w:spacing w:before="0" w:beforeAutospacing="1" w:after="0" w:afterAutospacing="1"/>
+        <w:rPr>
+          <w:rFonts w:hint="default" w:ascii="Bahnschrift Light SemiCondensed" w:hAnsi="Bahnschrift Light SemiCondensed" w:cs="Bahnschrift Light SemiCondensed"/>
+          <w:sz w:val="24"/>
+          <w:szCs w:val="24"/>
+        </w:rPr>
+      </w:pPr>
+    </w:p>
+    <w:p>
+      <w:pPr>
+        <w:pStyle w:val="9"/>
+        <w:keepNext w:val="0"/>
+        <w:keepLines w:val="0"/>
+        <w:widowControl/>
+        <w:suppressLineNumbers w:val="0"/>
+        <w:rPr>
+          <w:rFonts w:hint="default" w:ascii="Bahnschrift Light SemiCondensed" w:hAnsi="Bahnschrift Light SemiCondensed" w:cs="Bahnschrift Light SemiCondensed"/>
+          <w:sz w:val="24"/>
+          <w:szCs w:val="36"/>
+        </w:rPr>
+      </w:pPr>
+    </w:p>
+    <w:p>
+      <w:pPr>
+        <w:pStyle w:val="9"/>
+        <w:keepNext w:val="0"/>
+        <w:keepLines w:val="0"/>
+        <w:widowControl/>
+        <w:suppressLineNumbers w:val="0"/>
+        <w:rPr>
+          <w:rFonts w:hint="default" w:ascii="Bahnschrift Light SemiCondensed" w:hAnsi="Bahnschrift Light SemiCondensed" w:cs="Bahnschrift Light SemiCondensed"/>
+          <w:sz w:val="24"/>
+          <w:szCs w:val="36"/>
+          <w:lang w:val="pt-BR"/>
+        </w:rPr>
+      </w:pPr>
+      <w:r>
+        <w:rPr>
+          <w:rFonts w:hint="default" w:ascii="Bahnschrift Light SemiCondensed" w:hAnsi="Bahnschrift Light SemiCondensed" w:cs="Bahnschrift Light SemiCondensed"/>
+          <w:b/>
+          <w:bCs/>
+          <w:sz w:val="24"/>
+          <w:szCs w:val="36"/>
+          <w:lang w:val="pt-BR"/>
+        </w:rPr>
+        <w:t xml:space="preserve">Obs.:  </w:t>
+      </w:r>
+      <w:r>
+        <w:rPr>
+          <w:rFonts w:hint="default" w:ascii="Bahnschrift Light SemiCondensed" w:hAnsi="Bahnschrift Light SemiCondensed" w:cs="Bahnschrift Light SemiCondensed"/>
+          <w:sz w:val="24"/>
+          <w:szCs w:val="36"/>
+        </w:rPr>
+        <w:t>Cada tipo de cabo tem suas próprias especificações e é escolhido com base nas necessidades de velocidade, distância e ambiente de instalação</w:t>
+      </w:r>
+      <w:r>
+        <w:rPr>
+          <w:rFonts w:hint="default" w:ascii="Bahnschrift Light SemiCondensed" w:hAnsi="Bahnschrift Light SemiCondensed" w:cs="Bahnschrift Light SemiCondensed"/>
+          <w:sz w:val="24"/>
+          <w:szCs w:val="36"/>
+          <w:lang w:val="pt-BR"/>
+        </w:rPr>
+        <w:t>.</w:t>
+      </w:r>
+    </w:p>
+    <w:p>
+      <w:pPr>
+        <w:pStyle w:val="9"/>
+        <w:keepNext w:val="0"/>
+        <w:keepLines w:val="0"/>
+        <w:widowControl/>
+        <w:suppressLineNumbers w:val="0"/>
+        <w:rPr>
+          <w:rFonts w:hint="default" w:ascii="Bahnschrift Light SemiCondensed" w:hAnsi="Bahnschrift Light SemiCondensed" w:cs="Bahnschrift Light SemiCondensed"/>
+          <w:sz w:val="24"/>
+          <w:szCs w:val="36"/>
+          <w:lang w:val="pt-BR"/>
+        </w:rPr>
+      </w:pPr>
+    </w:p>
+    <w:p>
+      <w:pPr>
+        <w:pStyle w:val="9"/>
+        <w:keepNext w:val="0"/>
+        <w:keepLines w:val="0"/>
+        <w:widowControl/>
+        <w:suppressLineNumbers w:val="0"/>
+        <w:rPr>
+          <w:rFonts w:hint="default" w:ascii="Bahnschrift Light SemiCondensed" w:hAnsi="Bahnschrift Light SemiCondensed" w:cs="Bahnschrift Light SemiCondensed"/>
+          <w:sz w:val="24"/>
+          <w:szCs w:val="36"/>
+          <w:lang w:val="pt-BR"/>
+        </w:rPr>
+      </w:pPr>
+      <w:r>
+        <w:rPr>
+          <w:rFonts w:hint="default" w:ascii="Bahnschrift Light SemiCondensed" w:hAnsi="Bahnschrift Light SemiCondensed" w:cs="Bahnschrift Light SemiCondensed"/>
+          <w:sz w:val="24"/>
+          <w:szCs w:val="36"/>
+          <w:lang w:val="pt-BR"/>
+        </w:rPr>
+        <w:t>25:00</w:t>
+      </w:r>
+      <w:bookmarkStart w:id="0" w:name="_GoBack"/>
+      <w:bookmarkEnd w:id="0"/>
     </w:p>
     <w:sectPr>
       <w:pgSz w:w="11906" w:h="16838"/>
@@ -11143,6 +12083,15 @@
     </w:rPr>
   </w:style>
   <w:style w:type="character" w:styleId="7">
+    <w:name w:val="FollowedHyperlink"/>
+    <w:basedOn w:val="4"/>
+    <w:uiPriority w:val="0"/>
+    <w:rPr>
+      <w:color w:val="800080"/>
+      <w:u w:val="single"/>
+    </w:rPr>
+  </w:style>
+  <w:style w:type="character" w:styleId="8">
     <w:name w:val="Hyperlink"/>
     <w:basedOn w:val="4"/>
     <w:qFormat/>
@@ -11152,7 +12101,7 @@
       <w:u w:val="single"/>
     </w:rPr>
   </w:style>
-  <w:style w:type="paragraph" w:styleId="8">
+  <w:style w:type="paragraph" w:styleId="9">
     <w:name w:val="Normal (Web)"/>
     <w:qFormat/>
     <w:uiPriority w:val="0"/>
@@ -11168,7 +12117,7 @@
       <w:lang w:val="en-US" w:eastAsia="zh-CN" w:bidi="ar"/>
     </w:rPr>
   </w:style>
-  <w:style w:type="paragraph" w:styleId="9">
+  <w:style w:type="paragraph" w:styleId="10">
     <w:name w:val="header"/>
     <w:basedOn w:val="1"/>
     <w:uiPriority w:val="0"/>
@@ -11179,7 +12128,7 @@
       </w:tabs>
     </w:pPr>
   </w:style>
-  <w:style w:type="paragraph" w:styleId="10">
+  <w:style w:type="paragraph" w:styleId="11">
     <w:name w:val="footer"/>
     <w:basedOn w:val="1"/>
     <w:qFormat/>

</xml_diff>

<commit_message>
Cron, SNMP, Vim, Zabbix
</commit_message>
<xml_diff>
--- a/Anotações Backend.docx
+++ b/Anotações Backend.docx
@@ -149,7 +149,7 @@
       <w:hyperlink r:id="rId2">
         <w:r>
           <w:rPr>
-            <w:rStyle w:val="ListLabel52"/>
+            <w:rStyle w:val="ListLabel325"/>
             <w:rFonts w:ascii="Bahnschrift Light SemiCondensed" w:hAnsi="Bahnschrift Light SemiCondensed"/>
             <w:b w:val="false"/>
             <w:bCs w:val="false"/>
@@ -984,27 +984,7 @@
           <w:sz w:val="32"/>
           <w:szCs w:val="32"/>
         </w:rPr>
-        <w:t xml:space="preserve">As Sete Camadas do Modelo </w:t>
-      </w:r>
-      <w:r>
-        <w:rPr>
-          <w:rFonts w:cs="Bahnschrift Light SemiCondensed" w:ascii="Bahnschrift Light SemiCondensed" w:hAnsi="Bahnschrift Light SemiCondensed"/>
-          <w:b/>
-          <w:bCs/>
-          <w:sz w:val="32"/>
-          <w:szCs w:val="32"/>
-        </w:rPr>
-        <w:t>O</w:t>
-      </w:r>
-      <w:r>
-        <w:rPr>
-          <w:rFonts w:cs="Bahnschrift Light SemiCondensed" w:ascii="Bahnschrift Light SemiCondensed" w:hAnsi="Bahnschrift Light SemiCondensed"/>
-          <w:b/>
-          <w:bCs/>
-          <w:sz w:val="32"/>
-          <w:szCs w:val="32"/>
-        </w:rPr>
-        <w:t>SI:</w:t>
+        <w:t>As Sete Camadas do Modelo OSI:</w:t>
       </w:r>
     </w:p>
     <w:p>
@@ -3615,33 +3595,6 @@
         <w:widowControl/>
         <w:numPr>
           <w:ilvl w:val="0"/>
-          <w:numId w:val="0"/>
-        </w:numPr>
-        <w:suppressLineNumbers w:val="0"/>
-        <w:spacing w:beforeAutospacing="0" w:before="0" w:after="280"/>
-        <w:ind w:hanging="0" w:left="0" w:right="0"/>
-        <w:rPr>
-          <w:rFonts w:ascii="Bahnschrift Light SemiCondensed" w:hAnsi="Bahnschrift Light SemiCondensed" w:cs="Bahnschrift Light SemiCondensed"/>
-          <w:sz w:val="24"/>
-          <w:szCs w:val="24"/>
-        </w:rPr>
-      </w:pPr>
-      <w:r>
-        <w:rPr>
-          <w:rFonts w:cs="Bahnschrift Light SemiCondensed" w:ascii="Bahnschrift Light SemiCondensed" w:hAnsi="Bahnschrift Light SemiCondensed"/>
-          <w:sz w:val="24"/>
-          <w:szCs w:val="24"/>
-        </w:rPr>
-      </w:r>
-    </w:p>
-    <w:p>
-      <w:pPr>
-        <w:pStyle w:val="NormalWeb"/>
-        <w:keepNext w:val="false"/>
-        <w:keepLines w:val="false"/>
-        <w:widowControl/>
-        <w:numPr>
-          <w:ilvl w:val="0"/>
           <w:numId w:val="4"/>
         </w:numPr>
         <w:suppressLineNumbers w:val="0"/>
@@ -3686,33 +3639,6 @@
           <w:szCs w:val="24"/>
         </w:rPr>
         <w:t>Gerencia membros de grupos multicast, permitindo que dispositivos participem ou saiam de um grupo multicast.</w:t>
-      </w:r>
-    </w:p>
-    <w:p>
-      <w:pPr>
-        <w:pStyle w:val="NormalWeb"/>
-        <w:keepNext w:val="false"/>
-        <w:keepLines w:val="false"/>
-        <w:widowControl/>
-        <w:numPr>
-          <w:ilvl w:val="0"/>
-          <w:numId w:val="0"/>
-        </w:numPr>
-        <w:suppressLineNumbers w:val="0"/>
-        <w:spacing w:beforeAutospacing="0" w:before="0" w:after="280"/>
-        <w:ind w:hanging="0" w:left="0" w:right="0"/>
-        <w:rPr>
-          <w:rFonts w:ascii="Bahnschrift Light SemiCondensed" w:hAnsi="Bahnschrift Light SemiCondensed" w:cs="Bahnschrift Light SemiCondensed"/>
-          <w:sz w:val="24"/>
-          <w:szCs w:val="24"/>
-        </w:rPr>
-      </w:pPr>
-      <w:r>
-        <w:rPr>
-          <w:rFonts w:cs="Bahnschrift Light SemiCondensed" w:ascii="Bahnschrift Light SemiCondensed" w:hAnsi="Bahnschrift Light SemiCondensed"/>
-          <w:sz w:val="24"/>
-          <w:szCs w:val="24"/>
-        </w:rPr>
       </w:r>
     </w:p>
     <w:p>
@@ -4764,6 +4690,7 @@
               <w:keepLines w:val="false"/>
               <w:widowControl/>
               <w:suppressLineNumbers w:val="0"/>
+              <w:suppressAutoHyphens w:val="true"/>
               <w:spacing w:beforeAutospacing="0" w:before="0" w:after="0"/>
               <w:jc w:val="center"/>
               <w:rPr>
@@ -4810,6 +4737,7 @@
               <w:keepLines w:val="false"/>
               <w:widowControl/>
               <w:suppressLineNumbers w:val="0"/>
+              <w:suppressAutoHyphens w:val="true"/>
               <w:spacing w:before="0" w:after="0"/>
               <w:jc w:val="center"/>
               <w:rPr>
@@ -4856,6 +4784,7 @@
               <w:keepLines w:val="false"/>
               <w:widowControl/>
               <w:suppressLineNumbers w:val="0"/>
+              <w:suppressAutoHyphens w:val="true"/>
               <w:spacing w:before="0" w:after="0"/>
               <w:jc w:val="center"/>
               <w:rPr>
@@ -4907,6 +4836,7 @@
               <w:keepLines w:val="false"/>
               <w:widowControl/>
               <w:suppressLineNumbers w:val="0"/>
+              <w:suppressAutoHyphens w:val="true"/>
               <w:spacing w:before="0" w:after="0"/>
               <w:jc w:val="center"/>
               <w:rPr>
@@ -4949,6 +4879,7 @@
               <w:keepLines w:val="false"/>
               <w:widowControl/>
               <w:suppressLineNumbers w:val="0"/>
+              <w:suppressAutoHyphens w:val="true"/>
               <w:spacing w:before="0" w:after="0"/>
               <w:jc w:val="center"/>
               <w:rPr>
@@ -4991,6 +4922,7 @@
               <w:keepLines w:val="false"/>
               <w:widowControl/>
               <w:suppressLineNumbers w:val="0"/>
+              <w:suppressAutoHyphens w:val="true"/>
               <w:spacing w:before="0" w:after="0"/>
               <w:jc w:val="center"/>
               <w:rPr>
@@ -5038,6 +4970,7 @@
               <w:keepLines w:val="false"/>
               <w:widowControl/>
               <w:suppressLineNumbers w:val="0"/>
+              <w:suppressAutoHyphens w:val="true"/>
               <w:spacing w:before="0" w:after="0"/>
               <w:jc w:val="center"/>
               <w:rPr>
@@ -5080,6 +5013,7 @@
               <w:keepLines w:val="false"/>
               <w:widowControl/>
               <w:suppressLineNumbers w:val="0"/>
+              <w:suppressAutoHyphens w:val="true"/>
               <w:spacing w:before="0" w:after="0"/>
               <w:jc w:val="center"/>
               <w:rPr>
@@ -5122,6 +5056,7 @@
               <w:keepLines w:val="false"/>
               <w:widowControl/>
               <w:suppressLineNumbers w:val="0"/>
+              <w:suppressAutoHyphens w:val="true"/>
               <w:spacing w:before="0" w:after="0"/>
               <w:jc w:val="center"/>
               <w:rPr>
@@ -5169,6 +5104,7 @@
               <w:keepLines w:val="false"/>
               <w:widowControl/>
               <w:suppressLineNumbers w:val="0"/>
+              <w:suppressAutoHyphens w:val="true"/>
               <w:spacing w:before="0" w:after="0"/>
               <w:jc w:val="center"/>
               <w:rPr>
@@ -5211,6 +5147,7 @@
               <w:keepLines w:val="false"/>
               <w:widowControl/>
               <w:suppressLineNumbers w:val="0"/>
+              <w:suppressAutoHyphens w:val="true"/>
               <w:spacing w:before="0" w:after="0"/>
               <w:jc w:val="center"/>
               <w:rPr>
@@ -5253,6 +5190,7 @@
               <w:keepLines w:val="false"/>
               <w:widowControl/>
               <w:suppressLineNumbers w:val="0"/>
+              <w:suppressAutoHyphens w:val="true"/>
               <w:spacing w:before="0" w:after="0"/>
               <w:jc w:val="center"/>
               <w:rPr>
@@ -5300,6 +5238,7 @@
               <w:keepLines w:val="false"/>
               <w:widowControl/>
               <w:suppressLineNumbers w:val="0"/>
+              <w:suppressAutoHyphens w:val="true"/>
               <w:spacing w:before="0" w:after="0"/>
               <w:jc w:val="center"/>
               <w:rPr>
@@ -5342,6 +5281,7 @@
               <w:keepLines w:val="false"/>
               <w:widowControl/>
               <w:suppressLineNumbers w:val="0"/>
+              <w:suppressAutoHyphens w:val="true"/>
               <w:spacing w:before="0" w:after="0"/>
               <w:jc w:val="center"/>
               <w:rPr>
@@ -5384,6 +5324,7 @@
               <w:keepLines w:val="false"/>
               <w:widowControl/>
               <w:suppressLineNumbers w:val="0"/>
+              <w:suppressAutoHyphens w:val="true"/>
               <w:spacing w:before="0" w:after="0"/>
               <w:jc w:val="center"/>
               <w:rPr>
@@ -5431,6 +5372,7 @@
               <w:keepLines w:val="false"/>
               <w:widowControl/>
               <w:suppressLineNumbers w:val="0"/>
+              <w:suppressAutoHyphens w:val="true"/>
               <w:spacing w:before="0" w:after="0"/>
               <w:jc w:val="center"/>
               <w:rPr>
@@ -5473,6 +5415,7 @@
               <w:keepLines w:val="false"/>
               <w:widowControl/>
               <w:suppressLineNumbers w:val="0"/>
+              <w:suppressAutoHyphens w:val="true"/>
               <w:spacing w:before="0" w:after="0"/>
               <w:jc w:val="center"/>
               <w:rPr>
@@ -5515,6 +5458,7 @@
               <w:keepLines w:val="false"/>
               <w:widowControl/>
               <w:suppressLineNumbers w:val="0"/>
+              <w:suppressAutoHyphens w:val="true"/>
               <w:spacing w:before="0" w:after="0"/>
               <w:jc w:val="center"/>
               <w:rPr>
@@ -5562,6 +5506,7 @@
               <w:keepLines w:val="false"/>
               <w:widowControl/>
               <w:suppressLineNumbers w:val="0"/>
+              <w:suppressAutoHyphens w:val="true"/>
               <w:spacing w:before="0" w:after="0"/>
               <w:jc w:val="center"/>
               <w:rPr>
@@ -5604,6 +5549,7 @@
               <w:keepLines w:val="false"/>
               <w:widowControl/>
               <w:suppressLineNumbers w:val="0"/>
+              <w:suppressAutoHyphens w:val="true"/>
               <w:spacing w:before="0" w:after="0"/>
               <w:jc w:val="center"/>
               <w:rPr>
@@ -5646,6 +5592,7 @@
               <w:keepLines w:val="false"/>
               <w:widowControl/>
               <w:suppressLineNumbers w:val="0"/>
+              <w:suppressAutoHyphens w:val="true"/>
               <w:spacing w:before="0" w:after="0"/>
               <w:jc w:val="center"/>
               <w:rPr>
@@ -5767,102 +5714,73 @@
         <w:widowControl/>
         <w:numPr>
           <w:ilvl w:val="0"/>
+          <w:numId w:val="8"/>
+        </w:numPr>
+        <w:suppressLineNumbers w:val="0"/>
+        <w:spacing w:beforeAutospacing="1" w:afterAutospacing="1"/>
+        <w:ind w:hanging="420" w:left="420"/>
+        <w:rPr>
+          <w:lang w:val="pt-BR"/>
+        </w:rPr>
+      </w:pPr>
+      <w:r>
+        <w:rPr>
+          <w:rStyle w:val="Strong"/>
+          <w:rFonts w:cs="Bahnschrift Light SemiCondensed" w:ascii="Bahnschrift Light SemiCondensed" w:hAnsi="Bahnschrift Light SemiCondensed"/>
+          <w:color w:val="auto"/>
+          <w:sz w:val="24"/>
+          <w:szCs w:val="24"/>
+        </w:rPr>
+        <w:t>SCTP (Stream Control Transmission Protocol)</w:t>
+      </w:r>
+      <w:r>
+        <w:rPr>
+          <w:rFonts w:cs="Bahnschrift Light SemiCondensed" w:ascii="Bahnschrift Light SemiCondensed" w:hAnsi="Bahnschrift Light SemiCondensed"/>
+          <w:color w:val="auto"/>
+          <w:sz w:val="24"/>
+          <w:szCs w:val="24"/>
+        </w:rPr>
+        <w:t>:</w:t>
+      </w:r>
+      <w:r>
+        <w:rPr>
+          <w:rFonts w:cs="Bahnschrift Light SemiCondensed" w:ascii="Bahnschrift Light SemiCondensed" w:hAnsi="Bahnschrift Light SemiCondensed"/>
+          <w:color w:val="auto"/>
+          <w:sz w:val="24"/>
+          <w:szCs w:val="24"/>
+          <w:lang w:val="pt-BR"/>
+        </w:rPr>
+        <w:t xml:space="preserve">  </w:t>
+      </w:r>
+      <w:r>
+        <w:rPr>
+          <w:rFonts w:cs="Bahnschrift Light SemiCondensed" w:ascii="Bahnschrift Light SemiCondensed" w:hAnsi="Bahnschrift Light SemiCondensed"/>
+          <w:color w:val="auto"/>
+          <w:sz w:val="24"/>
+          <w:szCs w:val="24"/>
+        </w:rPr>
+        <w:t>Um protocolo mais moderno que combina características do TCP e UDP, oferecendo suporte para múltiplos fluxos de dados independentes dentro da mesma conexão.</w:t>
+      </w:r>
+    </w:p>
+    <w:p>
+      <w:pPr>
+        <w:pStyle w:val="Normal"/>
+        <w:keepNext w:val="false"/>
+        <w:keepLines w:val="false"/>
+        <w:widowControl/>
+        <w:numPr>
+          <w:ilvl w:val="0"/>
           <w:numId w:val="0"/>
         </w:numPr>
         <w:suppressLineNumbers w:val="0"/>
+        <w:tabs>
+          <w:tab w:val="clear" w:pos="708"/>
+          <w:tab w:val="left" w:pos="420" w:leader="none"/>
+        </w:tabs>
         <w:spacing w:beforeAutospacing="1" w:afterAutospacing="1"/>
         <w:ind w:hanging="0" w:left="0"/>
         <w:rPr>
           <w:rFonts w:ascii="Bahnschrift Light SemiCondensed" w:hAnsi="Bahnschrift Light SemiCondensed" w:cs="Bahnschrift Light SemiCondensed"/>
-          <w:color w:val="auto"/>
-          <w:sz w:val="24"/>
-          <w:szCs w:val="24"/>
-        </w:rPr>
-      </w:pPr>
-      <w:r>
-        <w:rPr>
-          <w:rFonts w:cs="Bahnschrift Light SemiCondensed" w:ascii="Bahnschrift Light SemiCondensed" w:hAnsi="Bahnschrift Light SemiCondensed"/>
-          <w:color w:val="auto"/>
-          <w:sz w:val="24"/>
-          <w:szCs w:val="24"/>
-        </w:rPr>
-      </w:r>
-    </w:p>
-    <w:p>
-      <w:pPr>
-        <w:pStyle w:val="Normal"/>
-        <w:keepNext w:val="false"/>
-        <w:keepLines w:val="false"/>
-        <w:widowControl/>
-        <w:numPr>
-          <w:ilvl w:val="0"/>
-          <w:numId w:val="8"/>
-        </w:numPr>
-        <w:suppressLineNumbers w:val="0"/>
-        <w:spacing w:beforeAutospacing="1" w:afterAutospacing="1"/>
-        <w:ind w:hanging="420" w:left="420"/>
-        <w:rPr>
-          <w:lang w:val="pt-BR"/>
-        </w:rPr>
-      </w:pPr>
-      <w:r>
-        <w:rPr>
-          <w:rStyle w:val="Strong"/>
-          <w:rFonts w:cs="Bahnschrift Light SemiCondensed" w:ascii="Bahnschrift Light SemiCondensed" w:hAnsi="Bahnschrift Light SemiCondensed"/>
-          <w:color w:val="auto"/>
-          <w:sz w:val="24"/>
-          <w:szCs w:val="24"/>
-        </w:rPr>
-        <w:t>SCTP (Stream Control Transmission Protocol)</w:t>
-      </w:r>
-      <w:r>
-        <w:rPr>
-          <w:rFonts w:cs="Bahnschrift Light SemiCondensed" w:ascii="Bahnschrift Light SemiCondensed" w:hAnsi="Bahnschrift Light SemiCondensed"/>
-          <w:color w:val="auto"/>
-          <w:sz w:val="24"/>
-          <w:szCs w:val="24"/>
-        </w:rPr>
-        <w:t>:</w:t>
-      </w:r>
-      <w:r>
-        <w:rPr>
-          <w:rFonts w:cs="Bahnschrift Light SemiCondensed" w:ascii="Bahnschrift Light SemiCondensed" w:hAnsi="Bahnschrift Light SemiCondensed"/>
-          <w:color w:val="auto"/>
-          <w:sz w:val="24"/>
-          <w:szCs w:val="24"/>
-          <w:lang w:val="pt-BR"/>
-        </w:rPr>
-        <w:t xml:space="preserve">  </w:t>
-      </w:r>
-      <w:r>
-        <w:rPr>
-          <w:rFonts w:cs="Bahnschrift Light SemiCondensed" w:ascii="Bahnschrift Light SemiCondensed" w:hAnsi="Bahnschrift Light SemiCondensed"/>
-          <w:color w:val="auto"/>
-          <w:sz w:val="24"/>
-          <w:szCs w:val="24"/>
-        </w:rPr>
-        <w:t>Um protocolo mais moderno que combina características do TCP e UDP, oferecendo suporte para múltiplos fluxos de dados independentes dentro da mesma conexão.</w:t>
-      </w:r>
-    </w:p>
-    <w:p>
-      <w:pPr>
-        <w:pStyle w:val="Normal"/>
-        <w:keepNext w:val="false"/>
-        <w:keepLines w:val="false"/>
-        <w:widowControl/>
-        <w:numPr>
-          <w:ilvl w:val="0"/>
-          <w:numId w:val="0"/>
-        </w:numPr>
-        <w:suppressLineNumbers w:val="0"/>
-        <w:tabs>
-          <w:tab w:val="clear" w:pos="708"/>
-          <w:tab w:val="left" w:pos="420" w:leader="none"/>
-        </w:tabs>
-        <w:spacing w:beforeAutospacing="1" w:afterAutospacing="1"/>
-        <w:ind w:hanging="0" w:left="0"/>
-        <w:rPr>
-          <w:rFonts w:ascii="Bahnschrift Light SemiCondensed" w:hAnsi="Bahnschrift Light SemiCondensed" w:cs="Bahnschrift Light SemiCondensed"/>
           <w:b/>
           <w:bCs/>
           <w:color w:val="auto"/>
@@ -6159,33 +6077,6 @@
         <w:widowControl/>
         <w:numPr>
           <w:ilvl w:val="0"/>
-          <w:numId w:val="0"/>
-        </w:numPr>
-        <w:suppressLineNumbers w:val="0"/>
-        <w:spacing w:beforeAutospacing="1" w:afterAutospacing="1"/>
-        <w:ind w:hanging="0" w:left="420"/>
-        <w:rPr>
-          <w:rFonts w:ascii="Bahnschrift Light SemiCondensed" w:hAnsi="Bahnschrift Light SemiCondensed" w:cs="Bahnschrift Light SemiCondensed"/>
-          <w:sz w:val="24"/>
-          <w:szCs w:val="24"/>
-        </w:rPr>
-      </w:pPr>
-      <w:r>
-        <w:rPr>
-          <w:rFonts w:cs="Bahnschrift Light SemiCondensed" w:ascii="Bahnschrift Light SemiCondensed" w:hAnsi="Bahnschrift Light SemiCondensed"/>
-          <w:sz w:val="24"/>
-          <w:szCs w:val="24"/>
-        </w:rPr>
-      </w:r>
-    </w:p>
-    <w:p>
-      <w:pPr>
-        <w:pStyle w:val="Normal"/>
-        <w:keepNext w:val="false"/>
-        <w:keepLines w:val="false"/>
-        <w:widowControl/>
-        <w:numPr>
-          <w:ilvl w:val="0"/>
           <w:numId w:val="11"/>
         </w:numPr>
         <w:suppressLineNumbers w:val="0"/>
@@ -6239,30 +6130,26 @@
     <w:p>
       <w:pPr>
         <w:pStyle w:val="Normal"/>
-        <w:keepNext w:val="false"/>
-        <w:keepLines w:val="false"/>
         <w:widowControl/>
         <w:numPr>
           <w:ilvl w:val="0"/>
           <w:numId w:val="0"/>
         </w:numPr>
         <w:suppressLineNumbers w:val="0"/>
+        <w:tabs>
+          <w:tab w:val="clear" w:pos="708"/>
+        </w:tabs>
         <w:spacing w:beforeAutospacing="1" w:afterAutospacing="1"/>
-        <w:ind w:hanging="0" w:left="420"/>
-        <w:rPr>
-          <w:rFonts w:ascii="Bahnschrift Light SemiCondensed" w:hAnsi="Bahnschrift Light SemiCondensed" w:cs="Bahnschrift Light SemiCondensed"/>
-          <w:color w:val="auto"/>
-          <w:sz w:val="24"/>
-          <w:szCs w:val="24"/>
-        </w:rPr>
-      </w:pPr>
-      <w:r>
-        <w:rPr>
-          <w:rFonts w:cs="Bahnschrift Light SemiCondensed" w:ascii="Bahnschrift Light SemiCondensed" w:hAnsi="Bahnschrift Light SemiCondensed"/>
-          <w:color w:val="auto"/>
-          <w:sz w:val="24"/>
-          <w:szCs w:val="24"/>
-        </w:rPr>
+        <w:ind w:hanging="0" w:left="840"/>
+        <w:rPr>
+          <w:rFonts w:ascii="Bahnschrift Light SemiCondensed" w:hAnsi="Bahnschrift Light SemiCondensed" w:cs="Bahnschrift Light SemiCondensed"/>
+          <w:color w:val="auto"/>
+          <w:sz w:val="24"/>
+          <w:szCs w:val="24"/>
+        </w:rPr>
+      </w:pPr>
+      <w:r>
+        <w:rPr/>
       </w:r>
     </w:p>
     <w:p>
@@ -9431,17 +9318,7 @@
           <w:sz w:val="24"/>
           <w:szCs w:val="24"/>
         </w:rPr>
-        <w:t>SNMP (S</w:t>
-      </w:r>
-      <w:r>
-        <w:rPr>
-          <w:rStyle w:val="Strong"/>
-          <w:rFonts w:cs="Bahnschrift Light SemiCondensed" w:ascii="Bahnschrift Light SemiCondensed" w:hAnsi="Bahnschrift Light SemiCondensed"/>
-          <w:color w:val="auto"/>
-          <w:sz w:val="24"/>
-          <w:szCs w:val="24"/>
-        </w:rPr>
-        <w:t>imple Network Management Protocol)</w:t>
+        <w:t>SNMP (Simple Network Management Protocol)</w:t>
       </w:r>
       <w:r>
         <w:rPr>
@@ -9536,7 +9413,12 @@
         </w:rPr>
       </w:pPr>
       <w:r>
-        <w:rPr/>
+        <w:rPr>
+          <w:rFonts w:cs="Bahnschrift Light SemiCondensed" w:ascii="Bahnschrift Light SemiCondensed" w:hAnsi="Bahnschrift Light SemiCondensed"/>
+          <w:color w:val="auto"/>
+          <w:sz w:val="24"/>
+          <w:szCs w:val="24"/>
+        </w:rPr>
       </w:r>
     </w:p>
     <w:p>
@@ -9646,32 +9528,11 @@
         </w:rPr>
       </w:pPr>
       <w:r>
-        <w:rPr/>
-      </w:r>
-    </w:p>
-    <w:p>
-      <w:pPr>
-        <w:pStyle w:val="Normal"/>
-        <w:keepNext w:val="false"/>
-        <w:keepLines w:val="false"/>
-        <w:widowControl/>
-        <w:numPr>
-          <w:ilvl w:val="0"/>
-          <w:numId w:val="0"/>
-        </w:numPr>
-        <w:suppressLineNumbers w:val="0"/>
-        <w:tabs>
-          <w:tab w:val="clear" w:pos="708"/>
-          <w:tab w:val="left" w:pos="840" w:leader="none"/>
-        </w:tabs>
-        <w:spacing w:beforeAutospacing="0" w:before="0" w:afterAutospacing="1"/>
-        <w:ind w:hanging="0" w:left="0"/>
         <w:rPr>
           <w:rFonts w:ascii="Bahnschrift Light SemiCondensed" w:hAnsi="Bahnschrift Light SemiCondensed"/>
           <w:b w:val="false"/>
           <w:bCs w:val="false"/>
           <w:i w:val="false"/>
-          <w:i w:val="false"/>
           <w:iCs w:val="false"/>
           <w:color w:val="auto"/>
           <w:sz w:val="32"/>
@@ -9679,13 +9540,31 @@
           <w:u w:val="none"/>
           <w:lang w:val="pt-BR"/>
         </w:rPr>
-      </w:pPr>
-      <w:r>
+      </w:r>
+    </w:p>
+    <w:p>
+      <w:pPr>
+        <w:pStyle w:val="Normal"/>
+        <w:keepNext w:val="false"/>
+        <w:keepLines w:val="false"/>
+        <w:widowControl/>
+        <w:numPr>
+          <w:ilvl w:val="0"/>
+          <w:numId w:val="0"/>
+        </w:numPr>
+        <w:suppressLineNumbers w:val="0"/>
+        <w:tabs>
+          <w:tab w:val="clear" w:pos="708"/>
+          <w:tab w:val="left" w:pos="840" w:leader="none"/>
+        </w:tabs>
+        <w:spacing w:beforeAutospacing="0" w:before="0" w:afterAutospacing="1"/>
+        <w:ind w:hanging="0" w:left="0"/>
         <w:rPr>
           <w:rFonts w:ascii="Bahnschrift Light SemiCondensed" w:hAnsi="Bahnschrift Light SemiCondensed"/>
           <w:b w:val="false"/>
           <w:bCs w:val="false"/>
           <w:i w:val="false"/>
+          <w:i w:val="false"/>
           <w:iCs w:val="false"/>
           <w:color w:val="auto"/>
           <w:sz w:val="32"/>
@@ -9693,6 +9572,20 @@
           <w:u w:val="none"/>
           <w:lang w:val="pt-BR"/>
         </w:rPr>
+      </w:pPr>
+      <w:r>
+        <w:rPr>
+          <w:rFonts w:ascii="Bahnschrift Light SemiCondensed" w:hAnsi="Bahnschrift Light SemiCondensed"/>
+          <w:b w:val="false"/>
+          <w:bCs w:val="false"/>
+          <w:i w:val="false"/>
+          <w:iCs w:val="false"/>
+          <w:color w:val="auto"/>
+          <w:sz w:val="32"/>
+          <w:szCs w:val="32"/>
+          <w:u w:val="none"/>
+          <w:lang w:val="pt-BR"/>
+        </w:rPr>
       </w:r>
     </w:p>
     <w:p>
@@ -10222,7 +10115,7 @@
         <w:widowControl/>
         <w:numPr>
           <w:ilvl w:val="0"/>
-          <w:numId w:val="29"/>
+          <w:numId w:val="35"/>
         </w:numPr>
         <w:suppressLineNumbers w:val="0"/>
         <w:spacing w:beforeAutospacing="1" w:after="0"/>
@@ -10262,7 +10155,7 @@
         <w:widowControl/>
         <w:numPr>
           <w:ilvl w:val="0"/>
-          <w:numId w:val="26"/>
+          <w:numId w:val="36"/>
         </w:numPr>
         <w:suppressLineNumbers w:val="0"/>
         <w:spacing w:before="0" w:after="0"/>
@@ -10302,7 +10195,7 @@
         <w:widowControl/>
         <w:numPr>
           <w:ilvl w:val="0"/>
-          <w:numId w:val="26"/>
+          <w:numId w:val="37"/>
         </w:numPr>
         <w:suppressLineNumbers w:val="0"/>
         <w:spacing w:before="0" w:after="0"/>
@@ -10342,7 +10235,7 @@
         <w:widowControl/>
         <w:numPr>
           <w:ilvl w:val="0"/>
-          <w:numId w:val="26"/>
+          <w:numId w:val="38"/>
         </w:numPr>
         <w:suppressLineNumbers w:val="0"/>
         <w:spacing w:before="0" w:after="0"/>
@@ -10382,7 +10275,7 @@
         <w:widowControl/>
         <w:numPr>
           <w:ilvl w:val="0"/>
-          <w:numId w:val="26"/>
+          <w:numId w:val="39"/>
         </w:numPr>
         <w:suppressLineNumbers w:val="0"/>
         <w:spacing w:before="0" w:after="0"/>
@@ -10422,7 +10315,7 @@
         <w:widowControl/>
         <w:numPr>
           <w:ilvl w:val="0"/>
-          <w:numId w:val="26"/>
+          <w:numId w:val="40"/>
         </w:numPr>
         <w:suppressLineNumbers w:val="0"/>
         <w:spacing w:before="0" w:after="0"/>
@@ -10462,7 +10355,7 @@
         <w:widowControl/>
         <w:numPr>
           <w:ilvl w:val="0"/>
-          <w:numId w:val="26"/>
+          <w:numId w:val="41"/>
         </w:numPr>
         <w:suppressLineNumbers w:val="0"/>
         <w:spacing w:before="0" w:afterAutospacing="1"/>
@@ -10563,7 +10456,7 @@
         <w:widowControl/>
         <w:numPr>
           <w:ilvl w:val="0"/>
-          <w:numId w:val="27"/>
+          <w:numId w:val="26"/>
         </w:numPr>
         <w:suppressLineNumbers w:val="0"/>
         <w:spacing w:beforeAutospacing="1" w:after="0"/>
@@ -10600,7 +10493,7 @@
         <w:widowControl/>
         <w:numPr>
           <w:ilvl w:val="0"/>
-          <w:numId w:val="27"/>
+          <w:numId w:val="26"/>
         </w:numPr>
         <w:suppressLineNumbers w:val="0"/>
         <w:spacing w:before="0" w:after="0"/>
@@ -10637,7 +10530,7 @@
         <w:widowControl/>
         <w:numPr>
           <w:ilvl w:val="0"/>
-          <w:numId w:val="27"/>
+          <w:numId w:val="26"/>
         </w:numPr>
         <w:suppressLineNumbers w:val="0"/>
         <w:spacing w:before="0" w:after="0"/>
@@ -10674,7 +10567,7 @@
         <w:widowControl/>
         <w:numPr>
           <w:ilvl w:val="0"/>
-          <w:numId w:val="27"/>
+          <w:numId w:val="26"/>
         </w:numPr>
         <w:suppressLineNumbers w:val="0"/>
         <w:spacing w:before="0" w:afterAutospacing="1"/>
@@ -11869,6 +11762,7 @@
         </w:tabs>
         <w:ind w:left="1080" w:hanging="360"/>
       </w:pPr>
+      <w:rPr/>
     </w:lvl>
     <w:lvl w:ilvl="2">
       <w:start w:val="1"/>
@@ -11881,6 +11775,7 @@
         </w:tabs>
         <w:ind w:left="1440" w:hanging="360"/>
       </w:pPr>
+      <w:rPr/>
     </w:lvl>
     <w:lvl w:ilvl="3">
       <w:start w:val="1"/>
@@ -11893,6 +11788,7 @@
         </w:tabs>
         <w:ind w:left="1800" w:hanging="360"/>
       </w:pPr>
+      <w:rPr/>
     </w:lvl>
     <w:lvl w:ilvl="4">
       <w:start w:val="1"/>
@@ -11905,6 +11801,7 @@
         </w:tabs>
         <w:ind w:left="2160" w:hanging="360"/>
       </w:pPr>
+      <w:rPr/>
     </w:lvl>
     <w:lvl w:ilvl="5">
       <w:start w:val="1"/>
@@ -11917,6 +11814,7 @@
         </w:tabs>
         <w:ind w:left="2520" w:hanging="360"/>
       </w:pPr>
+      <w:rPr/>
     </w:lvl>
     <w:lvl w:ilvl="6">
       <w:start w:val="1"/>
@@ -11929,6 +11827,7 @@
         </w:tabs>
         <w:ind w:left="2880" w:hanging="360"/>
       </w:pPr>
+      <w:rPr/>
     </w:lvl>
     <w:lvl w:ilvl="7">
       <w:start w:val="1"/>
@@ -11941,6 +11840,7 @@
         </w:tabs>
         <w:ind w:left="3240" w:hanging="360"/>
       </w:pPr>
+      <w:rPr/>
     </w:lvl>
     <w:lvl w:ilvl="8">
       <w:start w:val="1"/>
@@ -11953,6 +11853,7 @@
         </w:tabs>
         <w:ind w:left="3600" w:hanging="360"/>
       </w:pPr>
+      <w:rPr/>
     </w:lvl>
   </w:abstractNum>
   <w:abstractNum w:abstractNumId="2">
@@ -11983,6 +11884,7 @@
         </w:tabs>
         <w:ind w:left="1080" w:hanging="360"/>
       </w:pPr>
+      <w:rPr/>
     </w:lvl>
     <w:lvl w:ilvl="2">
       <w:start w:val="1"/>
@@ -11995,6 +11897,7 @@
         </w:tabs>
         <w:ind w:left="1440" w:hanging="360"/>
       </w:pPr>
+      <w:rPr/>
     </w:lvl>
     <w:lvl w:ilvl="3">
       <w:start w:val="1"/>
@@ -12007,6 +11910,7 @@
         </w:tabs>
         <w:ind w:left="1800" w:hanging="360"/>
       </w:pPr>
+      <w:rPr/>
     </w:lvl>
     <w:lvl w:ilvl="4">
       <w:start w:val="1"/>
@@ -12019,6 +11923,7 @@
         </w:tabs>
         <w:ind w:left="2160" w:hanging="360"/>
       </w:pPr>
+      <w:rPr/>
     </w:lvl>
     <w:lvl w:ilvl="5">
       <w:start w:val="1"/>
@@ -12031,6 +11936,7 @@
         </w:tabs>
         <w:ind w:left="2520" w:hanging="360"/>
       </w:pPr>
+      <w:rPr/>
     </w:lvl>
     <w:lvl w:ilvl="6">
       <w:start w:val="1"/>
@@ -12043,6 +11949,7 @@
         </w:tabs>
         <w:ind w:left="2880" w:hanging="360"/>
       </w:pPr>
+      <w:rPr/>
     </w:lvl>
     <w:lvl w:ilvl="7">
       <w:start w:val="1"/>
@@ -12055,6 +11962,7 @@
         </w:tabs>
         <w:ind w:left="3240" w:hanging="360"/>
       </w:pPr>
+      <w:rPr/>
     </w:lvl>
     <w:lvl w:ilvl="8">
       <w:start w:val="1"/>
@@ -12067,6 +11975,7 @@
         </w:tabs>
         <w:ind w:left="3600" w:hanging="360"/>
       </w:pPr>
+      <w:rPr/>
     </w:lvl>
   </w:abstractNum>
   <w:abstractNum w:abstractNumId="3">
@@ -12096,6 +12005,7 @@
         </w:tabs>
         <w:ind w:left="1080" w:hanging="360"/>
       </w:pPr>
+      <w:rPr/>
     </w:lvl>
     <w:lvl w:ilvl="2">
       <w:start w:val="1"/>
@@ -12108,6 +12018,7 @@
         </w:tabs>
         <w:ind w:left="1440" w:hanging="360"/>
       </w:pPr>
+      <w:rPr/>
     </w:lvl>
     <w:lvl w:ilvl="3">
       <w:start w:val="1"/>
@@ -12120,6 +12031,7 @@
         </w:tabs>
         <w:ind w:left="1800" w:hanging="360"/>
       </w:pPr>
+      <w:rPr/>
     </w:lvl>
     <w:lvl w:ilvl="4">
       <w:start w:val="1"/>
@@ -12132,6 +12044,7 @@
         </w:tabs>
         <w:ind w:left="2160" w:hanging="360"/>
       </w:pPr>
+      <w:rPr/>
     </w:lvl>
     <w:lvl w:ilvl="5">
       <w:start w:val="1"/>
@@ -12144,6 +12057,7 @@
         </w:tabs>
         <w:ind w:left="2520" w:hanging="360"/>
       </w:pPr>
+      <w:rPr/>
     </w:lvl>
     <w:lvl w:ilvl="6">
       <w:start w:val="1"/>
@@ -12156,6 +12070,7 @@
         </w:tabs>
         <w:ind w:left="2880" w:hanging="360"/>
       </w:pPr>
+      <w:rPr/>
     </w:lvl>
     <w:lvl w:ilvl="7">
       <w:start w:val="1"/>
@@ -12168,6 +12083,7 @@
         </w:tabs>
         <w:ind w:left="3240" w:hanging="360"/>
       </w:pPr>
+      <w:rPr/>
     </w:lvl>
     <w:lvl w:ilvl="8">
       <w:start w:val="1"/>
@@ -12180,6 +12096,7 @@
         </w:tabs>
         <w:ind w:left="3600" w:hanging="360"/>
       </w:pPr>
+      <w:rPr/>
     </w:lvl>
   </w:abstractNum>
   <w:abstractNum w:abstractNumId="4">
@@ -12209,6 +12126,7 @@
         </w:tabs>
         <w:ind w:left="1080" w:hanging="360"/>
       </w:pPr>
+      <w:rPr/>
     </w:lvl>
     <w:lvl w:ilvl="2">
       <w:start w:val="1"/>
@@ -12221,6 +12139,7 @@
         </w:tabs>
         <w:ind w:left="1440" w:hanging="360"/>
       </w:pPr>
+      <w:rPr/>
     </w:lvl>
     <w:lvl w:ilvl="3">
       <w:start w:val="1"/>
@@ -12233,6 +12152,7 @@
         </w:tabs>
         <w:ind w:left="1800" w:hanging="360"/>
       </w:pPr>
+      <w:rPr/>
     </w:lvl>
     <w:lvl w:ilvl="4">
       <w:start w:val="1"/>
@@ -12245,6 +12165,7 @@
         </w:tabs>
         <w:ind w:left="2160" w:hanging="360"/>
       </w:pPr>
+      <w:rPr/>
     </w:lvl>
     <w:lvl w:ilvl="5">
       <w:start w:val="1"/>
@@ -12257,6 +12178,7 @@
         </w:tabs>
         <w:ind w:left="2520" w:hanging="360"/>
       </w:pPr>
+      <w:rPr/>
     </w:lvl>
     <w:lvl w:ilvl="6">
       <w:start w:val="1"/>
@@ -12269,6 +12191,7 @@
         </w:tabs>
         <w:ind w:left="2880" w:hanging="360"/>
       </w:pPr>
+      <w:rPr/>
     </w:lvl>
     <w:lvl w:ilvl="7">
       <w:start w:val="1"/>
@@ -12281,6 +12204,7 @@
         </w:tabs>
         <w:ind w:left="3240" w:hanging="360"/>
       </w:pPr>
+      <w:rPr/>
     </w:lvl>
     <w:lvl w:ilvl="8">
       <w:start w:val="1"/>
@@ -12293,6 +12217,7 @@
         </w:tabs>
         <w:ind w:left="3600" w:hanging="360"/>
       </w:pPr>
+      <w:rPr/>
     </w:lvl>
   </w:abstractNum>
   <w:abstractNum w:abstractNumId="5">
@@ -12322,6 +12247,7 @@
         </w:tabs>
         <w:ind w:left="1080" w:hanging="360"/>
       </w:pPr>
+      <w:rPr/>
     </w:lvl>
     <w:lvl w:ilvl="2">
       <w:start w:val="1"/>
@@ -12334,6 +12260,7 @@
         </w:tabs>
         <w:ind w:left="1440" w:hanging="360"/>
       </w:pPr>
+      <w:rPr/>
     </w:lvl>
     <w:lvl w:ilvl="3">
       <w:start w:val="1"/>
@@ -12346,6 +12273,7 @@
         </w:tabs>
         <w:ind w:left="1800" w:hanging="360"/>
       </w:pPr>
+      <w:rPr/>
     </w:lvl>
     <w:lvl w:ilvl="4">
       <w:start w:val="1"/>
@@ -12358,6 +12286,7 @@
         </w:tabs>
         <w:ind w:left="2160" w:hanging="360"/>
       </w:pPr>
+      <w:rPr/>
     </w:lvl>
     <w:lvl w:ilvl="5">
       <w:start w:val="1"/>
@@ -12370,6 +12299,7 @@
         </w:tabs>
         <w:ind w:left="2520" w:hanging="360"/>
       </w:pPr>
+      <w:rPr/>
     </w:lvl>
     <w:lvl w:ilvl="6">
       <w:start w:val="1"/>
@@ -12382,6 +12312,7 @@
         </w:tabs>
         <w:ind w:left="2880" w:hanging="360"/>
       </w:pPr>
+      <w:rPr/>
     </w:lvl>
     <w:lvl w:ilvl="7">
       <w:start w:val="1"/>
@@ -12394,6 +12325,7 @@
         </w:tabs>
         <w:ind w:left="3240" w:hanging="360"/>
       </w:pPr>
+      <w:rPr/>
     </w:lvl>
     <w:lvl w:ilvl="8">
       <w:start w:val="1"/>
@@ -12406,6 +12338,7 @@
         </w:tabs>
         <w:ind w:left="3600" w:hanging="360"/>
       </w:pPr>
+      <w:rPr/>
     </w:lvl>
   </w:abstractNum>
   <w:abstractNum w:abstractNumId="6">
@@ -12435,6 +12368,7 @@
         </w:tabs>
         <w:ind w:left="1080" w:hanging="360"/>
       </w:pPr>
+      <w:rPr/>
     </w:lvl>
     <w:lvl w:ilvl="2">
       <w:start w:val="1"/>
@@ -12447,6 +12381,7 @@
         </w:tabs>
         <w:ind w:left="1440" w:hanging="360"/>
       </w:pPr>
+      <w:rPr/>
     </w:lvl>
     <w:lvl w:ilvl="3">
       <w:start w:val="1"/>
@@ -12459,6 +12394,7 @@
         </w:tabs>
         <w:ind w:left="1800" w:hanging="360"/>
       </w:pPr>
+      <w:rPr/>
     </w:lvl>
     <w:lvl w:ilvl="4">
       <w:start w:val="1"/>
@@ -12471,6 +12407,7 @@
         </w:tabs>
         <w:ind w:left="2160" w:hanging="360"/>
       </w:pPr>
+      <w:rPr/>
     </w:lvl>
     <w:lvl w:ilvl="5">
       <w:start w:val="1"/>
@@ -12483,6 +12420,7 @@
         </w:tabs>
         <w:ind w:left="2520" w:hanging="360"/>
       </w:pPr>
+      <w:rPr/>
     </w:lvl>
     <w:lvl w:ilvl="6">
       <w:start w:val="1"/>
@@ -12495,6 +12433,7 @@
         </w:tabs>
         <w:ind w:left="2880" w:hanging="360"/>
       </w:pPr>
+      <w:rPr/>
     </w:lvl>
     <w:lvl w:ilvl="7">
       <w:start w:val="1"/>
@@ -12507,6 +12446,7 @@
         </w:tabs>
         <w:ind w:left="3240" w:hanging="360"/>
       </w:pPr>
+      <w:rPr/>
     </w:lvl>
     <w:lvl w:ilvl="8">
       <w:start w:val="1"/>
@@ -12519,6 +12459,7 @@
         </w:tabs>
         <w:ind w:left="3600" w:hanging="360"/>
       </w:pPr>
+      <w:rPr/>
     </w:lvl>
   </w:abstractNum>
   <w:abstractNum w:abstractNumId="7">
@@ -12548,6 +12489,7 @@
         </w:tabs>
         <w:ind w:left="1080" w:hanging="360"/>
       </w:pPr>
+      <w:rPr/>
     </w:lvl>
     <w:lvl w:ilvl="2">
       <w:start w:val="1"/>
@@ -12560,6 +12502,7 @@
         </w:tabs>
         <w:ind w:left="1440" w:hanging="360"/>
       </w:pPr>
+      <w:rPr/>
     </w:lvl>
     <w:lvl w:ilvl="3">
       <w:start w:val="1"/>
@@ -12572,6 +12515,7 @@
         </w:tabs>
         <w:ind w:left="1800" w:hanging="360"/>
       </w:pPr>
+      <w:rPr/>
     </w:lvl>
     <w:lvl w:ilvl="4">
       <w:start w:val="1"/>
@@ -12584,6 +12528,7 @@
         </w:tabs>
         <w:ind w:left="2160" w:hanging="360"/>
       </w:pPr>
+      <w:rPr/>
     </w:lvl>
     <w:lvl w:ilvl="5">
       <w:start w:val="1"/>
@@ -12596,6 +12541,7 @@
         </w:tabs>
         <w:ind w:left="2520" w:hanging="360"/>
       </w:pPr>
+      <w:rPr/>
     </w:lvl>
     <w:lvl w:ilvl="6">
       <w:start w:val="1"/>
@@ -12608,6 +12554,7 @@
         </w:tabs>
         <w:ind w:left="2880" w:hanging="360"/>
       </w:pPr>
+      <w:rPr/>
     </w:lvl>
     <w:lvl w:ilvl="7">
       <w:start w:val="1"/>
@@ -12620,6 +12567,7 @@
         </w:tabs>
         <w:ind w:left="3240" w:hanging="360"/>
       </w:pPr>
+      <w:rPr/>
     </w:lvl>
     <w:lvl w:ilvl="8">
       <w:start w:val="1"/>
@@ -12632,6 +12580,7 @@
         </w:tabs>
         <w:ind w:left="3600" w:hanging="360"/>
       </w:pPr>
+      <w:rPr/>
     </w:lvl>
   </w:abstractNum>
   <w:abstractNum w:abstractNumId="8">
@@ -12661,6 +12610,7 @@
         </w:tabs>
         <w:ind w:left="1080" w:hanging="360"/>
       </w:pPr>
+      <w:rPr/>
     </w:lvl>
     <w:lvl w:ilvl="2">
       <w:start w:val="1"/>
@@ -12673,6 +12623,7 @@
         </w:tabs>
         <w:ind w:left="1440" w:hanging="360"/>
       </w:pPr>
+      <w:rPr/>
     </w:lvl>
     <w:lvl w:ilvl="3">
       <w:start w:val="1"/>
@@ -12685,6 +12636,7 @@
         </w:tabs>
         <w:ind w:left="1800" w:hanging="360"/>
       </w:pPr>
+      <w:rPr/>
     </w:lvl>
     <w:lvl w:ilvl="4">
       <w:start w:val="1"/>
@@ -12697,6 +12649,7 @@
         </w:tabs>
         <w:ind w:left="2160" w:hanging="360"/>
       </w:pPr>
+      <w:rPr/>
     </w:lvl>
     <w:lvl w:ilvl="5">
       <w:start w:val="1"/>
@@ -12709,6 +12662,7 @@
         </w:tabs>
         <w:ind w:left="2520" w:hanging="360"/>
       </w:pPr>
+      <w:rPr/>
     </w:lvl>
     <w:lvl w:ilvl="6">
       <w:start w:val="1"/>
@@ -12721,6 +12675,7 @@
         </w:tabs>
         <w:ind w:left="2880" w:hanging="360"/>
       </w:pPr>
+      <w:rPr/>
     </w:lvl>
     <w:lvl w:ilvl="7">
       <w:start w:val="1"/>
@@ -12733,6 +12688,7 @@
         </w:tabs>
         <w:ind w:left="3240" w:hanging="360"/>
       </w:pPr>
+      <w:rPr/>
     </w:lvl>
     <w:lvl w:ilvl="8">
       <w:start w:val="1"/>
@@ -12745,6 +12701,7 @@
         </w:tabs>
         <w:ind w:left="3600" w:hanging="360"/>
       </w:pPr>
+      <w:rPr/>
     </w:lvl>
   </w:abstractNum>
   <w:abstractNum w:abstractNumId="9">
@@ -12774,6 +12731,7 @@
         </w:tabs>
         <w:ind w:left="1080" w:hanging="360"/>
       </w:pPr>
+      <w:rPr/>
     </w:lvl>
     <w:lvl w:ilvl="2">
       <w:start w:val="1"/>
@@ -12786,6 +12744,7 @@
         </w:tabs>
         <w:ind w:left="1440" w:hanging="360"/>
       </w:pPr>
+      <w:rPr/>
     </w:lvl>
     <w:lvl w:ilvl="3">
       <w:start w:val="1"/>
@@ -12798,6 +12757,7 @@
         </w:tabs>
         <w:ind w:left="1800" w:hanging="360"/>
       </w:pPr>
+      <w:rPr/>
     </w:lvl>
     <w:lvl w:ilvl="4">
       <w:start w:val="1"/>
@@ -12810,6 +12770,7 @@
         </w:tabs>
         <w:ind w:left="2160" w:hanging="360"/>
       </w:pPr>
+      <w:rPr/>
     </w:lvl>
     <w:lvl w:ilvl="5">
       <w:start w:val="1"/>
@@ -12822,6 +12783,7 @@
         </w:tabs>
         <w:ind w:left="2520" w:hanging="360"/>
       </w:pPr>
+      <w:rPr/>
     </w:lvl>
     <w:lvl w:ilvl="6">
       <w:start w:val="1"/>
@@ -12834,6 +12796,7 @@
         </w:tabs>
         <w:ind w:left="2880" w:hanging="360"/>
       </w:pPr>
+      <w:rPr/>
     </w:lvl>
     <w:lvl w:ilvl="7">
       <w:start w:val="1"/>
@@ -12846,6 +12809,7 @@
         </w:tabs>
         <w:ind w:left="3240" w:hanging="360"/>
       </w:pPr>
+      <w:rPr/>
     </w:lvl>
     <w:lvl w:ilvl="8">
       <w:start w:val="1"/>
@@ -12858,6 +12822,7 @@
         </w:tabs>
         <w:ind w:left="3600" w:hanging="360"/>
       </w:pPr>
+      <w:rPr/>
     </w:lvl>
   </w:abstractNum>
   <w:abstractNum w:abstractNumId="10">
@@ -12887,6 +12852,7 @@
         </w:tabs>
         <w:ind w:left="1080" w:hanging="360"/>
       </w:pPr>
+      <w:rPr/>
     </w:lvl>
     <w:lvl w:ilvl="2">
       <w:start w:val="1"/>
@@ -12899,6 +12865,7 @@
         </w:tabs>
         <w:ind w:left="1440" w:hanging="360"/>
       </w:pPr>
+      <w:rPr/>
     </w:lvl>
     <w:lvl w:ilvl="3">
       <w:start w:val="1"/>
@@ -12911,6 +12878,7 @@
         </w:tabs>
         <w:ind w:left="1800" w:hanging="360"/>
       </w:pPr>
+      <w:rPr/>
     </w:lvl>
     <w:lvl w:ilvl="4">
       <w:start w:val="1"/>
@@ -12923,6 +12891,7 @@
         </w:tabs>
         <w:ind w:left="2160" w:hanging="360"/>
       </w:pPr>
+      <w:rPr/>
     </w:lvl>
     <w:lvl w:ilvl="5">
       <w:start w:val="1"/>
@@ -12935,6 +12904,7 @@
         </w:tabs>
         <w:ind w:left="2520" w:hanging="360"/>
       </w:pPr>
+      <w:rPr/>
     </w:lvl>
     <w:lvl w:ilvl="6">
       <w:start w:val="1"/>
@@ -12947,6 +12917,7 @@
         </w:tabs>
         <w:ind w:left="2880" w:hanging="360"/>
       </w:pPr>
+      <w:rPr/>
     </w:lvl>
     <w:lvl w:ilvl="7">
       <w:start w:val="1"/>
@@ -12959,6 +12930,7 @@
         </w:tabs>
         <w:ind w:left="3240" w:hanging="360"/>
       </w:pPr>
+      <w:rPr/>
     </w:lvl>
     <w:lvl w:ilvl="8">
       <w:start w:val="1"/>
@@ -12971,6 +12943,7 @@
         </w:tabs>
         <w:ind w:left="3600" w:hanging="360"/>
       </w:pPr>
+      <w:rPr/>
     </w:lvl>
   </w:abstractNum>
   <w:abstractNum w:abstractNumId="11">
@@ -13000,6 +12973,7 @@
         </w:tabs>
         <w:ind w:left="1080" w:hanging="360"/>
       </w:pPr>
+      <w:rPr/>
     </w:lvl>
     <w:lvl w:ilvl="2">
       <w:start w:val="1"/>
@@ -13012,6 +12986,7 @@
         </w:tabs>
         <w:ind w:left="1440" w:hanging="360"/>
       </w:pPr>
+      <w:rPr/>
     </w:lvl>
     <w:lvl w:ilvl="3">
       <w:start w:val="1"/>
@@ -13024,6 +12999,7 @@
         </w:tabs>
         <w:ind w:left="1800" w:hanging="360"/>
       </w:pPr>
+      <w:rPr/>
     </w:lvl>
     <w:lvl w:ilvl="4">
       <w:start w:val="1"/>
@@ -13036,6 +13012,7 @@
         </w:tabs>
         <w:ind w:left="2160" w:hanging="360"/>
       </w:pPr>
+      <w:rPr/>
     </w:lvl>
     <w:lvl w:ilvl="5">
       <w:start w:val="1"/>
@@ -13048,6 +13025,7 @@
         </w:tabs>
         <w:ind w:left="2520" w:hanging="360"/>
       </w:pPr>
+      <w:rPr/>
     </w:lvl>
     <w:lvl w:ilvl="6">
       <w:start w:val="1"/>
@@ -13060,6 +13038,7 @@
         </w:tabs>
         <w:ind w:left="2880" w:hanging="360"/>
       </w:pPr>
+      <w:rPr/>
     </w:lvl>
     <w:lvl w:ilvl="7">
       <w:start w:val="1"/>
@@ -13072,6 +13051,7 @@
         </w:tabs>
         <w:ind w:left="3240" w:hanging="360"/>
       </w:pPr>
+      <w:rPr/>
     </w:lvl>
     <w:lvl w:ilvl="8">
       <w:start w:val="1"/>
@@ -13084,6 +13064,7 @@
         </w:tabs>
         <w:ind w:left="3600" w:hanging="360"/>
       </w:pPr>
+      <w:rPr/>
     </w:lvl>
   </w:abstractNum>
   <w:abstractNum w:abstractNumId="12">
@@ -13113,6 +13094,7 @@
         </w:tabs>
         <w:ind w:left="1080" w:hanging="360"/>
       </w:pPr>
+      <w:rPr/>
     </w:lvl>
     <w:lvl w:ilvl="2">
       <w:start w:val="1"/>
@@ -13125,6 +13107,7 @@
         </w:tabs>
         <w:ind w:left="1440" w:hanging="360"/>
       </w:pPr>
+      <w:rPr/>
     </w:lvl>
     <w:lvl w:ilvl="3">
       <w:start w:val="1"/>
@@ -13137,6 +13120,7 @@
         </w:tabs>
         <w:ind w:left="1800" w:hanging="360"/>
       </w:pPr>
+      <w:rPr/>
     </w:lvl>
     <w:lvl w:ilvl="4">
       <w:start w:val="1"/>
@@ -13149,6 +13133,7 @@
         </w:tabs>
         <w:ind w:left="2160" w:hanging="360"/>
       </w:pPr>
+      <w:rPr/>
     </w:lvl>
     <w:lvl w:ilvl="5">
       <w:start w:val="1"/>
@@ -13161,6 +13146,7 @@
         </w:tabs>
         <w:ind w:left="2520" w:hanging="360"/>
       </w:pPr>
+      <w:rPr/>
     </w:lvl>
     <w:lvl w:ilvl="6">
       <w:start w:val="1"/>
@@ -13173,6 +13159,7 @@
         </w:tabs>
         <w:ind w:left="2880" w:hanging="360"/>
       </w:pPr>
+      <w:rPr/>
     </w:lvl>
     <w:lvl w:ilvl="7">
       <w:start w:val="1"/>
@@ -13185,6 +13172,7 @@
         </w:tabs>
         <w:ind w:left="3240" w:hanging="360"/>
       </w:pPr>
+      <w:rPr/>
     </w:lvl>
     <w:lvl w:ilvl="8">
       <w:start w:val="1"/>
@@ -13197,6 +13185,7 @@
         </w:tabs>
         <w:ind w:left="3600" w:hanging="360"/>
       </w:pPr>
+      <w:rPr/>
     </w:lvl>
   </w:abstractNum>
   <w:abstractNum w:abstractNumId="13">
@@ -13226,6 +13215,7 @@
         </w:tabs>
         <w:ind w:left="1080" w:hanging="360"/>
       </w:pPr>
+      <w:rPr/>
     </w:lvl>
     <w:lvl w:ilvl="2">
       <w:start w:val="1"/>
@@ -13238,6 +13228,7 @@
         </w:tabs>
         <w:ind w:left="1440" w:hanging="360"/>
       </w:pPr>
+      <w:rPr/>
     </w:lvl>
     <w:lvl w:ilvl="3">
       <w:start w:val="1"/>
@@ -13250,6 +13241,7 @@
         </w:tabs>
         <w:ind w:left="1800" w:hanging="360"/>
       </w:pPr>
+      <w:rPr/>
     </w:lvl>
     <w:lvl w:ilvl="4">
       <w:start w:val="1"/>
@@ -13262,6 +13254,7 @@
         </w:tabs>
         <w:ind w:left="2160" w:hanging="360"/>
       </w:pPr>
+      <w:rPr/>
     </w:lvl>
     <w:lvl w:ilvl="5">
       <w:start w:val="1"/>
@@ -13274,6 +13267,7 @@
         </w:tabs>
         <w:ind w:left="2520" w:hanging="360"/>
       </w:pPr>
+      <w:rPr/>
     </w:lvl>
     <w:lvl w:ilvl="6">
       <w:start w:val="1"/>
@@ -13286,6 +13280,7 @@
         </w:tabs>
         <w:ind w:left="2880" w:hanging="360"/>
       </w:pPr>
+      <w:rPr/>
     </w:lvl>
     <w:lvl w:ilvl="7">
       <w:start w:val="1"/>
@@ -13298,6 +13293,7 @@
         </w:tabs>
         <w:ind w:left="3240" w:hanging="360"/>
       </w:pPr>
+      <w:rPr/>
     </w:lvl>
     <w:lvl w:ilvl="8">
       <w:start w:val="1"/>
@@ -13310,6 +13306,7 @@
         </w:tabs>
         <w:ind w:left="3600" w:hanging="360"/>
       </w:pPr>
+      <w:rPr/>
     </w:lvl>
   </w:abstractNum>
   <w:abstractNum w:abstractNumId="14">
@@ -13339,6 +13336,7 @@
         </w:tabs>
         <w:ind w:left="1080" w:hanging="360"/>
       </w:pPr>
+      <w:rPr/>
     </w:lvl>
     <w:lvl w:ilvl="2">
       <w:start w:val="1"/>
@@ -13351,6 +13349,7 @@
         </w:tabs>
         <w:ind w:left="1440" w:hanging="360"/>
       </w:pPr>
+      <w:rPr/>
     </w:lvl>
     <w:lvl w:ilvl="3">
       <w:start w:val="1"/>
@@ -13363,6 +13362,7 @@
         </w:tabs>
         <w:ind w:left="1800" w:hanging="360"/>
       </w:pPr>
+      <w:rPr/>
     </w:lvl>
     <w:lvl w:ilvl="4">
       <w:start w:val="1"/>
@@ -13375,6 +13375,7 @@
         </w:tabs>
         <w:ind w:left="2160" w:hanging="360"/>
       </w:pPr>
+      <w:rPr/>
     </w:lvl>
     <w:lvl w:ilvl="5">
       <w:start w:val="1"/>
@@ -13387,6 +13388,7 @@
         </w:tabs>
         <w:ind w:left="2520" w:hanging="360"/>
       </w:pPr>
+      <w:rPr/>
     </w:lvl>
     <w:lvl w:ilvl="6">
       <w:start w:val="1"/>
@@ -13399,6 +13401,7 @@
         </w:tabs>
         <w:ind w:left="2880" w:hanging="360"/>
       </w:pPr>
+      <w:rPr/>
     </w:lvl>
     <w:lvl w:ilvl="7">
       <w:start w:val="1"/>
@@ -13411,6 +13414,7 @@
         </w:tabs>
         <w:ind w:left="3240" w:hanging="360"/>
       </w:pPr>
+      <w:rPr/>
     </w:lvl>
     <w:lvl w:ilvl="8">
       <w:start w:val="1"/>
@@ -13423,6 +13427,7 @@
         </w:tabs>
         <w:ind w:left="3600" w:hanging="360"/>
       </w:pPr>
+      <w:rPr/>
     </w:lvl>
   </w:abstractNum>
   <w:abstractNum w:abstractNumId="15">
@@ -13452,6 +13457,7 @@
         </w:tabs>
         <w:ind w:left="1080" w:hanging="360"/>
       </w:pPr>
+      <w:rPr/>
     </w:lvl>
     <w:lvl w:ilvl="2">
       <w:start w:val="1"/>
@@ -13464,6 +13470,7 @@
         </w:tabs>
         <w:ind w:left="1440" w:hanging="360"/>
       </w:pPr>
+      <w:rPr/>
     </w:lvl>
     <w:lvl w:ilvl="3">
       <w:start w:val="1"/>
@@ -13476,6 +13483,7 @@
         </w:tabs>
         <w:ind w:left="1800" w:hanging="360"/>
       </w:pPr>
+      <w:rPr/>
     </w:lvl>
     <w:lvl w:ilvl="4">
       <w:start w:val="1"/>
@@ -13488,6 +13496,7 @@
         </w:tabs>
         <w:ind w:left="2160" w:hanging="360"/>
       </w:pPr>
+      <w:rPr/>
     </w:lvl>
     <w:lvl w:ilvl="5">
       <w:start w:val="1"/>
@@ -13500,6 +13509,7 @@
         </w:tabs>
         <w:ind w:left="2520" w:hanging="360"/>
       </w:pPr>
+      <w:rPr/>
     </w:lvl>
     <w:lvl w:ilvl="6">
       <w:start w:val="1"/>
@@ -13512,6 +13522,7 @@
         </w:tabs>
         <w:ind w:left="2880" w:hanging="360"/>
       </w:pPr>
+      <w:rPr/>
     </w:lvl>
     <w:lvl w:ilvl="7">
       <w:start w:val="1"/>
@@ -13524,6 +13535,7 @@
         </w:tabs>
         <w:ind w:left="3240" w:hanging="360"/>
       </w:pPr>
+      <w:rPr/>
     </w:lvl>
     <w:lvl w:ilvl="8">
       <w:start w:val="1"/>
@@ -13536,6 +13548,7 @@
         </w:tabs>
         <w:ind w:left="3600" w:hanging="360"/>
       </w:pPr>
+      <w:rPr/>
     </w:lvl>
   </w:abstractNum>
   <w:abstractNum w:abstractNumId="16">
@@ -13565,6 +13578,7 @@
         </w:tabs>
         <w:ind w:left="1080" w:hanging="360"/>
       </w:pPr>
+      <w:rPr/>
     </w:lvl>
     <w:lvl w:ilvl="2">
       <w:start w:val="1"/>
@@ -13577,6 +13591,7 @@
         </w:tabs>
         <w:ind w:left="1440" w:hanging="360"/>
       </w:pPr>
+      <w:rPr/>
     </w:lvl>
     <w:lvl w:ilvl="3">
       <w:start w:val="1"/>
@@ -13589,6 +13604,7 @@
         </w:tabs>
         <w:ind w:left="1800" w:hanging="360"/>
       </w:pPr>
+      <w:rPr/>
     </w:lvl>
     <w:lvl w:ilvl="4">
       <w:start w:val="1"/>
@@ -13601,6 +13617,7 @@
         </w:tabs>
         <w:ind w:left="2160" w:hanging="360"/>
       </w:pPr>
+      <w:rPr/>
     </w:lvl>
     <w:lvl w:ilvl="5">
       <w:start w:val="1"/>
@@ -13613,6 +13630,7 @@
         </w:tabs>
         <w:ind w:left="2520" w:hanging="360"/>
       </w:pPr>
+      <w:rPr/>
     </w:lvl>
     <w:lvl w:ilvl="6">
       <w:start w:val="1"/>
@@ -13625,6 +13643,7 @@
         </w:tabs>
         <w:ind w:left="2880" w:hanging="360"/>
       </w:pPr>
+      <w:rPr/>
     </w:lvl>
     <w:lvl w:ilvl="7">
       <w:start w:val="1"/>
@@ -13637,6 +13656,7 @@
         </w:tabs>
         <w:ind w:left="3240" w:hanging="360"/>
       </w:pPr>
+      <w:rPr/>
     </w:lvl>
     <w:lvl w:ilvl="8">
       <w:start w:val="1"/>
@@ -13649,6 +13669,7 @@
         </w:tabs>
         <w:ind w:left="3600" w:hanging="360"/>
       </w:pPr>
+      <w:rPr/>
     </w:lvl>
   </w:abstractNum>
   <w:abstractNum w:abstractNumId="17">
@@ -13678,6 +13699,7 @@
         </w:tabs>
         <w:ind w:left="1080" w:hanging="360"/>
       </w:pPr>
+      <w:rPr/>
     </w:lvl>
     <w:lvl w:ilvl="2">
       <w:start w:val="1"/>
@@ -13690,6 +13712,7 @@
         </w:tabs>
         <w:ind w:left="1440" w:hanging="360"/>
       </w:pPr>
+      <w:rPr/>
     </w:lvl>
     <w:lvl w:ilvl="3">
       <w:start w:val="1"/>
@@ -13702,6 +13725,7 @@
         </w:tabs>
         <w:ind w:left="1800" w:hanging="360"/>
       </w:pPr>
+      <w:rPr/>
     </w:lvl>
     <w:lvl w:ilvl="4">
       <w:start w:val="1"/>
@@ -13714,6 +13738,7 @@
         </w:tabs>
         <w:ind w:left="2160" w:hanging="360"/>
       </w:pPr>
+      <w:rPr/>
     </w:lvl>
     <w:lvl w:ilvl="5">
       <w:start w:val="1"/>
@@ -13726,6 +13751,7 @@
         </w:tabs>
         <w:ind w:left="2520" w:hanging="360"/>
       </w:pPr>
+      <w:rPr/>
     </w:lvl>
     <w:lvl w:ilvl="6">
       <w:start w:val="1"/>
@@ -13738,6 +13764,7 @@
         </w:tabs>
         <w:ind w:left="2880" w:hanging="360"/>
       </w:pPr>
+      <w:rPr/>
     </w:lvl>
     <w:lvl w:ilvl="7">
       <w:start w:val="1"/>
@@ -13750,6 +13777,7 @@
         </w:tabs>
         <w:ind w:left="3240" w:hanging="360"/>
       </w:pPr>
+      <w:rPr/>
     </w:lvl>
     <w:lvl w:ilvl="8">
       <w:start w:val="1"/>
@@ -13762,6 +13790,7 @@
         </w:tabs>
         <w:ind w:left="3600" w:hanging="360"/>
       </w:pPr>
+      <w:rPr/>
     </w:lvl>
   </w:abstractNum>
   <w:abstractNum w:abstractNumId="18">
@@ -13791,6 +13820,7 @@
         </w:tabs>
         <w:ind w:left="1080" w:hanging="360"/>
       </w:pPr>
+      <w:rPr/>
     </w:lvl>
     <w:lvl w:ilvl="2">
       <w:start w:val="1"/>
@@ -13803,6 +13833,7 @@
         </w:tabs>
         <w:ind w:left="1440" w:hanging="360"/>
       </w:pPr>
+      <w:rPr/>
     </w:lvl>
     <w:lvl w:ilvl="3">
       <w:start w:val="1"/>
@@ -13815,6 +13846,7 @@
         </w:tabs>
         <w:ind w:left="1800" w:hanging="360"/>
       </w:pPr>
+      <w:rPr/>
     </w:lvl>
     <w:lvl w:ilvl="4">
       <w:start w:val="1"/>
@@ -13827,6 +13859,7 @@
         </w:tabs>
         <w:ind w:left="2160" w:hanging="360"/>
       </w:pPr>
+      <w:rPr/>
     </w:lvl>
     <w:lvl w:ilvl="5">
       <w:start w:val="1"/>
@@ -13839,6 +13872,7 @@
         </w:tabs>
         <w:ind w:left="2520" w:hanging="360"/>
       </w:pPr>
+      <w:rPr/>
     </w:lvl>
     <w:lvl w:ilvl="6">
       <w:start w:val="1"/>
@@ -13851,6 +13885,7 @@
         </w:tabs>
         <w:ind w:left="2880" w:hanging="360"/>
       </w:pPr>
+      <w:rPr/>
     </w:lvl>
     <w:lvl w:ilvl="7">
       <w:start w:val="1"/>
@@ -13863,6 +13898,7 @@
         </w:tabs>
         <w:ind w:left="3240" w:hanging="360"/>
       </w:pPr>
+      <w:rPr/>
     </w:lvl>
     <w:lvl w:ilvl="8">
       <w:start w:val="1"/>
@@ -13875,6 +13911,7 @@
         </w:tabs>
         <w:ind w:left="3600" w:hanging="360"/>
       </w:pPr>
+      <w:rPr/>
     </w:lvl>
   </w:abstractNum>
   <w:abstractNum w:abstractNumId="19">
@@ -13904,6 +13941,7 @@
         </w:tabs>
         <w:ind w:left="1080" w:hanging="360"/>
       </w:pPr>
+      <w:rPr/>
     </w:lvl>
     <w:lvl w:ilvl="2">
       <w:start w:val="1"/>
@@ -13916,6 +13954,7 @@
         </w:tabs>
         <w:ind w:left="1440" w:hanging="360"/>
       </w:pPr>
+      <w:rPr/>
     </w:lvl>
     <w:lvl w:ilvl="3">
       <w:start w:val="1"/>
@@ -13928,6 +13967,7 @@
         </w:tabs>
         <w:ind w:left="1800" w:hanging="360"/>
       </w:pPr>
+      <w:rPr/>
     </w:lvl>
     <w:lvl w:ilvl="4">
       <w:start w:val="1"/>
@@ -13940,6 +13980,7 @@
         </w:tabs>
         <w:ind w:left="2160" w:hanging="360"/>
       </w:pPr>
+      <w:rPr/>
     </w:lvl>
     <w:lvl w:ilvl="5">
       <w:start w:val="1"/>
@@ -13952,6 +13993,7 @@
         </w:tabs>
         <w:ind w:left="2520" w:hanging="360"/>
       </w:pPr>
+      <w:rPr/>
     </w:lvl>
     <w:lvl w:ilvl="6">
       <w:start w:val="1"/>
@@ -13964,6 +14006,7 @@
         </w:tabs>
         <w:ind w:left="2880" w:hanging="360"/>
       </w:pPr>
+      <w:rPr/>
     </w:lvl>
     <w:lvl w:ilvl="7">
       <w:start w:val="1"/>
@@ -13976,6 +14019,7 @@
         </w:tabs>
         <w:ind w:left="3240" w:hanging="360"/>
       </w:pPr>
+      <w:rPr/>
     </w:lvl>
     <w:lvl w:ilvl="8">
       <w:start w:val="1"/>
@@ -13988,6 +14032,7 @@
         </w:tabs>
         <w:ind w:left="3600" w:hanging="360"/>
       </w:pPr>
+      <w:rPr/>
     </w:lvl>
   </w:abstractNum>
   <w:abstractNum w:abstractNumId="20">
@@ -14017,6 +14062,7 @@
         </w:tabs>
         <w:ind w:left="1080" w:hanging="360"/>
       </w:pPr>
+      <w:rPr/>
     </w:lvl>
     <w:lvl w:ilvl="2">
       <w:start w:val="1"/>
@@ -14029,6 +14075,7 @@
         </w:tabs>
         <w:ind w:left="1440" w:hanging="360"/>
       </w:pPr>
+      <w:rPr/>
     </w:lvl>
     <w:lvl w:ilvl="3">
       <w:start w:val="1"/>
@@ -14041,6 +14088,7 @@
         </w:tabs>
         <w:ind w:left="1800" w:hanging="360"/>
       </w:pPr>
+      <w:rPr/>
     </w:lvl>
     <w:lvl w:ilvl="4">
       <w:start w:val="1"/>
@@ -14053,6 +14101,7 @@
         </w:tabs>
         <w:ind w:left="2160" w:hanging="360"/>
       </w:pPr>
+      <w:rPr/>
     </w:lvl>
     <w:lvl w:ilvl="5">
       <w:start w:val="1"/>
@@ -14065,6 +14114,7 @@
         </w:tabs>
         <w:ind w:left="2520" w:hanging="360"/>
       </w:pPr>
+      <w:rPr/>
     </w:lvl>
     <w:lvl w:ilvl="6">
       <w:start w:val="1"/>
@@ -14077,6 +14127,7 @@
         </w:tabs>
         <w:ind w:left="2880" w:hanging="360"/>
       </w:pPr>
+      <w:rPr/>
     </w:lvl>
     <w:lvl w:ilvl="7">
       <w:start w:val="1"/>
@@ -14089,6 +14140,7 @@
         </w:tabs>
         <w:ind w:left="3240" w:hanging="360"/>
       </w:pPr>
+      <w:rPr/>
     </w:lvl>
     <w:lvl w:ilvl="8">
       <w:start w:val="1"/>
@@ -14101,6 +14153,7 @@
         </w:tabs>
         <w:ind w:left="3600" w:hanging="360"/>
       </w:pPr>
+      <w:rPr/>
     </w:lvl>
   </w:abstractNum>
   <w:abstractNum w:abstractNumId="21">
@@ -14130,6 +14183,7 @@
         </w:tabs>
         <w:ind w:left="1080" w:hanging="360"/>
       </w:pPr>
+      <w:rPr/>
     </w:lvl>
     <w:lvl w:ilvl="2">
       <w:start w:val="1"/>
@@ -14142,6 +14196,7 @@
         </w:tabs>
         <w:ind w:left="1440" w:hanging="360"/>
       </w:pPr>
+      <w:rPr/>
     </w:lvl>
     <w:lvl w:ilvl="3">
       <w:start w:val="1"/>
@@ -14154,6 +14209,7 @@
         </w:tabs>
         <w:ind w:left="1800" w:hanging="360"/>
       </w:pPr>
+      <w:rPr/>
     </w:lvl>
     <w:lvl w:ilvl="4">
       <w:start w:val="1"/>
@@ -14166,6 +14222,7 @@
         </w:tabs>
         <w:ind w:left="2160" w:hanging="360"/>
       </w:pPr>
+      <w:rPr/>
     </w:lvl>
     <w:lvl w:ilvl="5">
       <w:start w:val="1"/>
@@ -14178,6 +14235,7 @@
         </w:tabs>
         <w:ind w:left="2520" w:hanging="360"/>
       </w:pPr>
+      <w:rPr/>
     </w:lvl>
     <w:lvl w:ilvl="6">
       <w:start w:val="1"/>
@@ -14190,6 +14248,7 @@
         </w:tabs>
         <w:ind w:left="2880" w:hanging="360"/>
       </w:pPr>
+      <w:rPr/>
     </w:lvl>
     <w:lvl w:ilvl="7">
       <w:start w:val="1"/>
@@ -14202,6 +14261,7 @@
         </w:tabs>
         <w:ind w:left="3240" w:hanging="360"/>
       </w:pPr>
+      <w:rPr/>
     </w:lvl>
     <w:lvl w:ilvl="8">
       <w:start w:val="1"/>
@@ -14214,6 +14274,7 @@
         </w:tabs>
         <w:ind w:left="3600" w:hanging="360"/>
       </w:pPr>
+      <w:rPr/>
     </w:lvl>
   </w:abstractNum>
   <w:abstractNum w:abstractNumId="22">
@@ -14243,6 +14304,7 @@
         </w:tabs>
         <w:ind w:left="1080" w:hanging="360"/>
       </w:pPr>
+      <w:rPr/>
     </w:lvl>
     <w:lvl w:ilvl="2">
       <w:start w:val="1"/>
@@ -14255,6 +14317,7 @@
         </w:tabs>
         <w:ind w:left="1440" w:hanging="360"/>
       </w:pPr>
+      <w:rPr/>
     </w:lvl>
     <w:lvl w:ilvl="3">
       <w:start w:val="1"/>
@@ -14267,6 +14330,7 @@
         </w:tabs>
         <w:ind w:left="1800" w:hanging="360"/>
       </w:pPr>
+      <w:rPr/>
     </w:lvl>
     <w:lvl w:ilvl="4">
       <w:start w:val="1"/>
@@ -14279,6 +14343,7 @@
         </w:tabs>
         <w:ind w:left="2160" w:hanging="360"/>
       </w:pPr>
+      <w:rPr/>
     </w:lvl>
     <w:lvl w:ilvl="5">
       <w:start w:val="1"/>
@@ -14291,6 +14356,7 @@
         </w:tabs>
         <w:ind w:left="2520" w:hanging="360"/>
       </w:pPr>
+      <w:rPr/>
     </w:lvl>
     <w:lvl w:ilvl="6">
       <w:start w:val="1"/>
@@ -14303,6 +14369,7 @@
         </w:tabs>
         <w:ind w:left="2880" w:hanging="360"/>
       </w:pPr>
+      <w:rPr/>
     </w:lvl>
     <w:lvl w:ilvl="7">
       <w:start w:val="1"/>
@@ -14315,6 +14382,7 @@
         </w:tabs>
         <w:ind w:left="3240" w:hanging="360"/>
       </w:pPr>
+      <w:rPr/>
     </w:lvl>
     <w:lvl w:ilvl="8">
       <w:start w:val="1"/>
@@ -14327,6 +14395,7 @@
         </w:tabs>
         <w:ind w:left="3600" w:hanging="360"/>
       </w:pPr>
+      <w:rPr/>
     </w:lvl>
   </w:abstractNum>
   <w:abstractNum w:abstractNumId="23">
@@ -14356,6 +14425,7 @@
         </w:tabs>
         <w:ind w:left="1080" w:hanging="360"/>
       </w:pPr>
+      <w:rPr/>
     </w:lvl>
     <w:lvl w:ilvl="2">
       <w:start w:val="1"/>
@@ -14368,6 +14438,7 @@
         </w:tabs>
         <w:ind w:left="1440" w:hanging="360"/>
       </w:pPr>
+      <w:rPr/>
     </w:lvl>
     <w:lvl w:ilvl="3">
       <w:start w:val="1"/>
@@ -14380,6 +14451,7 @@
         </w:tabs>
         <w:ind w:left="1800" w:hanging="360"/>
       </w:pPr>
+      <w:rPr/>
     </w:lvl>
     <w:lvl w:ilvl="4">
       <w:start w:val="1"/>
@@ -14392,6 +14464,7 @@
         </w:tabs>
         <w:ind w:left="2160" w:hanging="360"/>
       </w:pPr>
+      <w:rPr/>
     </w:lvl>
     <w:lvl w:ilvl="5">
       <w:start w:val="1"/>
@@ -14404,6 +14477,7 @@
         </w:tabs>
         <w:ind w:left="2520" w:hanging="360"/>
       </w:pPr>
+      <w:rPr/>
     </w:lvl>
     <w:lvl w:ilvl="6">
       <w:start w:val="1"/>
@@ -14416,6 +14490,7 @@
         </w:tabs>
         <w:ind w:left="2880" w:hanging="360"/>
       </w:pPr>
+      <w:rPr/>
     </w:lvl>
     <w:lvl w:ilvl="7">
       <w:start w:val="1"/>
@@ -14428,6 +14503,7 @@
         </w:tabs>
         <w:ind w:left="3240" w:hanging="360"/>
       </w:pPr>
+      <w:rPr/>
     </w:lvl>
     <w:lvl w:ilvl="8">
       <w:start w:val="1"/>
@@ -14440,6 +14516,7 @@
         </w:tabs>
         <w:ind w:left="3600" w:hanging="360"/>
       </w:pPr>
+      <w:rPr/>
     </w:lvl>
   </w:abstractNum>
   <w:abstractNum w:abstractNumId="24">
@@ -14469,6 +14546,7 @@
         </w:tabs>
         <w:ind w:left="1080" w:hanging="360"/>
       </w:pPr>
+      <w:rPr/>
     </w:lvl>
     <w:lvl w:ilvl="2">
       <w:start w:val="1"/>
@@ -14481,6 +14559,7 @@
         </w:tabs>
         <w:ind w:left="1440" w:hanging="360"/>
       </w:pPr>
+      <w:rPr/>
     </w:lvl>
     <w:lvl w:ilvl="3">
       <w:start w:val="1"/>
@@ -14493,6 +14572,7 @@
         </w:tabs>
         <w:ind w:left="1800" w:hanging="360"/>
       </w:pPr>
+      <w:rPr/>
     </w:lvl>
     <w:lvl w:ilvl="4">
       <w:start w:val="1"/>
@@ -14505,6 +14585,7 @@
         </w:tabs>
         <w:ind w:left="2160" w:hanging="360"/>
       </w:pPr>
+      <w:rPr/>
     </w:lvl>
     <w:lvl w:ilvl="5">
       <w:start w:val="1"/>
@@ -14517,6 +14598,7 @@
         </w:tabs>
         <w:ind w:left="2520" w:hanging="360"/>
       </w:pPr>
+      <w:rPr/>
     </w:lvl>
     <w:lvl w:ilvl="6">
       <w:start w:val="1"/>
@@ -14529,6 +14611,7 @@
         </w:tabs>
         <w:ind w:left="2880" w:hanging="360"/>
       </w:pPr>
+      <w:rPr/>
     </w:lvl>
     <w:lvl w:ilvl="7">
       <w:start w:val="1"/>
@@ -14541,6 +14624,7 @@
         </w:tabs>
         <w:ind w:left="3240" w:hanging="360"/>
       </w:pPr>
+      <w:rPr/>
     </w:lvl>
     <w:lvl w:ilvl="8">
       <w:start w:val="1"/>
@@ -14553,6 +14637,7 @@
         </w:tabs>
         <w:ind w:left="3600" w:hanging="360"/>
       </w:pPr>
+      <w:rPr/>
     </w:lvl>
   </w:abstractNum>
   <w:abstractNum w:abstractNumId="25">
@@ -14700,9 +14785,9 @@
       <w:lvlJc w:val="left"/>
       <w:pPr>
         <w:tabs>
-          <w:tab w:val="num" w:pos="0"/>
-        </w:tabs>
-        <w:ind w:left="-120" w:hanging="360"/>
+          <w:tab w:val="num" w:pos="720"/>
+        </w:tabs>
+        <w:ind w:left="720" w:hanging="360"/>
       </w:pPr>
       <w:rPr>
         <w:sz w:val="24"/>
@@ -14716,9 +14801,9 @@
       <w:lvlJc w:val="left"/>
       <w:pPr>
         <w:tabs>
-          <w:tab w:val="num" w:pos="600"/>
-        </w:tabs>
-        <w:ind w:left="600" w:hanging="360"/>
+          <w:tab w:val="num" w:pos="1440"/>
+        </w:tabs>
+        <w:ind w:left="1440" w:hanging="360"/>
       </w:pPr>
       <w:rPr>
         <w:sz w:val="24"/>
@@ -14732,9 +14817,9 @@
       <w:lvlJc w:val="left"/>
       <w:pPr>
         <w:tabs>
-          <w:tab w:val="num" w:pos="1320"/>
-        </w:tabs>
-        <w:ind w:left="1320" w:hanging="360"/>
+          <w:tab w:val="num" w:pos="2160"/>
+        </w:tabs>
+        <w:ind w:left="2160" w:hanging="360"/>
       </w:pPr>
       <w:rPr>
         <w:sz w:val="24"/>
@@ -14748,9 +14833,9 @@
       <w:lvlJc w:val="left"/>
       <w:pPr>
         <w:tabs>
-          <w:tab w:val="num" w:pos="1660"/>
-        </w:tabs>
-        <w:ind w:left="2040" w:hanging="360"/>
+          <w:tab w:val="num" w:pos="2500"/>
+        </w:tabs>
+        <w:ind w:left="2880" w:hanging="360"/>
       </w:pPr>
       <w:rPr>
         <w:sz w:val="24"/>
@@ -14764,9 +14849,9 @@
       <w:lvlJc w:val="left"/>
       <w:pPr>
         <w:tabs>
-          <w:tab w:val="num" w:pos="2380"/>
-        </w:tabs>
-        <w:ind w:left="2760" w:hanging="360"/>
+          <w:tab w:val="num" w:pos="3220"/>
+        </w:tabs>
+        <w:ind w:left="3600" w:hanging="360"/>
       </w:pPr>
       <w:rPr>
         <w:sz w:val="24"/>
@@ -14780,9 +14865,9 @@
       <w:lvlJc w:val="left"/>
       <w:pPr>
         <w:tabs>
-          <w:tab w:val="num" w:pos="3100"/>
-        </w:tabs>
-        <w:ind w:left="3480" w:hanging="360"/>
+          <w:tab w:val="num" w:pos="3940"/>
+        </w:tabs>
+        <w:ind w:left="4320" w:hanging="360"/>
       </w:pPr>
       <w:rPr>
         <w:sz w:val="24"/>
@@ -14796,9 +14881,9 @@
       <w:lvlJc w:val="left"/>
       <w:pPr>
         <w:tabs>
-          <w:tab w:val="num" w:pos="3820"/>
-        </w:tabs>
-        <w:ind w:left="4200" w:hanging="360"/>
+          <w:tab w:val="num" w:pos="4660"/>
+        </w:tabs>
+        <w:ind w:left="5040" w:hanging="360"/>
       </w:pPr>
       <w:rPr>
         <w:sz w:val="24"/>
@@ -14812,9 +14897,9 @@
       <w:lvlJc w:val="left"/>
       <w:pPr>
         <w:tabs>
-          <w:tab w:val="num" w:pos="4540"/>
-        </w:tabs>
-        <w:ind w:left="4920" w:hanging="360"/>
+          <w:tab w:val="num" w:pos="5380"/>
+        </w:tabs>
+        <w:ind w:left="5760" w:hanging="360"/>
       </w:pPr>
       <w:rPr>
         <w:sz w:val="24"/>
@@ -14828,9 +14913,9 @@
       <w:lvlJc w:val="left"/>
       <w:pPr>
         <w:tabs>
-          <w:tab w:val="num" w:pos="5260"/>
-        </w:tabs>
-        <w:ind w:left="5640" w:hanging="360"/>
+          <w:tab w:val="num" w:pos="6100"/>
+        </w:tabs>
+        <w:ind w:left="6480" w:hanging="360"/>
       </w:pPr>
       <w:rPr>
         <w:sz w:val="24"/>
@@ -14846,9 +14931,9 @@
       <w:lvlJc w:val="left"/>
       <w:pPr>
         <w:tabs>
-          <w:tab w:val="num" w:pos="720"/>
-        </w:tabs>
-        <w:ind w:left="720" w:hanging="360"/>
+          <w:tab w:val="num" w:pos="0"/>
+        </w:tabs>
+        <w:ind w:left="-120" w:hanging="360"/>
       </w:pPr>
       <w:rPr>
         <w:sz w:val="24"/>
@@ -14862,9 +14947,9 @@
       <w:lvlJc w:val="left"/>
       <w:pPr>
         <w:tabs>
-          <w:tab w:val="num" w:pos="1440"/>
-        </w:tabs>
-        <w:ind w:left="1440" w:hanging="360"/>
+          <w:tab w:val="num" w:pos="600"/>
+        </w:tabs>
+        <w:ind w:left="600" w:hanging="360"/>
       </w:pPr>
       <w:rPr>
         <w:sz w:val="24"/>
@@ -14878,9 +14963,9 @@
       <w:lvlJc w:val="left"/>
       <w:pPr>
         <w:tabs>
-          <w:tab w:val="num" w:pos="2160"/>
-        </w:tabs>
-        <w:ind w:left="2160" w:hanging="360"/>
+          <w:tab w:val="num" w:pos="1320"/>
+        </w:tabs>
+        <w:ind w:left="1320" w:hanging="360"/>
       </w:pPr>
       <w:rPr>
         <w:sz w:val="24"/>
@@ -14894,9 +14979,9 @@
       <w:lvlJc w:val="left"/>
       <w:pPr>
         <w:tabs>
-          <w:tab w:val="num" w:pos="2500"/>
-        </w:tabs>
-        <w:ind w:left="2880" w:hanging="360"/>
+          <w:tab w:val="num" w:pos="1660"/>
+        </w:tabs>
+        <w:ind w:left="2040" w:hanging="360"/>
       </w:pPr>
       <w:rPr>
         <w:sz w:val="24"/>
@@ -14910,9 +14995,9 @@
       <w:lvlJc w:val="left"/>
       <w:pPr>
         <w:tabs>
-          <w:tab w:val="num" w:pos="3220"/>
-        </w:tabs>
-        <w:ind w:left="3600" w:hanging="360"/>
+          <w:tab w:val="num" w:pos="2380"/>
+        </w:tabs>
+        <w:ind w:left="2760" w:hanging="360"/>
       </w:pPr>
       <w:rPr>
         <w:sz w:val="24"/>
@@ -14926,9 +15011,9 @@
       <w:lvlJc w:val="left"/>
       <w:pPr>
         <w:tabs>
-          <w:tab w:val="num" w:pos="3940"/>
-        </w:tabs>
-        <w:ind w:left="4320" w:hanging="360"/>
+          <w:tab w:val="num" w:pos="3100"/>
+        </w:tabs>
+        <w:ind w:left="3480" w:hanging="360"/>
       </w:pPr>
       <w:rPr>
         <w:sz w:val="24"/>
@@ -14942,9 +15027,9 @@
       <w:lvlJc w:val="left"/>
       <w:pPr>
         <w:tabs>
-          <w:tab w:val="num" w:pos="4660"/>
-        </w:tabs>
-        <w:ind w:left="5040" w:hanging="360"/>
+          <w:tab w:val="num" w:pos="3820"/>
+        </w:tabs>
+        <w:ind w:left="4200" w:hanging="360"/>
       </w:pPr>
       <w:rPr>
         <w:sz w:val="24"/>
@@ -14958,9 +15043,9 @@
       <w:lvlJc w:val="left"/>
       <w:pPr>
         <w:tabs>
-          <w:tab w:val="num" w:pos="5380"/>
-        </w:tabs>
-        <w:ind w:left="5760" w:hanging="360"/>
+          <w:tab w:val="num" w:pos="4540"/>
+        </w:tabs>
+        <w:ind w:left="4920" w:hanging="360"/>
       </w:pPr>
       <w:rPr>
         <w:sz w:val="24"/>
@@ -14974,9 +15059,9 @@
       <w:lvlJc w:val="left"/>
       <w:pPr>
         <w:tabs>
-          <w:tab w:val="num" w:pos="6100"/>
-        </w:tabs>
-        <w:ind w:left="6480" w:hanging="360"/>
+          <w:tab w:val="num" w:pos="5260"/>
+        </w:tabs>
+        <w:ind w:left="5640" w:hanging="360"/>
       </w:pPr>
       <w:rPr>
         <w:sz w:val="24"/>
@@ -14985,6 +15070,882 @@
     </w:lvl>
   </w:abstractNum>
   <w:abstractNum w:abstractNumId="28">
+    <w:lvl w:ilvl="0">
+      <w:start w:val="1"/>
+      <w:numFmt w:val="decimal"/>
+      <w:lvlText w:val="%1."/>
+      <w:lvlJc w:val="left"/>
+      <w:pPr>
+        <w:tabs>
+          <w:tab w:val="num" w:pos="0"/>
+        </w:tabs>
+        <w:ind w:left="-120" w:hanging="360"/>
+      </w:pPr>
+      <w:rPr>
+        <w:sz w:val="24"/>
+        <w:szCs w:val="24"/>
+      </w:rPr>
+    </w:lvl>
+    <w:lvl w:ilvl="1">
+      <w:start w:val="1"/>
+      <w:numFmt w:val="decimal"/>
+      <w:lvlText w:val="%2."/>
+      <w:lvlJc w:val="left"/>
+      <w:pPr>
+        <w:tabs>
+          <w:tab w:val="num" w:pos="600"/>
+        </w:tabs>
+        <w:ind w:left="600" w:hanging="360"/>
+      </w:pPr>
+      <w:rPr>
+        <w:sz w:val="24"/>
+        <w:szCs w:val="24"/>
+      </w:rPr>
+    </w:lvl>
+    <w:lvl w:ilvl="2">
+      <w:start w:val="1"/>
+      <w:numFmt w:val="decimal"/>
+      <w:lvlText w:val="%3."/>
+      <w:lvlJc w:val="left"/>
+      <w:pPr>
+        <w:tabs>
+          <w:tab w:val="num" w:pos="1320"/>
+        </w:tabs>
+        <w:ind w:left="1320" w:hanging="360"/>
+      </w:pPr>
+      <w:rPr>
+        <w:sz w:val="24"/>
+        <w:szCs w:val="24"/>
+      </w:rPr>
+    </w:lvl>
+    <w:lvl w:ilvl="3">
+      <w:start w:val="1"/>
+      <w:numFmt w:val="decimal"/>
+      <w:lvlText w:val="%4."/>
+      <w:lvlJc w:val="left"/>
+      <w:pPr>
+        <w:tabs>
+          <w:tab w:val="num" w:pos="1660"/>
+        </w:tabs>
+        <w:ind w:left="2040" w:hanging="360"/>
+      </w:pPr>
+      <w:rPr>
+        <w:sz w:val="24"/>
+        <w:szCs w:val="24"/>
+      </w:rPr>
+    </w:lvl>
+    <w:lvl w:ilvl="4">
+      <w:start w:val="1"/>
+      <w:numFmt w:val="decimal"/>
+      <w:lvlText w:val="%5."/>
+      <w:lvlJc w:val="left"/>
+      <w:pPr>
+        <w:tabs>
+          <w:tab w:val="num" w:pos="2380"/>
+        </w:tabs>
+        <w:ind w:left="2760" w:hanging="360"/>
+      </w:pPr>
+      <w:rPr>
+        <w:sz w:val="24"/>
+        <w:szCs w:val="24"/>
+      </w:rPr>
+    </w:lvl>
+    <w:lvl w:ilvl="5">
+      <w:start w:val="1"/>
+      <w:numFmt w:val="decimal"/>
+      <w:lvlText w:val="%6."/>
+      <w:lvlJc w:val="left"/>
+      <w:pPr>
+        <w:tabs>
+          <w:tab w:val="num" w:pos="3100"/>
+        </w:tabs>
+        <w:ind w:left="3480" w:hanging="360"/>
+      </w:pPr>
+      <w:rPr>
+        <w:sz w:val="24"/>
+        <w:szCs w:val="24"/>
+      </w:rPr>
+    </w:lvl>
+    <w:lvl w:ilvl="6">
+      <w:start w:val="1"/>
+      <w:numFmt w:val="decimal"/>
+      <w:lvlText w:val="%7."/>
+      <w:lvlJc w:val="left"/>
+      <w:pPr>
+        <w:tabs>
+          <w:tab w:val="num" w:pos="3820"/>
+        </w:tabs>
+        <w:ind w:left="4200" w:hanging="360"/>
+      </w:pPr>
+      <w:rPr>
+        <w:sz w:val="24"/>
+        <w:szCs w:val="24"/>
+      </w:rPr>
+    </w:lvl>
+    <w:lvl w:ilvl="7">
+      <w:start w:val="1"/>
+      <w:numFmt w:val="decimal"/>
+      <w:lvlText w:val="%8."/>
+      <w:lvlJc w:val="left"/>
+      <w:pPr>
+        <w:tabs>
+          <w:tab w:val="num" w:pos="4540"/>
+        </w:tabs>
+        <w:ind w:left="4920" w:hanging="360"/>
+      </w:pPr>
+      <w:rPr>
+        <w:sz w:val="24"/>
+        <w:szCs w:val="24"/>
+      </w:rPr>
+    </w:lvl>
+    <w:lvl w:ilvl="8">
+      <w:start w:val="1"/>
+      <w:numFmt w:val="decimal"/>
+      <w:lvlText w:val="%9."/>
+      <w:lvlJc w:val="left"/>
+      <w:pPr>
+        <w:tabs>
+          <w:tab w:val="num" w:pos="5260"/>
+        </w:tabs>
+        <w:ind w:left="5640" w:hanging="360"/>
+      </w:pPr>
+      <w:rPr>
+        <w:sz w:val="24"/>
+        <w:szCs w:val="24"/>
+      </w:rPr>
+    </w:lvl>
+  </w:abstractNum>
+  <w:abstractNum w:abstractNumId="29">
+    <w:lvl w:ilvl="0">
+      <w:start w:val="1"/>
+      <w:numFmt w:val="decimal"/>
+      <w:lvlText w:val="%1."/>
+      <w:lvlJc w:val="left"/>
+      <w:pPr>
+        <w:tabs>
+          <w:tab w:val="num" w:pos="0"/>
+        </w:tabs>
+        <w:ind w:left="-120" w:hanging="360"/>
+      </w:pPr>
+      <w:rPr>
+        <w:sz w:val="24"/>
+        <w:szCs w:val="24"/>
+      </w:rPr>
+    </w:lvl>
+    <w:lvl w:ilvl="1">
+      <w:start w:val="1"/>
+      <w:numFmt w:val="decimal"/>
+      <w:lvlText w:val="%2."/>
+      <w:lvlJc w:val="left"/>
+      <w:pPr>
+        <w:tabs>
+          <w:tab w:val="num" w:pos="600"/>
+        </w:tabs>
+        <w:ind w:left="600" w:hanging="360"/>
+      </w:pPr>
+      <w:rPr>
+        <w:sz w:val="24"/>
+        <w:szCs w:val="24"/>
+      </w:rPr>
+    </w:lvl>
+    <w:lvl w:ilvl="2">
+      <w:start w:val="1"/>
+      <w:numFmt w:val="decimal"/>
+      <w:lvlText w:val="%3."/>
+      <w:lvlJc w:val="left"/>
+      <w:pPr>
+        <w:tabs>
+          <w:tab w:val="num" w:pos="1320"/>
+        </w:tabs>
+        <w:ind w:left="1320" w:hanging="360"/>
+      </w:pPr>
+      <w:rPr>
+        <w:sz w:val="24"/>
+        <w:szCs w:val="24"/>
+      </w:rPr>
+    </w:lvl>
+    <w:lvl w:ilvl="3">
+      <w:start w:val="1"/>
+      <w:numFmt w:val="decimal"/>
+      <w:lvlText w:val="%4."/>
+      <w:lvlJc w:val="left"/>
+      <w:pPr>
+        <w:tabs>
+          <w:tab w:val="num" w:pos="1660"/>
+        </w:tabs>
+        <w:ind w:left="2040" w:hanging="360"/>
+      </w:pPr>
+      <w:rPr>
+        <w:sz w:val="24"/>
+        <w:szCs w:val="24"/>
+      </w:rPr>
+    </w:lvl>
+    <w:lvl w:ilvl="4">
+      <w:start w:val="1"/>
+      <w:numFmt w:val="decimal"/>
+      <w:lvlText w:val="%5."/>
+      <w:lvlJc w:val="left"/>
+      <w:pPr>
+        <w:tabs>
+          <w:tab w:val="num" w:pos="2380"/>
+        </w:tabs>
+        <w:ind w:left="2760" w:hanging="360"/>
+      </w:pPr>
+      <w:rPr>
+        <w:sz w:val="24"/>
+        <w:szCs w:val="24"/>
+      </w:rPr>
+    </w:lvl>
+    <w:lvl w:ilvl="5">
+      <w:start w:val="1"/>
+      <w:numFmt w:val="decimal"/>
+      <w:lvlText w:val="%6."/>
+      <w:lvlJc w:val="left"/>
+      <w:pPr>
+        <w:tabs>
+          <w:tab w:val="num" w:pos="3100"/>
+        </w:tabs>
+        <w:ind w:left="3480" w:hanging="360"/>
+      </w:pPr>
+      <w:rPr>
+        <w:sz w:val="24"/>
+        <w:szCs w:val="24"/>
+      </w:rPr>
+    </w:lvl>
+    <w:lvl w:ilvl="6">
+      <w:start w:val="1"/>
+      <w:numFmt w:val="decimal"/>
+      <w:lvlText w:val="%7."/>
+      <w:lvlJc w:val="left"/>
+      <w:pPr>
+        <w:tabs>
+          <w:tab w:val="num" w:pos="3820"/>
+        </w:tabs>
+        <w:ind w:left="4200" w:hanging="360"/>
+      </w:pPr>
+      <w:rPr>
+        <w:sz w:val="24"/>
+        <w:szCs w:val="24"/>
+      </w:rPr>
+    </w:lvl>
+    <w:lvl w:ilvl="7">
+      <w:start w:val="1"/>
+      <w:numFmt w:val="decimal"/>
+      <w:lvlText w:val="%8."/>
+      <w:lvlJc w:val="left"/>
+      <w:pPr>
+        <w:tabs>
+          <w:tab w:val="num" w:pos="4540"/>
+        </w:tabs>
+        <w:ind w:left="4920" w:hanging="360"/>
+      </w:pPr>
+      <w:rPr>
+        <w:sz w:val="24"/>
+        <w:szCs w:val="24"/>
+      </w:rPr>
+    </w:lvl>
+    <w:lvl w:ilvl="8">
+      <w:start w:val="1"/>
+      <w:numFmt w:val="decimal"/>
+      <w:lvlText w:val="%9."/>
+      <w:lvlJc w:val="left"/>
+      <w:pPr>
+        <w:tabs>
+          <w:tab w:val="num" w:pos="5260"/>
+        </w:tabs>
+        <w:ind w:left="5640" w:hanging="360"/>
+      </w:pPr>
+      <w:rPr>
+        <w:sz w:val="24"/>
+        <w:szCs w:val="24"/>
+      </w:rPr>
+    </w:lvl>
+  </w:abstractNum>
+  <w:abstractNum w:abstractNumId="30">
+    <w:lvl w:ilvl="0">
+      <w:start w:val="1"/>
+      <w:numFmt w:val="decimal"/>
+      <w:lvlText w:val="%1."/>
+      <w:lvlJc w:val="left"/>
+      <w:pPr>
+        <w:tabs>
+          <w:tab w:val="num" w:pos="0"/>
+        </w:tabs>
+        <w:ind w:left="-120" w:hanging="360"/>
+      </w:pPr>
+      <w:rPr>
+        <w:sz w:val="24"/>
+        <w:szCs w:val="24"/>
+      </w:rPr>
+    </w:lvl>
+    <w:lvl w:ilvl="1">
+      <w:start w:val="1"/>
+      <w:numFmt w:val="decimal"/>
+      <w:lvlText w:val="%2."/>
+      <w:lvlJc w:val="left"/>
+      <w:pPr>
+        <w:tabs>
+          <w:tab w:val="num" w:pos="600"/>
+        </w:tabs>
+        <w:ind w:left="600" w:hanging="360"/>
+      </w:pPr>
+      <w:rPr>
+        <w:sz w:val="24"/>
+        <w:szCs w:val="24"/>
+      </w:rPr>
+    </w:lvl>
+    <w:lvl w:ilvl="2">
+      <w:start w:val="1"/>
+      <w:numFmt w:val="decimal"/>
+      <w:lvlText w:val="%3."/>
+      <w:lvlJc w:val="left"/>
+      <w:pPr>
+        <w:tabs>
+          <w:tab w:val="num" w:pos="1320"/>
+        </w:tabs>
+        <w:ind w:left="1320" w:hanging="360"/>
+      </w:pPr>
+      <w:rPr>
+        <w:sz w:val="24"/>
+        <w:szCs w:val="24"/>
+      </w:rPr>
+    </w:lvl>
+    <w:lvl w:ilvl="3">
+      <w:start w:val="1"/>
+      <w:numFmt w:val="decimal"/>
+      <w:lvlText w:val="%4."/>
+      <w:lvlJc w:val="left"/>
+      <w:pPr>
+        <w:tabs>
+          <w:tab w:val="num" w:pos="1660"/>
+        </w:tabs>
+        <w:ind w:left="2040" w:hanging="360"/>
+      </w:pPr>
+      <w:rPr>
+        <w:sz w:val="24"/>
+        <w:szCs w:val="24"/>
+      </w:rPr>
+    </w:lvl>
+    <w:lvl w:ilvl="4">
+      <w:start w:val="1"/>
+      <w:numFmt w:val="decimal"/>
+      <w:lvlText w:val="%5."/>
+      <w:lvlJc w:val="left"/>
+      <w:pPr>
+        <w:tabs>
+          <w:tab w:val="num" w:pos="2380"/>
+        </w:tabs>
+        <w:ind w:left="2760" w:hanging="360"/>
+      </w:pPr>
+      <w:rPr>
+        <w:sz w:val="24"/>
+        <w:szCs w:val="24"/>
+      </w:rPr>
+    </w:lvl>
+    <w:lvl w:ilvl="5">
+      <w:start w:val="1"/>
+      <w:numFmt w:val="decimal"/>
+      <w:lvlText w:val="%6."/>
+      <w:lvlJc w:val="left"/>
+      <w:pPr>
+        <w:tabs>
+          <w:tab w:val="num" w:pos="3100"/>
+        </w:tabs>
+        <w:ind w:left="3480" w:hanging="360"/>
+      </w:pPr>
+      <w:rPr>
+        <w:sz w:val="24"/>
+        <w:szCs w:val="24"/>
+      </w:rPr>
+    </w:lvl>
+    <w:lvl w:ilvl="6">
+      <w:start w:val="1"/>
+      <w:numFmt w:val="decimal"/>
+      <w:lvlText w:val="%7."/>
+      <w:lvlJc w:val="left"/>
+      <w:pPr>
+        <w:tabs>
+          <w:tab w:val="num" w:pos="3820"/>
+        </w:tabs>
+        <w:ind w:left="4200" w:hanging="360"/>
+      </w:pPr>
+      <w:rPr>
+        <w:sz w:val="24"/>
+        <w:szCs w:val="24"/>
+      </w:rPr>
+    </w:lvl>
+    <w:lvl w:ilvl="7">
+      <w:start w:val="1"/>
+      <w:numFmt w:val="decimal"/>
+      <w:lvlText w:val="%8."/>
+      <w:lvlJc w:val="left"/>
+      <w:pPr>
+        <w:tabs>
+          <w:tab w:val="num" w:pos="4540"/>
+        </w:tabs>
+        <w:ind w:left="4920" w:hanging="360"/>
+      </w:pPr>
+      <w:rPr>
+        <w:sz w:val="24"/>
+        <w:szCs w:val="24"/>
+      </w:rPr>
+    </w:lvl>
+    <w:lvl w:ilvl="8">
+      <w:start w:val="1"/>
+      <w:numFmt w:val="decimal"/>
+      <w:lvlText w:val="%9."/>
+      <w:lvlJc w:val="left"/>
+      <w:pPr>
+        <w:tabs>
+          <w:tab w:val="num" w:pos="5260"/>
+        </w:tabs>
+        <w:ind w:left="5640" w:hanging="360"/>
+      </w:pPr>
+      <w:rPr>
+        <w:sz w:val="24"/>
+        <w:szCs w:val="24"/>
+      </w:rPr>
+    </w:lvl>
+  </w:abstractNum>
+  <w:abstractNum w:abstractNumId="31">
+    <w:lvl w:ilvl="0">
+      <w:start w:val="1"/>
+      <w:numFmt w:val="decimal"/>
+      <w:lvlText w:val="%1."/>
+      <w:lvlJc w:val="left"/>
+      <w:pPr>
+        <w:tabs>
+          <w:tab w:val="num" w:pos="0"/>
+        </w:tabs>
+        <w:ind w:left="-120" w:hanging="360"/>
+      </w:pPr>
+      <w:rPr>
+        <w:sz w:val="24"/>
+        <w:szCs w:val="24"/>
+      </w:rPr>
+    </w:lvl>
+    <w:lvl w:ilvl="1">
+      <w:start w:val="1"/>
+      <w:numFmt w:val="decimal"/>
+      <w:lvlText w:val="%2."/>
+      <w:lvlJc w:val="left"/>
+      <w:pPr>
+        <w:tabs>
+          <w:tab w:val="num" w:pos="600"/>
+        </w:tabs>
+        <w:ind w:left="600" w:hanging="360"/>
+      </w:pPr>
+      <w:rPr>
+        <w:sz w:val="24"/>
+        <w:szCs w:val="24"/>
+      </w:rPr>
+    </w:lvl>
+    <w:lvl w:ilvl="2">
+      <w:start w:val="1"/>
+      <w:numFmt w:val="decimal"/>
+      <w:lvlText w:val="%3."/>
+      <w:lvlJc w:val="left"/>
+      <w:pPr>
+        <w:tabs>
+          <w:tab w:val="num" w:pos="1320"/>
+        </w:tabs>
+        <w:ind w:left="1320" w:hanging="360"/>
+      </w:pPr>
+      <w:rPr>
+        <w:sz w:val="24"/>
+        <w:szCs w:val="24"/>
+      </w:rPr>
+    </w:lvl>
+    <w:lvl w:ilvl="3">
+      <w:start w:val="1"/>
+      <w:numFmt w:val="decimal"/>
+      <w:lvlText w:val="%4."/>
+      <w:lvlJc w:val="left"/>
+      <w:pPr>
+        <w:tabs>
+          <w:tab w:val="num" w:pos="1660"/>
+        </w:tabs>
+        <w:ind w:left="2040" w:hanging="360"/>
+      </w:pPr>
+      <w:rPr>
+        <w:sz w:val="24"/>
+        <w:szCs w:val="24"/>
+      </w:rPr>
+    </w:lvl>
+    <w:lvl w:ilvl="4">
+      <w:start w:val="1"/>
+      <w:numFmt w:val="decimal"/>
+      <w:lvlText w:val="%5."/>
+      <w:lvlJc w:val="left"/>
+      <w:pPr>
+        <w:tabs>
+          <w:tab w:val="num" w:pos="2380"/>
+        </w:tabs>
+        <w:ind w:left="2760" w:hanging="360"/>
+      </w:pPr>
+      <w:rPr>
+        <w:sz w:val="24"/>
+        <w:szCs w:val="24"/>
+      </w:rPr>
+    </w:lvl>
+    <w:lvl w:ilvl="5">
+      <w:start w:val="1"/>
+      <w:numFmt w:val="decimal"/>
+      <w:lvlText w:val="%6."/>
+      <w:lvlJc w:val="left"/>
+      <w:pPr>
+        <w:tabs>
+          <w:tab w:val="num" w:pos="3100"/>
+        </w:tabs>
+        <w:ind w:left="3480" w:hanging="360"/>
+      </w:pPr>
+      <w:rPr>
+        <w:sz w:val="24"/>
+        <w:szCs w:val="24"/>
+      </w:rPr>
+    </w:lvl>
+    <w:lvl w:ilvl="6">
+      <w:start w:val="1"/>
+      <w:numFmt w:val="decimal"/>
+      <w:lvlText w:val="%7."/>
+      <w:lvlJc w:val="left"/>
+      <w:pPr>
+        <w:tabs>
+          <w:tab w:val="num" w:pos="3820"/>
+        </w:tabs>
+        <w:ind w:left="4200" w:hanging="360"/>
+      </w:pPr>
+      <w:rPr>
+        <w:sz w:val="24"/>
+        <w:szCs w:val="24"/>
+      </w:rPr>
+    </w:lvl>
+    <w:lvl w:ilvl="7">
+      <w:start w:val="1"/>
+      <w:numFmt w:val="decimal"/>
+      <w:lvlText w:val="%8."/>
+      <w:lvlJc w:val="left"/>
+      <w:pPr>
+        <w:tabs>
+          <w:tab w:val="num" w:pos="4540"/>
+        </w:tabs>
+        <w:ind w:left="4920" w:hanging="360"/>
+      </w:pPr>
+      <w:rPr>
+        <w:sz w:val="24"/>
+        <w:szCs w:val="24"/>
+      </w:rPr>
+    </w:lvl>
+    <w:lvl w:ilvl="8">
+      <w:start w:val="1"/>
+      <w:numFmt w:val="decimal"/>
+      <w:lvlText w:val="%9."/>
+      <w:lvlJc w:val="left"/>
+      <w:pPr>
+        <w:tabs>
+          <w:tab w:val="num" w:pos="5260"/>
+        </w:tabs>
+        <w:ind w:left="5640" w:hanging="360"/>
+      </w:pPr>
+      <w:rPr>
+        <w:sz w:val="24"/>
+        <w:szCs w:val="24"/>
+      </w:rPr>
+    </w:lvl>
+  </w:abstractNum>
+  <w:abstractNum w:abstractNumId="32">
+    <w:lvl w:ilvl="0">
+      <w:start w:val="1"/>
+      <w:numFmt w:val="decimal"/>
+      <w:lvlText w:val="%1."/>
+      <w:lvlJc w:val="left"/>
+      <w:pPr>
+        <w:tabs>
+          <w:tab w:val="num" w:pos="0"/>
+        </w:tabs>
+        <w:ind w:left="-120" w:hanging="360"/>
+      </w:pPr>
+      <w:rPr>
+        <w:sz w:val="24"/>
+        <w:szCs w:val="24"/>
+      </w:rPr>
+    </w:lvl>
+    <w:lvl w:ilvl="1">
+      <w:start w:val="1"/>
+      <w:numFmt w:val="decimal"/>
+      <w:lvlText w:val="%2."/>
+      <w:lvlJc w:val="left"/>
+      <w:pPr>
+        <w:tabs>
+          <w:tab w:val="num" w:pos="600"/>
+        </w:tabs>
+        <w:ind w:left="600" w:hanging="360"/>
+      </w:pPr>
+      <w:rPr>
+        <w:sz w:val="24"/>
+        <w:szCs w:val="24"/>
+      </w:rPr>
+    </w:lvl>
+    <w:lvl w:ilvl="2">
+      <w:start w:val="1"/>
+      <w:numFmt w:val="decimal"/>
+      <w:lvlText w:val="%3."/>
+      <w:lvlJc w:val="left"/>
+      <w:pPr>
+        <w:tabs>
+          <w:tab w:val="num" w:pos="1320"/>
+        </w:tabs>
+        <w:ind w:left="1320" w:hanging="360"/>
+      </w:pPr>
+      <w:rPr>
+        <w:sz w:val="24"/>
+        <w:szCs w:val="24"/>
+      </w:rPr>
+    </w:lvl>
+    <w:lvl w:ilvl="3">
+      <w:start w:val="1"/>
+      <w:numFmt w:val="decimal"/>
+      <w:lvlText w:val="%4."/>
+      <w:lvlJc w:val="left"/>
+      <w:pPr>
+        <w:tabs>
+          <w:tab w:val="num" w:pos="1660"/>
+        </w:tabs>
+        <w:ind w:left="2040" w:hanging="360"/>
+      </w:pPr>
+      <w:rPr>
+        <w:sz w:val="24"/>
+        <w:szCs w:val="24"/>
+      </w:rPr>
+    </w:lvl>
+    <w:lvl w:ilvl="4">
+      <w:start w:val="1"/>
+      <w:numFmt w:val="decimal"/>
+      <w:lvlText w:val="%5."/>
+      <w:lvlJc w:val="left"/>
+      <w:pPr>
+        <w:tabs>
+          <w:tab w:val="num" w:pos="2380"/>
+        </w:tabs>
+        <w:ind w:left="2760" w:hanging="360"/>
+      </w:pPr>
+      <w:rPr>
+        <w:sz w:val="24"/>
+        <w:szCs w:val="24"/>
+      </w:rPr>
+    </w:lvl>
+    <w:lvl w:ilvl="5">
+      <w:start w:val="1"/>
+      <w:numFmt w:val="decimal"/>
+      <w:lvlText w:val="%6."/>
+      <w:lvlJc w:val="left"/>
+      <w:pPr>
+        <w:tabs>
+          <w:tab w:val="num" w:pos="3100"/>
+        </w:tabs>
+        <w:ind w:left="3480" w:hanging="360"/>
+      </w:pPr>
+      <w:rPr>
+        <w:sz w:val="24"/>
+        <w:szCs w:val="24"/>
+      </w:rPr>
+    </w:lvl>
+    <w:lvl w:ilvl="6">
+      <w:start w:val="1"/>
+      <w:numFmt w:val="decimal"/>
+      <w:lvlText w:val="%7."/>
+      <w:lvlJc w:val="left"/>
+      <w:pPr>
+        <w:tabs>
+          <w:tab w:val="num" w:pos="3820"/>
+        </w:tabs>
+        <w:ind w:left="4200" w:hanging="360"/>
+      </w:pPr>
+      <w:rPr>
+        <w:sz w:val="24"/>
+        <w:szCs w:val="24"/>
+      </w:rPr>
+    </w:lvl>
+    <w:lvl w:ilvl="7">
+      <w:start w:val="1"/>
+      <w:numFmt w:val="decimal"/>
+      <w:lvlText w:val="%8."/>
+      <w:lvlJc w:val="left"/>
+      <w:pPr>
+        <w:tabs>
+          <w:tab w:val="num" w:pos="4540"/>
+        </w:tabs>
+        <w:ind w:left="4920" w:hanging="360"/>
+      </w:pPr>
+      <w:rPr>
+        <w:sz w:val="24"/>
+        <w:szCs w:val="24"/>
+      </w:rPr>
+    </w:lvl>
+    <w:lvl w:ilvl="8">
+      <w:start w:val="1"/>
+      <w:numFmt w:val="decimal"/>
+      <w:lvlText w:val="%9."/>
+      <w:lvlJc w:val="left"/>
+      <w:pPr>
+        <w:tabs>
+          <w:tab w:val="num" w:pos="5260"/>
+        </w:tabs>
+        <w:ind w:left="5640" w:hanging="360"/>
+      </w:pPr>
+      <w:rPr>
+        <w:sz w:val="24"/>
+        <w:szCs w:val="24"/>
+      </w:rPr>
+    </w:lvl>
+  </w:abstractNum>
+  <w:abstractNum w:abstractNumId="33">
+    <w:lvl w:ilvl="0">
+      <w:start w:val="1"/>
+      <w:numFmt w:val="decimal"/>
+      <w:lvlText w:val="%1."/>
+      <w:lvlJc w:val="left"/>
+      <w:pPr>
+        <w:tabs>
+          <w:tab w:val="num" w:pos="0"/>
+        </w:tabs>
+        <w:ind w:left="-120" w:hanging="360"/>
+      </w:pPr>
+      <w:rPr>
+        <w:sz w:val="24"/>
+        <w:szCs w:val="24"/>
+      </w:rPr>
+    </w:lvl>
+    <w:lvl w:ilvl="1">
+      <w:start w:val="1"/>
+      <w:numFmt w:val="decimal"/>
+      <w:lvlText w:val="%2."/>
+      <w:lvlJc w:val="left"/>
+      <w:pPr>
+        <w:tabs>
+          <w:tab w:val="num" w:pos="600"/>
+        </w:tabs>
+        <w:ind w:left="600" w:hanging="360"/>
+      </w:pPr>
+      <w:rPr>
+        <w:sz w:val="24"/>
+        <w:szCs w:val="24"/>
+      </w:rPr>
+    </w:lvl>
+    <w:lvl w:ilvl="2">
+      <w:start w:val="1"/>
+      <w:numFmt w:val="decimal"/>
+      <w:lvlText w:val="%3."/>
+      <w:lvlJc w:val="left"/>
+      <w:pPr>
+        <w:tabs>
+          <w:tab w:val="num" w:pos="1320"/>
+        </w:tabs>
+        <w:ind w:left="1320" w:hanging="360"/>
+      </w:pPr>
+      <w:rPr>
+        <w:sz w:val="24"/>
+        <w:szCs w:val="24"/>
+      </w:rPr>
+    </w:lvl>
+    <w:lvl w:ilvl="3">
+      <w:start w:val="1"/>
+      <w:numFmt w:val="decimal"/>
+      <w:lvlText w:val="%4."/>
+      <w:lvlJc w:val="left"/>
+      <w:pPr>
+        <w:tabs>
+          <w:tab w:val="num" w:pos="1660"/>
+        </w:tabs>
+        <w:ind w:left="2040" w:hanging="360"/>
+      </w:pPr>
+      <w:rPr>
+        <w:sz w:val="24"/>
+        <w:szCs w:val="24"/>
+      </w:rPr>
+    </w:lvl>
+    <w:lvl w:ilvl="4">
+      <w:start w:val="1"/>
+      <w:numFmt w:val="decimal"/>
+      <w:lvlText w:val="%5."/>
+      <w:lvlJc w:val="left"/>
+      <w:pPr>
+        <w:tabs>
+          <w:tab w:val="num" w:pos="2380"/>
+        </w:tabs>
+        <w:ind w:left="2760" w:hanging="360"/>
+      </w:pPr>
+      <w:rPr>
+        <w:sz w:val="24"/>
+        <w:szCs w:val="24"/>
+      </w:rPr>
+    </w:lvl>
+    <w:lvl w:ilvl="5">
+      <w:start w:val="1"/>
+      <w:numFmt w:val="decimal"/>
+      <w:lvlText w:val="%6."/>
+      <w:lvlJc w:val="left"/>
+      <w:pPr>
+        <w:tabs>
+          <w:tab w:val="num" w:pos="3100"/>
+        </w:tabs>
+        <w:ind w:left="3480" w:hanging="360"/>
+      </w:pPr>
+      <w:rPr>
+        <w:sz w:val="24"/>
+        <w:szCs w:val="24"/>
+      </w:rPr>
+    </w:lvl>
+    <w:lvl w:ilvl="6">
+      <w:start w:val="1"/>
+      <w:numFmt w:val="decimal"/>
+      <w:lvlText w:val="%7."/>
+      <w:lvlJc w:val="left"/>
+      <w:pPr>
+        <w:tabs>
+          <w:tab w:val="num" w:pos="3820"/>
+        </w:tabs>
+        <w:ind w:left="4200" w:hanging="360"/>
+      </w:pPr>
+      <w:rPr>
+        <w:sz w:val="24"/>
+        <w:szCs w:val="24"/>
+      </w:rPr>
+    </w:lvl>
+    <w:lvl w:ilvl="7">
+      <w:start w:val="1"/>
+      <w:numFmt w:val="decimal"/>
+      <w:lvlText w:val="%8."/>
+      <w:lvlJc w:val="left"/>
+      <w:pPr>
+        <w:tabs>
+          <w:tab w:val="num" w:pos="4540"/>
+        </w:tabs>
+        <w:ind w:left="4920" w:hanging="360"/>
+      </w:pPr>
+      <w:rPr>
+        <w:sz w:val="24"/>
+        <w:szCs w:val="24"/>
+      </w:rPr>
+    </w:lvl>
+    <w:lvl w:ilvl="8">
+      <w:start w:val="1"/>
+      <w:numFmt w:val="decimal"/>
+      <w:lvlText w:val="%9."/>
+      <w:lvlJc w:val="left"/>
+      <w:pPr>
+        <w:tabs>
+          <w:tab w:val="num" w:pos="5260"/>
+        </w:tabs>
+        <w:ind w:left="5640" w:hanging="360"/>
+      </w:pPr>
+      <w:rPr>
+        <w:sz w:val="24"/>
+        <w:szCs w:val="24"/>
+      </w:rPr>
+    </w:lvl>
+  </w:abstractNum>
+  <w:abstractNum w:abstractNumId="34">
     <w:lvl w:ilvl="0">
       <w:start w:val="1"/>
       <w:numFmt w:val="none"/>
@@ -15188,10 +16149,46 @@
     <w:abstractNumId w:val="28"/>
   </w:num>
   <w:num w:numId="29">
-    <w:abstractNumId w:val="26"/>
+    <w:abstractNumId w:val="29"/>
+  </w:num>
+  <w:num w:numId="30">
+    <w:abstractNumId w:val="30"/>
+  </w:num>
+  <w:num w:numId="31">
+    <w:abstractNumId w:val="31"/>
+  </w:num>
+  <w:num w:numId="32">
+    <w:abstractNumId w:val="32"/>
+  </w:num>
+  <w:num w:numId="33">
+    <w:abstractNumId w:val="33"/>
+  </w:num>
+  <w:num w:numId="34">
+    <w:abstractNumId w:val="34"/>
+  </w:num>
+  <w:num w:numId="35">
+    <w:abstractNumId w:val="27"/>
     <w:lvlOverride w:ilvl="0">
       <w:startOverride w:val="1"/>
     </w:lvlOverride>
+  </w:num>
+  <w:num w:numId="36">
+    <w:abstractNumId w:val="27"/>
+  </w:num>
+  <w:num w:numId="37">
+    <w:abstractNumId w:val="27"/>
+  </w:num>
+  <w:num w:numId="38">
+    <w:abstractNumId w:val="27"/>
+  </w:num>
+  <w:num w:numId="39">
+    <w:abstractNumId w:val="27"/>
+  </w:num>
+  <w:num w:numId="40">
+    <w:abstractNumId w:val="27"/>
+  </w:num>
+  <w:num w:numId="41">
+    <w:abstractNumId w:val="27"/>
   </w:num>
 </w:numbering>
 </file>
@@ -15369,12 +16366,13 @@
     <w:qFormat/>
     <w:pPr>
       <w:widowControl/>
+      <w:suppressAutoHyphens w:val="true"/>
       <w:bidi w:val="0"/>
       <w:spacing w:before="0" w:after="0"/>
       <w:jc w:val="left"/>
     </w:pPr>
     <w:rPr>
-      <w:rFonts w:ascii="Calibri" w:hAnsi="Calibri" w:eastAsia="宋体" w:cs="" w:asciiTheme="minorHAnsi" w:cstheme="minorBidi" w:eastAsiaTheme="minorEastAsia" w:hAnsiTheme="minorHAnsi"/>
+      <w:rFonts w:ascii="Calibri" w:hAnsi="Calibri" w:eastAsia="" w:cs="" w:asciiTheme="minorHAnsi" w:cstheme="minorBidi" w:eastAsiaTheme="minorEastAsia" w:hAnsiTheme="minorHAnsi"/>
       <w:color w:val="auto"/>
       <w:kern w:val="0"/>
       <w:sz w:val="20"/>
@@ -15391,6 +16389,7 @@
     <w:qFormat/>
     <w:pPr>
       <w:widowControl/>
+      <w:suppressAutoHyphens w:val="true"/>
       <w:bidi w:val="0"/>
       <w:spacing w:beforeAutospacing="1" w:afterAutospacing="1"/>
       <w:jc w:val="left"/>
@@ -15415,6 +16414,7 @@
     <w:qFormat/>
     <w:pPr>
       <w:widowControl/>
+      <w:suppressAutoHyphens w:val="true"/>
       <w:bidi w:val="0"/>
       <w:spacing w:beforeAutospacing="1" w:afterAutospacing="1"/>
       <w:jc w:val="left"/>
@@ -15537,6 +16537,7 @@
     <w:qFormat/>
     <w:pPr>
       <w:widowControl/>
+      <w:suppressAutoHyphens w:val="true"/>
       <w:bidi w:val="0"/>
       <w:spacing w:beforeAutospacing="1" w:afterAutospacing="1"/>
       <w:ind w:left="0" w:right="0"/>

</xml_diff>

<commit_message>
Entendendo os métodos de comunicação na camada física
</commit_message>
<xml_diff>
--- a/Anotações Backend.docx
+++ b/Anotações Backend.docx
@@ -704,7 +704,7 @@
         <w:widowControl/>
         <w:numPr>
           <w:ilvl w:val="0"/>
-          <w:numId w:val="1"/>
+          <w:numId w:val="2"/>
         </w:numPr>
         <w:suppressLineNumbers w:val="0"/>
         <w:ind w:hanging="425" w:left="425"/>
@@ -750,7 +750,7 @@
         <w:widowControl/>
         <w:numPr>
           <w:ilvl w:val="0"/>
-          <w:numId w:val="1"/>
+          <w:numId w:val="2"/>
         </w:numPr>
         <w:suppressLineNumbers w:val="0"/>
         <w:ind w:hanging="425" w:left="425"/>
@@ -796,7 +796,7 @@
         <w:widowControl/>
         <w:numPr>
           <w:ilvl w:val="0"/>
-          <w:numId w:val="1"/>
+          <w:numId w:val="2"/>
         </w:numPr>
         <w:suppressLineNumbers w:val="0"/>
         <w:ind w:hanging="425" w:left="425"/>
@@ -842,7 +842,7 @@
         <w:widowControl/>
         <w:numPr>
           <w:ilvl w:val="0"/>
-          <w:numId w:val="1"/>
+          <w:numId w:val="2"/>
         </w:numPr>
         <w:suppressLineNumbers w:val="0"/>
         <w:ind w:hanging="425" w:left="425"/>
@@ -888,7 +888,7 @@
         <w:widowControl/>
         <w:numPr>
           <w:ilvl w:val="0"/>
-          <w:numId w:val="1"/>
+          <w:numId w:val="2"/>
         </w:numPr>
         <w:suppressLineNumbers w:val="0"/>
         <w:ind w:hanging="425" w:left="425"/>
@@ -995,7 +995,7 @@
         <w:widowControl/>
         <w:numPr>
           <w:ilvl w:val="0"/>
-          <w:numId w:val="2"/>
+          <w:numId w:val="3"/>
         </w:numPr>
         <w:suppressLineNumbers w:val="0"/>
         <w:spacing w:before="280" w:after="0"/>
@@ -1041,7 +1041,7 @@
         <w:widowControl/>
         <w:numPr>
           <w:ilvl w:val="0"/>
-          <w:numId w:val="2"/>
+          <w:numId w:val="3"/>
         </w:numPr>
         <w:suppressLineNumbers w:val="0"/>
         <w:spacing w:before="0" w:after="0"/>
@@ -1086,7 +1086,7 @@
         <w:widowControl/>
         <w:numPr>
           <w:ilvl w:val="0"/>
-          <w:numId w:val="2"/>
+          <w:numId w:val="3"/>
         </w:numPr>
         <w:suppressLineNumbers w:val="0"/>
         <w:spacing w:before="0" w:after="0"/>
@@ -1131,7 +1131,7 @@
         <w:widowControl/>
         <w:numPr>
           <w:ilvl w:val="0"/>
-          <w:numId w:val="2"/>
+          <w:numId w:val="3"/>
         </w:numPr>
         <w:suppressLineNumbers w:val="0"/>
         <w:spacing w:before="0" w:after="0"/>
@@ -1176,7 +1176,7 @@
         <w:widowControl/>
         <w:numPr>
           <w:ilvl w:val="0"/>
-          <w:numId w:val="2"/>
+          <w:numId w:val="3"/>
         </w:numPr>
         <w:suppressLineNumbers w:val="0"/>
         <w:spacing w:before="0" w:after="0"/>
@@ -1222,7 +1222,7 @@
         <w:widowControl/>
         <w:numPr>
           <w:ilvl w:val="0"/>
-          <w:numId w:val="2"/>
+          <w:numId w:val="3"/>
         </w:numPr>
         <w:suppressLineNumbers w:val="0"/>
         <w:spacing w:before="0" w:after="0"/>
@@ -1255,7 +1255,7 @@
         <w:widowControl/>
         <w:numPr>
           <w:ilvl w:val="0"/>
-          <w:numId w:val="2"/>
+          <w:numId w:val="3"/>
         </w:numPr>
         <w:suppressLineNumbers w:val="0"/>
         <w:spacing w:before="0" w:after="280"/>
@@ -1601,7 +1601,7 @@
         <w:widowControl/>
         <w:numPr>
           <w:ilvl w:val="0"/>
-          <w:numId w:val="3"/>
+          <w:numId w:val="4"/>
         </w:numPr>
         <w:suppressLineNumbers w:val="0"/>
         <w:tabs>
@@ -1685,7 +1685,7 @@
         <w:widowControl/>
         <w:numPr>
           <w:ilvl w:val="0"/>
-          <w:numId w:val="3"/>
+          <w:numId w:val="4"/>
         </w:numPr>
         <w:suppressLineNumbers w:val="0"/>
         <w:tabs>
@@ -1759,7 +1759,7 @@
         <w:widowControl/>
         <w:numPr>
           <w:ilvl w:val="0"/>
-          <w:numId w:val="3"/>
+          <w:numId w:val="4"/>
         </w:numPr>
         <w:suppressLineNumbers w:val="0"/>
         <w:tabs>
@@ -1833,7 +1833,7 @@
         <w:widowControl/>
         <w:numPr>
           <w:ilvl w:val="0"/>
-          <w:numId w:val="3"/>
+          <w:numId w:val="4"/>
         </w:numPr>
         <w:suppressLineNumbers w:val="0"/>
         <w:tabs>
@@ -1907,7 +1907,7 @@
         <w:widowControl/>
         <w:numPr>
           <w:ilvl w:val="0"/>
-          <w:numId w:val="3"/>
+          <w:numId w:val="4"/>
         </w:numPr>
         <w:suppressLineNumbers w:val="0"/>
         <w:tabs>
@@ -2197,7 +2197,7 @@
         <w:widowControl/>
         <w:numPr>
           <w:ilvl w:val="0"/>
-          <w:numId w:val="4"/>
+          <w:numId w:val="5"/>
         </w:numPr>
         <w:suppressLineNumbers w:val="0"/>
         <w:spacing w:before="280" w:after="280"/>
@@ -2327,7 +2327,7 @@
         <w:widowControl/>
         <w:numPr>
           <w:ilvl w:val="0"/>
-          <w:numId w:val="4"/>
+          <w:numId w:val="5"/>
         </w:numPr>
         <w:suppressLineNumbers w:val="0"/>
         <w:spacing w:before="280" w:after="280"/>
@@ -2415,7 +2415,7 @@
         <w:widowControl/>
         <w:numPr>
           <w:ilvl w:val="0"/>
-          <w:numId w:val="4"/>
+          <w:numId w:val="5"/>
         </w:numPr>
         <w:suppressLineNumbers w:val="0"/>
         <w:spacing w:before="280" w:after="280"/>
@@ -2503,7 +2503,7 @@
         <w:widowControl/>
         <w:numPr>
           <w:ilvl w:val="0"/>
-          <w:numId w:val="4"/>
+          <w:numId w:val="5"/>
         </w:numPr>
         <w:suppressLineNumbers w:val="0"/>
         <w:spacing w:before="280" w:after="280"/>
@@ -2591,7 +2591,7 @@
         <w:widowControl/>
         <w:numPr>
           <w:ilvl w:val="0"/>
-          <w:numId w:val="4"/>
+          <w:numId w:val="5"/>
         </w:numPr>
         <w:suppressLineNumbers w:val="0"/>
         <w:spacing w:before="280" w:after="280"/>
@@ -2992,7 +2992,7 @@
         <w:widowControl/>
         <w:numPr>
           <w:ilvl w:val="0"/>
-          <w:numId w:val="4"/>
+          <w:numId w:val="5"/>
         </w:numPr>
         <w:suppressLineNumbers w:val="0"/>
         <w:spacing w:beforeAutospacing="0" w:before="0" w:after="280"/>
@@ -3110,7 +3110,7 @@
         <w:widowControl/>
         <w:numPr>
           <w:ilvl w:val="0"/>
-          <w:numId w:val="5"/>
+          <w:numId w:val="6"/>
         </w:numPr>
         <w:suppressLineNumbers w:val="0"/>
         <w:spacing w:beforeAutospacing="0" w:before="0" w:afterAutospacing="0" w:after="0"/>
@@ -3316,7 +3316,7 @@
         <w:widowControl/>
         <w:numPr>
           <w:ilvl w:val="0"/>
-          <w:numId w:val="5"/>
+          <w:numId w:val="6"/>
         </w:numPr>
         <w:suppressLineNumbers w:val="0"/>
         <w:spacing w:beforeAutospacing="0" w:before="0" w:afterAutospacing="0" w:after="0"/>
@@ -3541,7 +3541,7 @@
         <w:widowControl/>
         <w:numPr>
           <w:ilvl w:val="0"/>
-          <w:numId w:val="4"/>
+          <w:numId w:val="5"/>
         </w:numPr>
         <w:suppressLineNumbers w:val="0"/>
         <w:spacing w:beforeAutospacing="0" w:before="0" w:after="280"/>
@@ -3595,7 +3595,7 @@
         <w:widowControl/>
         <w:numPr>
           <w:ilvl w:val="0"/>
-          <w:numId w:val="4"/>
+          <w:numId w:val="5"/>
         </w:numPr>
         <w:suppressLineNumbers w:val="0"/>
         <w:spacing w:beforeAutospacing="0" w:before="0" w:after="280"/>
@@ -3649,7 +3649,7 @@
         <w:widowControl/>
         <w:numPr>
           <w:ilvl w:val="0"/>
-          <w:numId w:val="4"/>
+          <w:numId w:val="5"/>
         </w:numPr>
         <w:suppressLineNumbers w:val="0"/>
         <w:spacing w:beforeAutospacing="0" w:before="0" w:after="280"/>
@@ -4150,7 +4150,7 @@
         <w:pStyle w:val="Normal"/>
         <w:numPr>
           <w:ilvl w:val="0"/>
-          <w:numId w:val="4"/>
+          <w:numId w:val="5"/>
         </w:numPr>
         <w:ind w:hanging="420" w:left="420"/>
         <w:rPr>
@@ -4236,7 +4236,7 @@
         <w:pStyle w:val="Normal"/>
         <w:numPr>
           <w:ilvl w:val="0"/>
-          <w:numId w:val="6"/>
+          <w:numId w:val="7"/>
         </w:numPr>
         <w:ind w:hanging="420" w:left="840"/>
         <w:rPr>
@@ -4274,7 +4274,7 @@
         <w:pStyle w:val="Normal"/>
         <w:numPr>
           <w:ilvl w:val="0"/>
-          <w:numId w:val="6"/>
+          <w:numId w:val="7"/>
         </w:numPr>
         <w:ind w:hanging="420" w:left="840"/>
         <w:rPr>
@@ -4344,7 +4344,7 @@
         <w:pStyle w:val="Normal"/>
         <w:numPr>
           <w:ilvl w:val="0"/>
-          <w:numId w:val="4"/>
+          <w:numId w:val="5"/>
         </w:numPr>
         <w:ind w:hanging="420" w:left="420"/>
         <w:rPr>
@@ -4429,7 +4429,7 @@
         <w:pStyle w:val="Normal"/>
         <w:numPr>
           <w:ilvl w:val="0"/>
-          <w:numId w:val="7"/>
+          <w:numId w:val="8"/>
         </w:numPr>
         <w:ind w:hanging="420" w:left="840"/>
         <w:rPr>
@@ -4467,7 +4467,7 @@
         <w:pStyle w:val="Normal"/>
         <w:numPr>
           <w:ilvl w:val="0"/>
-          <w:numId w:val="7"/>
+          <w:numId w:val="8"/>
         </w:numPr>
         <w:ind w:hanging="420" w:left="840"/>
         <w:rPr>
@@ -4505,7 +4505,7 @@
         <w:pStyle w:val="Normal"/>
         <w:numPr>
           <w:ilvl w:val="0"/>
-          <w:numId w:val="7"/>
+          <w:numId w:val="8"/>
         </w:numPr>
         <w:ind w:hanging="420" w:left="840"/>
         <w:rPr>
@@ -4543,7 +4543,7 @@
         <w:pStyle w:val="Normal"/>
         <w:numPr>
           <w:ilvl w:val="0"/>
-          <w:numId w:val="7"/>
+          <w:numId w:val="8"/>
         </w:numPr>
         <w:ind w:hanging="420" w:left="840"/>
         <w:rPr>
@@ -4581,7 +4581,7 @@
         <w:pStyle w:val="Normal"/>
         <w:numPr>
           <w:ilvl w:val="0"/>
-          <w:numId w:val="7"/>
+          <w:numId w:val="8"/>
         </w:numPr>
         <w:ind w:hanging="420" w:left="840"/>
         <w:rPr>
@@ -5655,7 +5655,7 @@
         <w:widowControl/>
         <w:numPr>
           <w:ilvl w:val="0"/>
-          <w:numId w:val="8"/>
+          <w:numId w:val="9"/>
         </w:numPr>
         <w:suppressLineNumbers w:val="0"/>
         <w:spacing w:beforeAutospacing="1" w:after="0"/>
@@ -5741,7 +5741,7 @@
         <w:widowControl/>
         <w:numPr>
           <w:ilvl w:val="0"/>
-          <w:numId w:val="8"/>
+          <w:numId w:val="9"/>
         </w:numPr>
         <w:suppressLineNumbers w:val="0"/>
         <w:spacing w:before="0" w:afterAutospacing="1"/>
@@ -5847,7 +5847,7 @@
         <w:widowControl/>
         <w:numPr>
           <w:ilvl w:val="0"/>
-          <w:numId w:val="9"/>
+          <w:numId w:val="10"/>
         </w:numPr>
         <w:suppressLineNumbers w:val="0"/>
         <w:tabs>
@@ -5918,7 +5918,7 @@
         <w:widowControl/>
         <w:numPr>
           <w:ilvl w:val="0"/>
-          <w:numId w:val="10"/>
+          <w:numId w:val="11"/>
         </w:numPr>
         <w:suppressLineNumbers w:val="0"/>
         <w:tabs>
@@ -5980,7 +5980,7 @@
         <w:widowControl/>
         <w:numPr>
           <w:ilvl w:val="0"/>
-          <w:numId w:val="11"/>
+          <w:numId w:val="12"/>
         </w:numPr>
         <w:suppressLineNumbers w:val="0"/>
         <w:tabs>
@@ -6064,7 +6064,7 @@
         <w:widowControl/>
         <w:numPr>
           <w:ilvl w:val="0"/>
-          <w:numId w:val="11"/>
+          <w:numId w:val="12"/>
         </w:numPr>
         <w:suppressLineNumbers w:val="0"/>
         <w:tabs>
@@ -6132,7 +6132,7 @@
         <w:widowControl/>
         <w:numPr>
           <w:ilvl w:val="0"/>
-          <w:numId w:val="11"/>
+          <w:numId w:val="12"/>
         </w:numPr>
         <w:suppressLineNumbers w:val="0"/>
         <w:tabs>
@@ -6577,7 +6577,7 @@
         <w:widowControl/>
         <w:numPr>
           <w:ilvl w:val="0"/>
-          <w:numId w:val="12"/>
+          <w:numId w:val="13"/>
         </w:numPr>
         <w:suppressLineNumbers w:val="0"/>
         <w:spacing w:beforeAutospacing="1" w:afterAutospacing="1"/>
@@ -6641,7 +6641,7 @@
         <w:widowControl/>
         <w:numPr>
           <w:ilvl w:val="0"/>
-          <w:numId w:val="12"/>
+          <w:numId w:val="13"/>
         </w:numPr>
         <w:suppressLineNumbers w:val="0"/>
         <w:spacing w:beforeAutospacing="1" w:afterAutospacing="1"/>
@@ -6956,7 +6956,7 @@
         <w:widowControl/>
         <w:numPr>
           <w:ilvl w:val="0"/>
-          <w:numId w:val="13"/>
+          <w:numId w:val="14"/>
         </w:numPr>
         <w:suppressLineNumbers w:val="0"/>
         <w:spacing w:beforeAutospacing="0" w:before="280" w:after="280"/>
@@ -7037,7 +7037,7 @@
         <w:widowControl/>
         <w:numPr>
           <w:ilvl w:val="0"/>
-          <w:numId w:val="13"/>
+          <w:numId w:val="14"/>
         </w:numPr>
         <w:suppressLineNumbers w:val="0"/>
         <w:spacing w:before="280" w:after="280"/>
@@ -7118,7 +7118,7 @@
         <w:widowControl/>
         <w:numPr>
           <w:ilvl w:val="0"/>
-          <w:numId w:val="13"/>
+          <w:numId w:val="14"/>
         </w:numPr>
         <w:suppressLineNumbers w:val="0"/>
         <w:spacing w:before="280" w:after="280"/>
@@ -7199,7 +7199,7 @@
         <w:widowControl/>
         <w:numPr>
           <w:ilvl w:val="0"/>
-          <w:numId w:val="13"/>
+          <w:numId w:val="14"/>
         </w:numPr>
         <w:suppressLineNumbers w:val="0"/>
         <w:spacing w:before="280" w:after="280"/>
@@ -7280,7 +7280,7 @@
         <w:widowControl/>
         <w:numPr>
           <w:ilvl w:val="0"/>
-          <w:numId w:val="13"/>
+          <w:numId w:val="14"/>
         </w:numPr>
         <w:suppressLineNumbers w:val="0"/>
         <w:spacing w:before="280" w:after="280"/>
@@ -7361,7 +7361,7 @@
         <w:widowControl/>
         <w:numPr>
           <w:ilvl w:val="0"/>
-          <w:numId w:val="13"/>
+          <w:numId w:val="14"/>
         </w:numPr>
         <w:suppressLineNumbers w:val="0"/>
         <w:spacing w:before="280" w:after="280"/>
@@ -7442,7 +7442,7 @@
         <w:widowControl/>
         <w:numPr>
           <w:ilvl w:val="0"/>
-          <w:numId w:val="13"/>
+          <w:numId w:val="14"/>
         </w:numPr>
         <w:suppressLineNumbers w:val="0"/>
         <w:spacing w:before="280" w:after="280"/>
@@ -7523,7 +7523,7 @@
         <w:widowControl/>
         <w:numPr>
           <w:ilvl w:val="0"/>
-          <w:numId w:val="13"/>
+          <w:numId w:val="14"/>
         </w:numPr>
         <w:suppressLineNumbers w:val="0"/>
         <w:spacing w:before="280" w:after="280"/>
@@ -7803,7 +7803,7 @@
         <w:widowControl/>
         <w:numPr>
           <w:ilvl w:val="0"/>
-          <w:numId w:val="14"/>
+          <w:numId w:val="15"/>
         </w:numPr>
         <w:suppressLineNumbers w:val="0"/>
         <w:spacing w:before="280" w:afterAutospacing="0" w:after="0"/>
@@ -7872,7 +7872,7 @@
         <w:widowControl/>
         <w:numPr>
           <w:ilvl w:val="0"/>
-          <w:numId w:val="15"/>
+          <w:numId w:val="16"/>
         </w:numPr>
         <w:suppressLineNumbers w:val="0"/>
         <w:spacing w:beforeAutospacing="0" w:before="0" w:after="0"/>
@@ -7912,7 +7912,7 @@
         <w:widowControl/>
         <w:numPr>
           <w:ilvl w:val="0"/>
-          <w:numId w:val="15"/>
+          <w:numId w:val="16"/>
         </w:numPr>
         <w:suppressLineNumbers w:val="0"/>
         <w:spacing w:beforeAutospacing="0" w:before="0" w:afterAutospacing="1"/>
@@ -7981,7 +7981,7 @@
         <w:widowControl/>
         <w:numPr>
           <w:ilvl w:val="0"/>
-          <w:numId w:val="16"/>
+          <w:numId w:val="17"/>
         </w:numPr>
         <w:suppressLineNumbers w:val="0"/>
         <w:spacing w:before="280" w:after="280"/>
@@ -8021,7 +8021,7 @@
         <w:widowControl/>
         <w:numPr>
           <w:ilvl w:val="0"/>
-          <w:numId w:val="15"/>
+          <w:numId w:val="16"/>
         </w:numPr>
         <w:suppressLineNumbers w:val="0"/>
         <w:spacing w:beforeAutospacing="1" w:afterAutospacing="0" w:after="0"/>
@@ -8061,7 +8061,7 @@
         <w:widowControl/>
         <w:numPr>
           <w:ilvl w:val="0"/>
-          <w:numId w:val="15"/>
+          <w:numId w:val="16"/>
         </w:numPr>
         <w:suppressLineNumbers w:val="0"/>
         <w:spacing w:beforeAutospacing="0" w:before="0" w:afterAutospacing="0" w:after="0"/>
@@ -8130,7 +8130,7 @@
         <w:widowControl/>
         <w:numPr>
           <w:ilvl w:val="0"/>
-          <w:numId w:val="17"/>
+          <w:numId w:val="18"/>
         </w:numPr>
         <w:suppressLineNumbers w:val="0"/>
         <w:spacing w:before="280" w:after="280"/>
@@ -8170,7 +8170,7 @@
         <w:widowControl/>
         <w:numPr>
           <w:ilvl w:val="0"/>
-          <w:numId w:val="15"/>
+          <w:numId w:val="16"/>
         </w:numPr>
         <w:suppressLineNumbers w:val="0"/>
         <w:spacing w:beforeAutospacing="1" w:after="0"/>
@@ -8210,7 +8210,7 @@
         <w:widowControl/>
         <w:numPr>
           <w:ilvl w:val="0"/>
-          <w:numId w:val="15"/>
+          <w:numId w:val="16"/>
         </w:numPr>
         <w:suppressLineNumbers w:val="0"/>
         <w:spacing w:before="0" w:afterAutospacing="1"/>
@@ -8279,7 +8279,7 @@
         <w:widowControl/>
         <w:numPr>
           <w:ilvl w:val="0"/>
-          <w:numId w:val="18"/>
+          <w:numId w:val="19"/>
         </w:numPr>
         <w:suppressLineNumbers w:val="0"/>
         <w:spacing w:before="280" w:after="280"/>
@@ -8319,7 +8319,7 @@
         <w:widowControl/>
         <w:numPr>
           <w:ilvl w:val="0"/>
-          <w:numId w:val="15"/>
+          <w:numId w:val="16"/>
         </w:numPr>
         <w:suppressLineNumbers w:val="0"/>
         <w:spacing w:beforeAutospacing="1" w:after="0"/>
@@ -8359,7 +8359,7 @@
         <w:widowControl/>
         <w:numPr>
           <w:ilvl w:val="0"/>
-          <w:numId w:val="15"/>
+          <w:numId w:val="16"/>
         </w:numPr>
         <w:suppressLineNumbers w:val="0"/>
         <w:spacing w:before="0" w:afterAutospacing="1"/>
@@ -8428,7 +8428,7 @@
         <w:widowControl/>
         <w:numPr>
           <w:ilvl w:val="0"/>
-          <w:numId w:val="19"/>
+          <w:numId w:val="20"/>
         </w:numPr>
         <w:suppressLineNumbers w:val="0"/>
         <w:spacing w:before="280" w:after="280"/>
@@ -8468,7 +8468,7 @@
         <w:widowControl/>
         <w:numPr>
           <w:ilvl w:val="0"/>
-          <w:numId w:val="15"/>
+          <w:numId w:val="16"/>
         </w:numPr>
         <w:suppressLineNumbers w:val="0"/>
         <w:spacing w:beforeAutospacing="1" w:after="0"/>
@@ -8508,7 +8508,7 @@
         <w:widowControl/>
         <w:numPr>
           <w:ilvl w:val="0"/>
-          <w:numId w:val="15"/>
+          <w:numId w:val="16"/>
         </w:numPr>
         <w:suppressLineNumbers w:val="0"/>
         <w:spacing w:before="0" w:afterAutospacing="1"/>
@@ -8577,7 +8577,7 @@
         <w:widowControl/>
         <w:numPr>
           <w:ilvl w:val="0"/>
-          <w:numId w:val="20"/>
+          <w:numId w:val="21"/>
         </w:numPr>
         <w:suppressLineNumbers w:val="0"/>
         <w:spacing w:before="280" w:after="280"/>
@@ -8617,7 +8617,7 @@
         <w:widowControl/>
         <w:numPr>
           <w:ilvl w:val="0"/>
-          <w:numId w:val="15"/>
+          <w:numId w:val="16"/>
         </w:numPr>
         <w:suppressLineNumbers w:val="0"/>
         <w:spacing w:beforeAutospacing="1" w:after="0"/>
@@ -8657,7 +8657,7 @@
         <w:widowControl/>
         <w:numPr>
           <w:ilvl w:val="0"/>
-          <w:numId w:val="15"/>
+          <w:numId w:val="16"/>
         </w:numPr>
         <w:suppressLineNumbers w:val="0"/>
         <w:spacing w:before="0" w:afterAutospacing="1"/>
@@ -8726,7 +8726,7 @@
         <w:widowControl/>
         <w:numPr>
           <w:ilvl w:val="0"/>
-          <w:numId w:val="21"/>
+          <w:numId w:val="22"/>
         </w:numPr>
         <w:suppressLineNumbers w:val="0"/>
         <w:spacing w:before="280" w:after="280"/>
@@ -8766,7 +8766,7 @@
         <w:widowControl/>
         <w:numPr>
           <w:ilvl w:val="0"/>
-          <w:numId w:val="15"/>
+          <w:numId w:val="16"/>
         </w:numPr>
         <w:suppressLineNumbers w:val="0"/>
         <w:spacing w:beforeAutospacing="1" w:after="0"/>
@@ -8806,7 +8806,7 @@
         <w:widowControl/>
         <w:numPr>
           <w:ilvl w:val="0"/>
-          <w:numId w:val="15"/>
+          <w:numId w:val="16"/>
         </w:numPr>
         <w:suppressLineNumbers w:val="0"/>
         <w:spacing w:before="0" w:afterAutospacing="1"/>
@@ -8875,7 +8875,7 @@
         <w:widowControl/>
         <w:numPr>
           <w:ilvl w:val="0"/>
-          <w:numId w:val="22"/>
+          <w:numId w:val="23"/>
         </w:numPr>
         <w:suppressLineNumbers w:val="0"/>
         <w:spacing w:before="280" w:after="280"/>
@@ -8915,7 +8915,7 @@
         <w:widowControl/>
         <w:numPr>
           <w:ilvl w:val="0"/>
-          <w:numId w:val="15"/>
+          <w:numId w:val="16"/>
         </w:numPr>
         <w:suppressLineNumbers w:val="0"/>
         <w:spacing w:beforeAutospacing="1" w:after="0"/>
@@ -8955,7 +8955,7 @@
         <w:widowControl/>
         <w:numPr>
           <w:ilvl w:val="0"/>
-          <w:numId w:val="15"/>
+          <w:numId w:val="16"/>
         </w:numPr>
         <w:suppressLineNumbers w:val="0"/>
         <w:spacing w:before="0" w:afterAutospacing="1"/>
@@ -9024,7 +9024,7 @@
         <w:widowControl/>
         <w:numPr>
           <w:ilvl w:val="0"/>
-          <w:numId w:val="23"/>
+          <w:numId w:val="24"/>
         </w:numPr>
         <w:suppressLineNumbers w:val="0"/>
         <w:spacing w:before="280" w:afterAutospacing="0" w:after="0"/>
@@ -9093,7 +9093,7 @@
         <w:widowControl/>
         <w:numPr>
           <w:ilvl w:val="0"/>
-          <w:numId w:val="15"/>
+          <w:numId w:val="16"/>
         </w:numPr>
         <w:suppressLineNumbers w:val="0"/>
         <w:spacing w:beforeAutospacing="0" w:before="0" w:after="0"/>
@@ -9133,7 +9133,7 @@
         <w:widowControl/>
         <w:numPr>
           <w:ilvl w:val="0"/>
-          <w:numId w:val="15"/>
+          <w:numId w:val="16"/>
         </w:numPr>
         <w:suppressLineNumbers w:val="0"/>
         <w:spacing w:beforeAutospacing="0" w:before="0" w:afterAutospacing="1"/>
@@ -9202,7 +9202,7 @@
         <w:widowControl/>
         <w:numPr>
           <w:ilvl w:val="0"/>
-          <w:numId w:val="24"/>
+          <w:numId w:val="25"/>
         </w:numPr>
         <w:suppressLineNumbers w:val="0"/>
         <w:spacing w:before="280" w:afterAutospacing="0" w:after="0"/>
@@ -9271,7 +9271,7 @@
         <w:widowControl/>
         <w:numPr>
           <w:ilvl w:val="0"/>
-          <w:numId w:val="15"/>
+          <w:numId w:val="16"/>
         </w:numPr>
         <w:suppressLineNumbers w:val="0"/>
         <w:spacing w:beforeAutospacing="0" w:before="0" w:after="0"/>
@@ -9311,7 +9311,7 @@
         <w:widowControl/>
         <w:numPr>
           <w:ilvl w:val="0"/>
-          <w:numId w:val="15"/>
+          <w:numId w:val="16"/>
         </w:numPr>
         <w:suppressLineNumbers w:val="0"/>
         <w:spacing w:beforeAutospacing="0" w:before="0" w:afterAutospacing="1"/>
@@ -9358,7 +9358,7 @@
         <w:widowControl/>
         <w:numPr>
           <w:ilvl w:val="0"/>
-          <w:numId w:val="24"/>
+          <w:numId w:val="25"/>
         </w:numPr>
         <w:suppressLineNumbers w:val="0"/>
         <w:spacing w:before="280" w:afterAutospacing="0" w:after="0"/>
@@ -9427,7 +9427,7 @@
         <w:widowControl/>
         <w:numPr>
           <w:ilvl w:val="0"/>
-          <w:numId w:val="15"/>
+          <w:numId w:val="16"/>
         </w:numPr>
         <w:suppressLineNumbers w:val="0"/>
         <w:spacing w:beforeAutospacing="0" w:before="0" w:after="0"/>
@@ -9487,7 +9487,7 @@
         <w:widowControl/>
         <w:numPr>
           <w:ilvl w:val="0"/>
-          <w:numId w:val="15"/>
+          <w:numId w:val="16"/>
         </w:numPr>
         <w:suppressLineNumbers w:val="0"/>
         <w:spacing w:beforeAutospacing="0" w:before="0" w:after="0"/>
@@ -9610,7 +9610,7 @@
         <w:widowControl/>
         <w:numPr>
           <w:ilvl w:val="0"/>
-          <w:numId w:val="24"/>
+          <w:numId w:val="25"/>
         </w:numPr>
         <w:suppressLineNumbers w:val="0"/>
         <w:spacing w:before="280" w:afterAutospacing="0" w:after="0"/>
@@ -9679,7 +9679,7 @@
         <w:widowControl/>
         <w:numPr>
           <w:ilvl w:val="0"/>
-          <w:numId w:val="15"/>
+          <w:numId w:val="16"/>
         </w:numPr>
         <w:suppressLineNumbers w:val="0"/>
         <w:spacing w:beforeAutospacing="0" w:before="0" w:after="0"/>
@@ -9739,7 +9739,7 @@
         <w:widowControl/>
         <w:numPr>
           <w:ilvl w:val="0"/>
-          <w:numId w:val="15"/>
+          <w:numId w:val="16"/>
         </w:numPr>
         <w:suppressLineNumbers w:val="0"/>
         <w:spacing w:beforeAutospacing="0" w:before="0" w:after="0"/>
@@ -9857,7 +9857,7 @@
         <w:widowControl/>
         <w:numPr>
           <w:ilvl w:val="0"/>
-          <w:numId w:val="24"/>
+          <w:numId w:val="25"/>
         </w:numPr>
         <w:suppressLineNumbers w:val="0"/>
         <w:spacing w:before="280" w:afterAutospacing="0" w:after="0"/>
@@ -9926,7 +9926,7 @@
         <w:widowControl/>
         <w:numPr>
           <w:ilvl w:val="0"/>
-          <w:numId w:val="15"/>
+          <w:numId w:val="16"/>
         </w:numPr>
         <w:suppressLineNumbers w:val="0"/>
         <w:spacing w:beforeAutospacing="0" w:before="0" w:after="0"/>
@@ -10008,7 +10008,7 @@
         <w:widowControl/>
         <w:numPr>
           <w:ilvl w:val="0"/>
-          <w:numId w:val="15"/>
+          <w:numId w:val="16"/>
         </w:numPr>
         <w:suppressLineNumbers w:val="0"/>
         <w:spacing w:beforeAutospacing="0" w:before="0" w:after="0"/>
@@ -10073,7 +10073,7 @@
         <w:widowControl/>
         <w:numPr>
           <w:ilvl w:val="0"/>
-          <w:numId w:val="24"/>
+          <w:numId w:val="25"/>
         </w:numPr>
         <w:suppressLineNumbers w:val="0"/>
         <w:spacing w:before="280" w:afterAutospacing="0" w:after="0"/>
@@ -10142,7 +10142,7 @@
         <w:widowControl/>
         <w:numPr>
           <w:ilvl w:val="0"/>
-          <w:numId w:val="15"/>
+          <w:numId w:val="16"/>
         </w:numPr>
         <w:suppressLineNumbers w:val="0"/>
         <w:spacing w:beforeAutospacing="0" w:before="0" w:after="0"/>
@@ -10224,7 +10224,7 @@
         <w:widowControl/>
         <w:numPr>
           <w:ilvl w:val="0"/>
-          <w:numId w:val="15"/>
+          <w:numId w:val="16"/>
         </w:numPr>
         <w:suppressLineNumbers w:val="0"/>
         <w:spacing w:beforeAutospacing="0" w:before="0" w:after="0"/>
@@ -10423,7 +10423,7 @@
         <w:widowControl/>
         <w:numPr>
           <w:ilvl w:val="0"/>
-          <w:numId w:val="25"/>
+          <w:numId w:val="26"/>
         </w:numPr>
         <w:suppressLineNumbers w:val="0"/>
         <w:spacing w:beforeAutospacing="1" w:after="0"/>
@@ -10453,7 +10453,7 @@
         <w:widowControl/>
         <w:numPr>
           <w:ilvl w:val="0"/>
-          <w:numId w:val="25"/>
+          <w:numId w:val="26"/>
         </w:numPr>
         <w:suppressLineNumbers w:val="0"/>
         <w:spacing w:before="0" w:afterAutospacing="1"/>
@@ -10521,7 +10521,7 @@
         <w:widowControl/>
         <w:numPr>
           <w:ilvl w:val="0"/>
-          <w:numId w:val="25"/>
+          <w:numId w:val="26"/>
         </w:numPr>
         <w:suppressLineNumbers w:val="0"/>
         <w:spacing w:beforeAutospacing="1" w:after="0"/>
@@ -10551,7 +10551,7 @@
         <w:widowControl/>
         <w:numPr>
           <w:ilvl w:val="0"/>
-          <w:numId w:val="25"/>
+          <w:numId w:val="26"/>
         </w:numPr>
         <w:suppressLineNumbers w:val="0"/>
         <w:spacing w:before="0" w:afterAutospacing="1"/>
@@ -10608,7 +10608,7 @@
         <w:widowControl/>
         <w:numPr>
           <w:ilvl w:val="0"/>
-          <w:numId w:val="25"/>
+          <w:numId w:val="26"/>
         </w:numPr>
         <w:suppressLineNumbers w:val="0"/>
         <w:spacing w:beforeAutospacing="1" w:after="0"/>
@@ -10638,7 +10638,7 @@
         <w:widowControl/>
         <w:numPr>
           <w:ilvl w:val="0"/>
-          <w:numId w:val="25"/>
+          <w:numId w:val="26"/>
         </w:numPr>
         <w:suppressLineNumbers w:val="0"/>
         <w:spacing w:before="0" w:afterAutospacing="1"/>
@@ -10695,7 +10695,7 @@
         <w:widowControl/>
         <w:numPr>
           <w:ilvl w:val="0"/>
-          <w:numId w:val="25"/>
+          <w:numId w:val="26"/>
         </w:numPr>
         <w:suppressLineNumbers w:val="0"/>
         <w:spacing w:beforeAutospacing="1" w:after="0"/>
@@ -10725,7 +10725,7 @@
         <w:widowControl/>
         <w:numPr>
           <w:ilvl w:val="0"/>
-          <w:numId w:val="25"/>
+          <w:numId w:val="26"/>
         </w:numPr>
         <w:suppressLineNumbers w:val="0"/>
         <w:spacing w:before="0" w:afterAutospacing="1"/>
@@ -11159,7 +11159,7 @@
         <w:widowControl/>
         <w:numPr>
           <w:ilvl w:val="0"/>
-          <w:numId w:val="26"/>
+          <w:numId w:val="27"/>
         </w:numPr>
         <w:suppressLineNumbers w:val="0"/>
         <w:spacing w:beforeAutospacing="1" w:after="0"/>
@@ -11196,7 +11196,7 @@
         <w:widowControl/>
         <w:numPr>
           <w:ilvl w:val="0"/>
-          <w:numId w:val="26"/>
+          <w:numId w:val="27"/>
         </w:numPr>
         <w:suppressLineNumbers w:val="0"/>
         <w:spacing w:before="0" w:after="0"/>
@@ -11233,7 +11233,7 @@
         <w:widowControl/>
         <w:numPr>
           <w:ilvl w:val="0"/>
-          <w:numId w:val="26"/>
+          <w:numId w:val="27"/>
         </w:numPr>
         <w:suppressLineNumbers w:val="0"/>
         <w:spacing w:before="0" w:after="0"/>
@@ -11270,7 +11270,7 @@
         <w:widowControl/>
         <w:numPr>
           <w:ilvl w:val="0"/>
-          <w:numId w:val="26"/>
+          <w:numId w:val="27"/>
         </w:numPr>
         <w:suppressLineNumbers w:val="0"/>
         <w:spacing w:before="0" w:afterAutospacing="1"/>
@@ -12229,7 +12229,12 @@
         </w:rPr>
       </w:pPr>
       <w:r>
-        <w:rPr/>
+        <w:rPr>
+          <w:rFonts w:cs="Bahnschrift Light SemiCondensed" w:ascii="Bahnschrift Light SemiCondensed" w:hAnsi="Bahnschrift Light SemiCondensed"/>
+          <w:sz w:val="24"/>
+          <w:szCs w:val="36"/>
+          <w:lang w:val="pt-BR"/>
+        </w:rPr>
       </w:r>
     </w:p>
     <w:p>
@@ -12501,6 +12506,1012 @@
     </w:p>
     <w:p>
       <w:pPr>
+        <w:pStyle w:val="Heading3"/>
+        <w:keepNext w:val="false"/>
+        <w:keepLines w:val="false"/>
+        <w:widowControl/>
+        <w:suppressLineNumbers w:val="0"/>
+        <w:spacing w:before="280" w:after="280"/>
+        <w:rPr>
+          <w:rStyle w:val="Strong"/>
+          <w:rFonts w:ascii="Bahnschrift Light SemiCondensed" w:hAnsi="Bahnschrift Light SemiCondensed" w:cs="Bahnschrift Light SemiCondensed"/>
+          <w:b/>
+          <w:bCs/>
+          <w:sz w:val="32"/>
+          <w:szCs w:val="32"/>
+          <w:lang w:val="pt-BR"/>
+        </w:rPr>
+      </w:pPr>
+      <w:r>
+        <w:rPr/>
+      </w:r>
+    </w:p>
+    <w:p>
+      <w:pPr>
+        <w:pStyle w:val="Heading3"/>
+        <w:widowControl/>
+        <w:suppressLineNumbers w:val="0"/>
+        <w:spacing w:before="280" w:after="280"/>
+        <w:rPr/>
+      </w:pPr>
+      <w:r>
+        <w:rPr>
+          <w:rStyle w:val="Strong"/>
+          <w:rFonts w:cs="Bahnschrift Light SemiCondensed" w:ascii="Bahnschrift Light SemiCondensed" w:hAnsi="Bahnschrift Light SemiCondensed"/>
+          <w:b/>
+          <w:bCs/>
+          <w:sz w:val="32"/>
+          <w:szCs w:val="32"/>
+          <w:lang w:val="pt-BR"/>
+        </w:rPr>
+        <w:t>Tipos de comunicações em Redes: Simplex, Half-Duplex e Full-Duplex.</w:t>
+      </w:r>
+    </w:p>
+    <w:p>
+      <w:pPr>
+        <w:pStyle w:val="Normal"/>
+        <w:rPr/>
+      </w:pPr>
+      <w:r>
+        <w:rPr>
+          <w:rStyle w:val="Cdigo-fonte"/>
+          <w:rFonts w:cs="Bahnschrift Light SemiCondensed" w:ascii="Bahnschrift Light SemiCondensed" w:hAnsi="Bahnschrift Light SemiCondensed"/>
+          <w:b w:val="false"/>
+          <w:bCs w:val="false"/>
+          <w:sz w:val="24"/>
+          <w:szCs w:val="36"/>
+          <w:lang w:val="pt-BR"/>
+        </w:rPr>
+        <w:tab/>
+      </w:r>
+      <w:r>
+        <w:rPr>
+          <w:rStyle w:val="Cdigo-fonte"/>
+          <w:rFonts w:cs="Bahnschrift Light SemiCondensed" w:ascii="Bahnschrift Light SemiCondensed" w:hAnsi="Bahnschrift Light SemiCondensed"/>
+          <w:b w:val="false"/>
+          <w:bCs w:val="false"/>
+          <w:sz w:val="24"/>
+          <w:szCs w:val="36"/>
+          <w:lang w:val="pt-BR"/>
+        </w:rPr>
+        <w:t xml:space="preserve">Neste tópico falaremos um pouco sobre a transmissão dos dados quando chegamos na Camada 1 do Modelo OSI, </w:t>
+      </w:r>
+      <w:r>
+        <w:rPr>
+          <w:rStyle w:val="Cdigo-fonte"/>
+          <w:rFonts w:cs="Bahnschrift Light SemiCondensed" w:ascii="Bahnschrift Light SemiCondensed" w:hAnsi="Bahnschrift Light SemiCondensed"/>
+          <w:b/>
+          <w:bCs/>
+          <w:sz w:val="24"/>
+          <w:szCs w:val="36"/>
+          <w:lang w:val="pt-BR"/>
+        </w:rPr>
+        <w:t>Camada Física (Physical)</w:t>
+      </w:r>
+      <w:r>
+        <w:rPr>
+          <w:rStyle w:val="Cdigo-fonte"/>
+          <w:rFonts w:cs="Bahnschrift Light SemiCondensed" w:ascii="Bahnschrift Light SemiCondensed" w:hAnsi="Bahnschrift Light SemiCondensed"/>
+          <w:b w:val="false"/>
+          <w:bCs w:val="false"/>
+          <w:sz w:val="24"/>
+          <w:szCs w:val="36"/>
+          <w:lang w:val="pt-BR"/>
+        </w:rPr>
+        <w:t>.</w:t>
+      </w:r>
+    </w:p>
+    <w:p>
+      <w:pPr>
+        <w:pStyle w:val="Normal"/>
+        <w:rPr/>
+      </w:pPr>
+      <w:r>
+        <w:rPr>
+          <w:rStyle w:val="Cdigo-fonte"/>
+          <w:rFonts w:cs="Bahnschrift Light SemiCondensed" w:ascii="Bahnschrift Light SemiCondensed" w:hAnsi="Bahnschrift Light SemiCondensed"/>
+          <w:b w:val="false"/>
+          <w:bCs w:val="false"/>
+          <w:sz w:val="24"/>
+          <w:szCs w:val="36"/>
+          <w:lang w:val="pt-BR"/>
+        </w:rPr>
+        <w:tab/>
+        <w:t>O processo de comunicação pode ocorrer de três maneiras diferentes, chamadas de</w:t>
+      </w:r>
+      <w:r>
+        <w:rPr>
+          <w:rStyle w:val="Cdigo-fonte"/>
+          <w:rFonts w:cs="Bahnschrift Light SemiCondensed" w:ascii="Bahnschrift Light SemiCondensed" w:hAnsi="Bahnschrift Light SemiCondensed"/>
+          <w:b/>
+          <w:bCs/>
+          <w:sz w:val="24"/>
+          <w:szCs w:val="36"/>
+          <w:lang w:val="pt-BR"/>
+        </w:rPr>
+        <w:t xml:space="preserve"> Simplex, Half-Duplex e Full-Duplex</w:t>
+      </w:r>
+      <w:r>
+        <w:rPr>
+          <w:rStyle w:val="Cdigo-fonte"/>
+          <w:rFonts w:cs="Bahnschrift Light SemiCondensed" w:ascii="Bahnschrift Light SemiCondensed" w:hAnsi="Bahnschrift Light SemiCondensed"/>
+          <w:b w:val="false"/>
+          <w:bCs w:val="false"/>
+          <w:sz w:val="24"/>
+          <w:szCs w:val="36"/>
+          <w:lang w:val="pt-BR"/>
+        </w:rPr>
+        <w:t>.</w:t>
+      </w:r>
+      <w:r>
+        <w:rPr>
+          <w:rStyle w:val="Cdigo-fonte"/>
+          <w:b/>
+          <w:bCs/>
+        </w:rPr>
+        <w:t xml:space="preserve"> </w:t>
+      </w:r>
+    </w:p>
+    <w:p>
+      <w:pPr>
+        <w:pStyle w:val="Normal"/>
+        <w:rPr>
+          <w:rStyle w:val="Cdigo-fonte"/>
+          <w:b/>
+          <w:bCs/>
+        </w:rPr>
+      </w:pPr>
+      <w:r>
+        <w:rPr/>
+      </w:r>
+    </w:p>
+    <w:p>
+      <w:pPr>
+        <w:pStyle w:val="Heading3"/>
+        <w:rPr/>
+      </w:pPr>
+      <w:r>
+        <w:rPr>
+          <w:rStyle w:val="Strong"/>
+          <w:rFonts w:ascii="Bahnschrift Light SemiCondensed" w:hAnsi="Bahnschrift Light SemiCondensed"/>
+          <w:b/>
+          <w:bCs/>
+          <w:sz w:val="24"/>
+          <w:szCs w:val="24"/>
+        </w:rPr>
+        <w:t>Simplex (Comunicação Simples):</w:t>
+      </w:r>
+    </w:p>
+    <w:p>
+      <w:pPr>
+        <w:pStyle w:val="Normal"/>
+        <w:rPr/>
+      </w:pPr>
+      <w:r>
+        <w:rPr>
+          <w:rStyle w:val="Cdigo-fonte"/>
+          <w:rFonts w:cs="Bahnschrift Light SemiCondensed" w:ascii="Bahnschrift Light SemiCondensed" w:hAnsi="Bahnschrift Light SemiCondensed"/>
+          <w:b w:val="false"/>
+          <w:bCs w:val="false"/>
+          <w:sz w:val="24"/>
+          <w:szCs w:val="36"/>
+          <w:lang w:val="pt-BR"/>
+        </w:rPr>
+        <w:tab/>
+        <w:t>Essa é a comunicação mais básica, pois acontece apenas em um sentido de transmissão, onde um dispositivo sempre envia os dados e outro apenas recebe. O dispositivo que recebe nunca dará uma resposta ao seu remetente.</w:t>
+      </w:r>
+    </w:p>
+    <w:p>
+      <w:pPr>
+        <w:pStyle w:val="Normal"/>
+        <w:rPr/>
+      </w:pPr>
+      <w:r>
+        <w:rPr>
+          <w:rStyle w:val="Cdigo-fonte"/>
+          <w:rFonts w:cs="Bahnschrift Light SemiCondensed" w:ascii="Bahnschrift Light SemiCondensed" w:hAnsi="Bahnschrift Light SemiCondensed"/>
+          <w:b w:val="false"/>
+          <w:bCs w:val="false"/>
+          <w:sz w:val="24"/>
+          <w:szCs w:val="36"/>
+          <w:lang w:val="pt-BR"/>
+        </w:rPr>
+        <w:tab/>
+        <w:t>Um exemplo clássico seria a televisão, onde a emissora de TV envia os dados do programa que está sendo transmistido e sua TV em casa apenas recebe esses dados.</w:t>
+      </w:r>
+    </w:p>
+    <w:p>
+      <w:pPr>
+        <w:pStyle w:val="Normal"/>
+        <w:rPr>
+          <w:rStyle w:val="Cdigo-fonte"/>
+          <w:rFonts w:ascii="Bahnschrift Light SemiCondensed" w:hAnsi="Bahnschrift Light SemiCondensed" w:cs="Bahnschrift Light SemiCondensed"/>
+          <w:b w:val="false"/>
+          <w:bCs w:val="false"/>
+          <w:sz w:val="24"/>
+          <w:szCs w:val="36"/>
+          <w:lang w:val="pt-BR"/>
+        </w:rPr>
+      </w:pPr>
+      <w:r>
+        <w:rPr/>
+      </w:r>
+    </w:p>
+    <w:p>
+      <w:pPr>
+        <w:pStyle w:val="Heading3"/>
+        <w:rPr/>
+      </w:pPr>
+      <w:r>
+        <w:rPr>
+          <w:rStyle w:val="Strong"/>
+          <w:rFonts w:ascii="Bahnschrift Light SemiCondensed" w:hAnsi="Bahnschrift Light SemiCondensed"/>
+          <w:b/>
+          <w:bCs/>
+          <w:sz w:val="24"/>
+          <w:szCs w:val="24"/>
+        </w:rPr>
+        <w:t>Half-Duplex (Comunicação Semi-Duplex):</w:t>
+      </w:r>
+    </w:p>
+    <w:p>
+      <w:pPr>
+        <w:pStyle w:val="Normal"/>
+        <w:rPr>
+          <w:rStyle w:val="Strong"/>
+          <w:rFonts w:ascii="Bahnschrift Light SemiCondensed" w:hAnsi="Bahnschrift Light SemiCondensed"/>
+          <w:b/>
+          <w:bCs/>
+          <w:sz w:val="24"/>
+          <w:szCs w:val="24"/>
+        </w:rPr>
+      </w:pPr>
+      <w:r>
+        <w:rPr/>
+      </w:r>
+    </w:p>
+    <w:p>
+      <w:pPr>
+        <w:pStyle w:val="Normal"/>
+        <w:rPr/>
+      </w:pPr>
+      <w:r>
+        <w:rPr>
+          <w:rStyle w:val="Cdigo-fonte"/>
+          <w:rFonts w:cs="Bahnschrift Light SemiCondensed" w:ascii="Bahnschrift Light SemiCondensed" w:hAnsi="Bahnschrift Light SemiCondensed"/>
+          <w:b w:val="false"/>
+          <w:bCs w:val="false"/>
+          <w:sz w:val="24"/>
+          <w:szCs w:val="36"/>
+          <w:lang w:val="pt-BR"/>
+        </w:rPr>
+        <w:tab/>
+        <w:t xml:space="preserve">Na comunicação </w:t>
+      </w:r>
+      <w:r>
+        <w:rPr>
+          <w:rStyle w:val="Cdigo-fonte"/>
+          <w:rFonts w:cs="Bahnschrift Light SemiCondensed" w:ascii="Bahnschrift Light SemiCondensed" w:hAnsi="Bahnschrift Light SemiCondensed"/>
+          <w:b/>
+          <w:bCs/>
+          <w:sz w:val="24"/>
+          <w:szCs w:val="36"/>
+          <w:lang w:val="pt-BR"/>
+        </w:rPr>
+        <w:t xml:space="preserve">Half-Duplex </w:t>
+      </w:r>
+      <w:r>
+        <w:rPr>
+          <w:rStyle w:val="Cdigo-fonte"/>
+          <w:rFonts w:cs="Bahnschrift Light SemiCondensed" w:ascii="Bahnschrift Light SemiCondensed" w:hAnsi="Bahnschrift Light SemiCondensed"/>
+          <w:b w:val="false"/>
+          <w:bCs w:val="false"/>
+          <w:sz w:val="24"/>
+          <w:szCs w:val="36"/>
+          <w:lang w:val="pt-BR"/>
+        </w:rPr>
+        <w:t>o processo é um pouco mais robusto, pois ambos os dispositivos podem enviar e receber dados, porém não simultaneamente. O dispositivo que estiver recebendo informações deve esperar o seu remente terminar o envio para enviar uma resposta.</w:t>
+      </w:r>
+    </w:p>
+    <w:p>
+      <w:pPr>
+        <w:pStyle w:val="Normal"/>
+        <w:rPr/>
+      </w:pPr>
+      <w:r>
+        <w:rPr>
+          <w:rStyle w:val="Cdigo-fonte"/>
+        </w:rPr>
+        <w:tab/>
+      </w:r>
+      <w:r>
+        <w:rPr>
+          <w:rStyle w:val="Cdigo-fonte"/>
+          <w:rFonts w:ascii="Bahnschrift Light SemiCondensed" w:hAnsi="Bahnschrift Light SemiCondensed"/>
+          <w:sz w:val="24"/>
+          <w:szCs w:val="24"/>
+        </w:rPr>
+        <w:t>Para evitar esse ti</w:t>
+      </w:r>
+      <w:r>
+        <w:rPr>
+          <w:rStyle w:val="Cdigo-fonte"/>
+          <w:rFonts w:ascii="Bahnschrift Light SemiCondensed" w:hAnsi="Bahnschrift Light SemiCondensed"/>
+          <w:sz w:val="24"/>
+          <w:szCs w:val="24"/>
+        </w:rPr>
+        <w:t xml:space="preserve">po de colisão antes de chegar na </w:t>
+      </w:r>
+      <w:r>
+        <w:rPr>
+          <w:rStyle w:val="Cdigo-fonte"/>
+          <w:rFonts w:ascii="Bahnschrift Light SemiCondensed" w:hAnsi="Bahnschrift Light SemiCondensed"/>
+          <w:b/>
+          <w:bCs/>
+          <w:sz w:val="24"/>
+          <w:szCs w:val="24"/>
+        </w:rPr>
+        <w:t>Camada Física (Physical)</w:t>
+      </w:r>
+      <w:r>
+        <w:rPr>
+          <w:rStyle w:val="Cdigo-fonte"/>
+          <w:rFonts w:ascii="Bahnschrift Light SemiCondensed" w:hAnsi="Bahnschrift Light SemiCondensed"/>
+          <w:b w:val="false"/>
+          <w:bCs w:val="false"/>
+          <w:sz w:val="24"/>
+          <w:szCs w:val="24"/>
+        </w:rPr>
+        <w:t xml:space="preserve">, após os dados serém empacotados na </w:t>
+      </w:r>
+      <w:r>
+        <w:rPr>
+          <w:rStyle w:val="Cdigo-fonte"/>
+          <w:rFonts w:ascii="Bahnschrift Light SemiCondensed" w:hAnsi="Bahnschrift Light SemiCondensed"/>
+          <w:b/>
+          <w:bCs/>
+          <w:sz w:val="24"/>
+          <w:szCs w:val="24"/>
+        </w:rPr>
+        <w:t>Camada de Enlace de Dados (Data Link)</w:t>
+      </w:r>
+      <w:r>
+        <w:rPr>
+          <w:rStyle w:val="Cdigo-fonte"/>
+          <w:rFonts w:ascii="Bahnschrift Light SemiCondensed" w:hAnsi="Bahnschrift Light SemiCondensed"/>
+          <w:b w:val="false"/>
+          <w:bCs w:val="false"/>
+          <w:sz w:val="24"/>
+          <w:szCs w:val="24"/>
+        </w:rPr>
+        <w:t>,</w:t>
+      </w:r>
+      <w:r>
+        <w:rPr>
+          <w:rStyle w:val="Cdigo-fonte"/>
+          <w:rFonts w:ascii="Bahnschrift Light SemiCondensed" w:hAnsi="Bahnschrift Light SemiCondensed"/>
+          <w:b/>
+          <w:bCs/>
+          <w:sz w:val="24"/>
+          <w:szCs w:val="24"/>
+        </w:rPr>
+        <w:t xml:space="preserve"> </w:t>
+      </w:r>
+      <w:r>
+        <w:rPr>
+          <w:rStyle w:val="Cdigo-fonte"/>
+          <w:rFonts w:ascii="Bahnschrift Light SemiCondensed" w:hAnsi="Bahnschrift Light SemiCondensed"/>
+          <w:b w:val="false"/>
+          <w:bCs w:val="false"/>
+          <w:sz w:val="24"/>
+          <w:szCs w:val="24"/>
+        </w:rPr>
+        <w:t xml:space="preserve">é utilizado dois protocolos na Camada de Enlace para evitar essas colisões, controlando o acesso ao meio. Chamamos esse protocolos de </w:t>
+      </w:r>
+      <w:r>
+        <w:rPr>
+          <w:rStyle w:val="Cdigo-fonte"/>
+          <w:rFonts w:ascii="Bahnschrift Light SemiCondensed" w:hAnsi="Bahnschrift Light SemiCondensed"/>
+          <w:b/>
+          <w:bCs/>
+          <w:sz w:val="24"/>
+          <w:szCs w:val="24"/>
+        </w:rPr>
+        <w:t xml:space="preserve">CSMA/CD </w:t>
+      </w:r>
+      <w:r>
+        <w:rPr>
+          <w:rStyle w:val="Cdigo-fonte"/>
+          <w:rFonts w:ascii="Bahnschrift Light SemiCondensed" w:hAnsi="Bahnschrift Light SemiCondensed"/>
+          <w:b w:val="false"/>
+          <w:bCs w:val="false"/>
+          <w:sz w:val="24"/>
+          <w:szCs w:val="24"/>
+        </w:rPr>
+        <w:t xml:space="preserve">e </w:t>
+      </w:r>
+      <w:r>
+        <w:rPr>
+          <w:rStyle w:val="Cdigo-fonte"/>
+          <w:rFonts w:ascii="Bahnschrift Light SemiCondensed" w:hAnsi="Bahnschrift Light SemiCondensed"/>
+          <w:b/>
+          <w:bCs/>
+          <w:sz w:val="24"/>
+          <w:szCs w:val="24"/>
+        </w:rPr>
+        <w:t>CSMA/CA</w:t>
+      </w:r>
+      <w:r>
+        <w:rPr>
+          <w:rStyle w:val="Cdigo-fonte"/>
+          <w:rFonts w:ascii="Bahnschrift Light SemiCondensed" w:hAnsi="Bahnschrift Light SemiCondensed"/>
+          <w:b w:val="false"/>
+          <w:bCs w:val="false"/>
+          <w:sz w:val="24"/>
+          <w:szCs w:val="24"/>
+        </w:rPr>
+        <w:t>.</w:t>
+      </w:r>
+    </w:p>
+    <w:p>
+      <w:pPr>
+        <w:pStyle w:val="Normal"/>
+        <w:rPr>
+          <w:rStyle w:val="Cdigo-fonte"/>
+          <w:rFonts w:ascii="Bahnschrift Light SemiCondensed" w:hAnsi="Bahnschrift Light SemiCondensed"/>
+          <w:b w:val="false"/>
+          <w:bCs w:val="false"/>
+          <w:sz w:val="24"/>
+          <w:szCs w:val="24"/>
+        </w:rPr>
+      </w:pPr>
+      <w:r>
+        <w:rPr/>
+      </w:r>
+    </w:p>
+    <w:p>
+      <w:pPr>
+        <w:pStyle w:val="Normal"/>
+        <w:rPr/>
+      </w:pPr>
+      <w:r>
+        <w:rPr>
+          <w:rStyle w:val="Cdigo-fonte"/>
+          <w:rFonts w:ascii="Bahnschrift Light SemiCondensed" w:hAnsi="Bahnschrift Light SemiCondensed"/>
+          <w:b/>
+          <w:bCs/>
+          <w:sz w:val="24"/>
+          <w:szCs w:val="24"/>
+        </w:rPr>
+        <w:t>CSMA/CD</w:t>
+        <w:tab/>
+        <w:t>→</w:t>
+        <w:tab/>
+      </w:r>
+      <w:r>
+        <w:rPr>
+          <w:rStyle w:val="Cdigo-fonte"/>
+          <w:rFonts w:ascii="Bahnschrift Light SemiCondensed" w:hAnsi="Bahnschrift Light SemiCondensed"/>
+          <w:b w:val="false"/>
+          <w:bCs w:val="false"/>
+          <w:sz w:val="24"/>
+          <w:szCs w:val="24"/>
+        </w:rPr>
+        <w:t xml:space="preserve">O </w:t>
+      </w:r>
+      <w:r>
+        <w:rPr>
+          <w:rStyle w:val="Cdigo-fonte"/>
+          <w:rFonts w:ascii="Bahnschrift Light SemiCondensed" w:hAnsi="Bahnschrift Light SemiCondensed"/>
+          <w:b/>
+          <w:bCs/>
+          <w:sz w:val="24"/>
+          <w:szCs w:val="24"/>
+        </w:rPr>
+        <w:t xml:space="preserve">CSMA/CD </w:t>
+      </w:r>
+      <w:r>
+        <w:rPr>
+          <w:rStyle w:val="Cdigo-fonte"/>
+          <w:rFonts w:ascii="Bahnschrift Light SemiCondensed" w:hAnsi="Bahnschrift Light SemiCondensed"/>
+          <w:b w:val="false"/>
+          <w:bCs w:val="false"/>
+          <w:sz w:val="24"/>
+          <w:szCs w:val="24"/>
+        </w:rPr>
+        <w:t xml:space="preserve">é utilizado no protocolo </w:t>
+      </w:r>
+      <w:r>
+        <w:rPr>
+          <w:rStyle w:val="Cdigo-fonte"/>
+          <w:rFonts w:ascii="Bahnschrift Light SemiCondensed" w:hAnsi="Bahnschrift Light SemiCondensed"/>
+          <w:b/>
+          <w:bCs/>
+          <w:sz w:val="24"/>
+          <w:szCs w:val="24"/>
+        </w:rPr>
+        <w:t>Ethernet (Com fio)</w:t>
+      </w:r>
+      <w:r>
+        <w:rPr>
+          <w:rStyle w:val="Cdigo-fonte"/>
+          <w:rFonts w:ascii="Bahnschrift Light SemiCondensed" w:hAnsi="Bahnschrift Light SemiCondensed"/>
+          <w:b w:val="false"/>
+          <w:bCs w:val="false"/>
+          <w:sz w:val="24"/>
+          <w:szCs w:val="24"/>
+        </w:rPr>
+        <w:t>.</w:t>
+      </w:r>
+    </w:p>
+    <w:p>
+      <w:pPr>
+        <w:pStyle w:val="Normal"/>
+        <w:rPr/>
+      </w:pPr>
+      <w:r>
+        <w:rPr>
+          <w:rStyle w:val="Cdigo-fonte"/>
+          <w:rFonts w:ascii="Bahnschrift Light SemiCondensed" w:hAnsi="Bahnschrift Light SemiCondensed"/>
+          <w:b w:val="false"/>
+          <w:bCs w:val="false"/>
+          <w:sz w:val="24"/>
+          <w:szCs w:val="24"/>
+        </w:rPr>
+        <w:tab/>
+        <w:t xml:space="preserve">Nos dias atuais é praticamente obsoleto pois é usado em hubs, sendo que as redes mais modernas é utilizado mais switches. </w:t>
+      </w:r>
+    </w:p>
+    <w:p>
+      <w:pPr>
+        <w:pStyle w:val="Normal"/>
+        <w:rPr/>
+      </w:pPr>
+      <w:r>
+        <w:rPr>
+          <w:rStyle w:val="Cdigo-fonte"/>
+          <w:rFonts w:ascii="Bahnschrift Light SemiCondensed" w:hAnsi="Bahnschrift Light SemiCondensed"/>
+          <w:b w:val="false"/>
+          <w:bCs w:val="false"/>
+          <w:sz w:val="24"/>
+          <w:szCs w:val="24"/>
+        </w:rPr>
+        <w:tab/>
+        <w:t xml:space="preserve">Ele escuta o meio da transmissão para verificar se alguém está enviando alguma informação, e só permiti o começo de uma transmissão se o meio estiver livre. Caso ocorra alguma colisão a transmissão é interrompida, sendo enviado um sinal de interferência chamado </w:t>
+      </w:r>
+      <w:r>
+        <w:rPr>
+          <w:rStyle w:val="Cdigo-fonte"/>
+          <w:rFonts w:ascii="Bahnschrift Light SemiCondensed" w:hAnsi="Bahnschrift Light SemiCondensed"/>
+          <w:b/>
+          <w:bCs/>
+          <w:sz w:val="24"/>
+          <w:szCs w:val="24"/>
+        </w:rPr>
+        <w:t>jan signal,</w:t>
+      </w:r>
+      <w:r>
+        <w:rPr>
+          <w:rStyle w:val="Cdigo-fonte"/>
+          <w:rFonts w:ascii="Bahnschrift Light SemiCondensed" w:hAnsi="Bahnschrift Light SemiCondensed"/>
+          <w:b w:val="false"/>
+          <w:bCs w:val="false"/>
+          <w:sz w:val="24"/>
+          <w:szCs w:val="24"/>
+        </w:rPr>
+        <w:t xml:space="preserve"> e após isso após é esperado um tempo aleatório calculado através de um algorotimo chamado </w:t>
+      </w:r>
+      <w:r>
+        <w:rPr>
+          <w:rStyle w:val="Cdigo-fonte"/>
+          <w:rFonts w:ascii="Bahnschrift Light SemiCondensed" w:hAnsi="Bahnschrift Light SemiCondensed"/>
+          <w:b/>
+          <w:bCs/>
+          <w:sz w:val="24"/>
+          <w:szCs w:val="24"/>
+        </w:rPr>
+        <w:t>backoff exponencial</w:t>
+      </w:r>
+      <w:r>
+        <w:rPr>
+          <w:rStyle w:val="Cdigo-fonte"/>
+          <w:rFonts w:ascii="Bahnschrift Light SemiCondensed" w:hAnsi="Bahnschrift Light SemiCondensed"/>
+          <w:b w:val="false"/>
+          <w:bCs w:val="false"/>
+          <w:sz w:val="24"/>
+          <w:szCs w:val="24"/>
+        </w:rPr>
+        <w:t>.</w:t>
+      </w:r>
+    </w:p>
+    <w:p>
+      <w:pPr>
+        <w:pStyle w:val="Normal"/>
+        <w:rPr/>
+      </w:pPr>
+      <w:r>
+        <w:rPr>
+          <w:rStyle w:val="Cdigo-fonte"/>
+          <w:rFonts w:ascii="Bahnschrift Light SemiCondensed" w:hAnsi="Bahnschrift Light SemiCondensed"/>
+          <w:b w:val="false"/>
+          <w:bCs w:val="false"/>
+          <w:sz w:val="24"/>
+          <w:szCs w:val="24"/>
+        </w:rPr>
+        <w:tab/>
+        <w:t>É como se duas pessoas estiverem tantando falar juntas. Elas percebem que não estão conseguindo então param e começam a dão sequência na conversa sem interrupções enquanto uma estiver falando.</w:t>
+      </w:r>
+    </w:p>
+    <w:p>
+      <w:pPr>
+        <w:pStyle w:val="BodyText"/>
+        <w:rPr/>
+      </w:pPr>
+      <w:r>
+        <w:rPr/>
+      </w:r>
+    </w:p>
+    <w:p>
+      <w:pPr>
+        <w:pStyle w:val="Normal"/>
+        <w:rPr/>
+      </w:pPr>
+      <w:r>
+        <w:rPr>
+          <w:rStyle w:val="Cdigo-fonte"/>
+          <w:rFonts w:ascii="Bahnschrift Light SemiCondensed" w:hAnsi="Bahnschrift Light SemiCondensed"/>
+          <w:b/>
+          <w:bCs/>
+          <w:sz w:val="24"/>
+          <w:szCs w:val="24"/>
+        </w:rPr>
+        <w:t>CSMA/CA</w:t>
+        <w:tab/>
+        <w:t>→</w:t>
+        <w:tab/>
+      </w:r>
+      <w:r>
+        <w:rPr>
+          <w:rStyle w:val="Cdigo-fonte"/>
+          <w:rFonts w:ascii="Bahnschrift Light SemiCondensed" w:hAnsi="Bahnschrift Light SemiCondensed"/>
+          <w:b w:val="false"/>
+          <w:bCs w:val="false"/>
+          <w:sz w:val="24"/>
+          <w:szCs w:val="24"/>
+        </w:rPr>
+        <w:t>Diferente do</w:t>
+      </w:r>
+      <w:r>
+        <w:rPr>
+          <w:rStyle w:val="Cdigo-fonte"/>
+          <w:rFonts w:ascii="Bahnschrift Light SemiCondensed" w:hAnsi="Bahnschrift Light SemiCondensed"/>
+          <w:b/>
+          <w:bCs/>
+          <w:sz w:val="24"/>
+          <w:szCs w:val="24"/>
+        </w:rPr>
+        <w:t xml:space="preserve"> CSMA/CD</w:t>
+      </w:r>
+      <w:r>
+        <w:rPr>
+          <w:rStyle w:val="Cdigo-fonte"/>
+          <w:rFonts w:ascii="Bahnschrift Light SemiCondensed" w:hAnsi="Bahnschrift Light SemiCondensed"/>
+          <w:b w:val="false"/>
+          <w:bCs w:val="false"/>
+          <w:sz w:val="24"/>
+          <w:szCs w:val="24"/>
+        </w:rPr>
+        <w:t xml:space="preserve"> o</w:t>
+      </w:r>
+      <w:r>
+        <w:rPr>
+          <w:rStyle w:val="Cdigo-fonte"/>
+          <w:rFonts w:ascii="Bahnschrift Light SemiCondensed" w:hAnsi="Bahnschrift Light SemiCondensed"/>
+          <w:b/>
+          <w:bCs/>
+          <w:sz w:val="24"/>
+          <w:szCs w:val="24"/>
+        </w:rPr>
+        <w:t xml:space="preserve"> CSMA/CA</w:t>
+      </w:r>
+      <w:r>
+        <w:rPr>
+          <w:rStyle w:val="Cdigo-fonte"/>
+          <w:rFonts w:ascii="Bahnschrift Light SemiCondensed" w:hAnsi="Bahnschrift Light SemiCondensed"/>
+          <w:b w:val="false"/>
+          <w:bCs w:val="false"/>
+          <w:sz w:val="24"/>
+          <w:szCs w:val="24"/>
+        </w:rPr>
+        <w:t xml:space="preserve"> é utilizado no protocolo </w:t>
+      </w:r>
+      <w:r>
+        <w:rPr>
+          <w:rStyle w:val="Cdigo-fonte"/>
+          <w:rFonts w:ascii="Bahnschrift Light SemiCondensed" w:hAnsi="Bahnschrift Light SemiCondensed"/>
+          <w:b/>
+          <w:bCs/>
+          <w:sz w:val="24"/>
+          <w:szCs w:val="24"/>
+        </w:rPr>
+        <w:t>Wi-Fi (Sem fio)</w:t>
+      </w:r>
+      <w:r>
+        <w:rPr>
+          <w:rStyle w:val="Cdigo-fonte"/>
+          <w:rFonts w:ascii="Bahnschrift Light SemiCondensed" w:hAnsi="Bahnschrift Light SemiCondensed"/>
+          <w:b w:val="false"/>
+          <w:bCs w:val="false"/>
+          <w:sz w:val="24"/>
+          <w:szCs w:val="24"/>
+        </w:rPr>
+        <w:t xml:space="preserve">, então por muitas das vezes o sinal não chega a todos os dispositivos, ocorrendo o que chamamos de </w:t>
+      </w:r>
+      <w:r>
+        <w:rPr>
+          <w:rStyle w:val="Cdigo-fonte"/>
+          <w:rFonts w:ascii="Bahnschrift Light SemiCondensed" w:hAnsi="Bahnschrift Light SemiCondensed"/>
+          <w:b/>
+          <w:bCs/>
+          <w:sz w:val="24"/>
+          <w:szCs w:val="24"/>
+        </w:rPr>
+        <w:t>nó escondido</w:t>
+      </w:r>
+      <w:r>
+        <w:rPr>
+          <w:rStyle w:val="Cdigo-fonte"/>
+          <w:rFonts w:ascii="Bahnschrift Light SemiCondensed" w:hAnsi="Bahnschrift Light SemiCondensed"/>
+          <w:b w:val="false"/>
+          <w:bCs w:val="false"/>
+          <w:sz w:val="24"/>
+          <w:szCs w:val="24"/>
+        </w:rPr>
+        <w:t>. Por esse motivo é tentar evitar que a colisão ocorra; aqui é priorizado dectá-lá e evitá-la.</w:t>
+      </w:r>
+    </w:p>
+    <w:p>
+      <w:pPr>
+        <w:pStyle w:val="Normal"/>
+        <w:rPr/>
+      </w:pPr>
+      <w:r>
+        <w:rPr>
+          <w:rStyle w:val="Cdigo-fonte"/>
+          <w:rFonts w:ascii="Bahnschrift Light SemiCondensed" w:hAnsi="Bahnschrift Light SemiCondensed"/>
+          <w:b w:val="false"/>
+          <w:bCs w:val="false"/>
+          <w:sz w:val="24"/>
+          <w:szCs w:val="24"/>
+        </w:rPr>
+        <w:tab/>
+        <w:t xml:space="preserve">O dispositivo escuta o meio para ver se está livre. Caso estiver ocupado, ele espera um tempo chamado de </w:t>
+      </w:r>
+      <w:r>
+        <w:rPr>
+          <w:rStyle w:val="Cdigo-fonte"/>
+          <w:rFonts w:ascii="Bahnschrift Light SemiCondensed" w:hAnsi="Bahnschrift Light SemiCondensed"/>
+          <w:b/>
+          <w:bCs/>
+          <w:sz w:val="24"/>
+          <w:szCs w:val="24"/>
+        </w:rPr>
+        <w:t>IFS – Interframe Space</w:t>
+      </w:r>
+      <w:r>
+        <w:rPr>
+          <w:rStyle w:val="Cdigo-fonte"/>
+          <w:rFonts w:ascii="Bahnschrift Light SemiCondensed" w:hAnsi="Bahnschrift Light SemiCondensed"/>
+          <w:b w:val="false"/>
+          <w:bCs w:val="false"/>
+          <w:sz w:val="24"/>
+          <w:szCs w:val="24"/>
+        </w:rPr>
+        <w:t>.</w:t>
+        <w:tab/>
+      </w:r>
+    </w:p>
+    <w:p>
+      <w:pPr>
+        <w:pStyle w:val="Normal"/>
+        <w:rPr/>
+      </w:pPr>
+      <w:r>
+        <w:rPr>
+          <w:rStyle w:val="Cdigo-fonte"/>
+          <w:rFonts w:ascii="Bahnschrift Light SemiCondensed" w:hAnsi="Bahnschrift Light SemiCondensed"/>
+          <w:b w:val="false"/>
+          <w:bCs w:val="false"/>
+          <w:sz w:val="24"/>
+          <w:szCs w:val="24"/>
+        </w:rPr>
+        <w:tab/>
+        <w:t xml:space="preserve">Em alguns casos também o dispositivo vendo que o meio está ocupado pede permissão para transmitir seus dados, enviando uma requisição chamada </w:t>
+      </w:r>
+      <w:r>
+        <w:rPr>
+          <w:rStyle w:val="Cdigo-fonte"/>
+          <w:rFonts w:ascii="Bahnschrift Light SemiCondensed" w:hAnsi="Bahnschrift Light SemiCondensed"/>
+          <w:b/>
+          <w:bCs/>
+          <w:sz w:val="24"/>
+          <w:szCs w:val="24"/>
+        </w:rPr>
+        <w:t>RTS (Request to Send)</w:t>
+      </w:r>
+      <w:r>
+        <w:rPr>
+          <w:rStyle w:val="Cdigo-fonte"/>
+          <w:rFonts w:ascii="Bahnschrift Light SemiCondensed" w:hAnsi="Bahnschrift Light SemiCondensed"/>
+          <w:b w:val="false"/>
+          <w:bCs w:val="false"/>
+          <w:sz w:val="24"/>
+          <w:szCs w:val="24"/>
+        </w:rPr>
+        <w:t xml:space="preserve"> e o receptor responde com uma resposta chamada </w:t>
+      </w:r>
+      <w:r>
+        <w:rPr>
+          <w:rStyle w:val="Cdigo-fonte"/>
+          <w:rFonts w:ascii="Bahnschrift Light SemiCondensed" w:hAnsi="Bahnschrift Light SemiCondensed"/>
+          <w:b/>
+          <w:bCs/>
+          <w:sz w:val="24"/>
+          <w:szCs w:val="24"/>
+        </w:rPr>
+        <w:t>CTS (Clear to Send)</w:t>
+      </w:r>
+      <w:r>
+        <w:rPr>
+          <w:rStyle w:val="Cdigo-fonte"/>
+          <w:rFonts w:ascii="Bahnschrift Light SemiCondensed" w:hAnsi="Bahnschrift Light SemiCondensed"/>
+          <w:b w:val="false"/>
+          <w:bCs w:val="false"/>
+          <w:sz w:val="24"/>
+          <w:szCs w:val="24"/>
+        </w:rPr>
+        <w:t>.</w:t>
+      </w:r>
+    </w:p>
+    <w:p>
+      <w:pPr>
+        <w:pStyle w:val="Normal"/>
+        <w:rPr/>
+      </w:pPr>
+      <w:r>
+        <w:rPr>
+          <w:rStyle w:val="Cdigo-fonte"/>
+          <w:rFonts w:ascii="Bahnschrift Light SemiCondensed" w:hAnsi="Bahnschrift Light SemiCondensed"/>
+          <w:b w:val="false"/>
+          <w:bCs w:val="false"/>
+          <w:sz w:val="24"/>
+          <w:szCs w:val="24"/>
+        </w:rPr>
+        <w:tab/>
+        <w:t>Imagine o professor explicando uma matéria na sala de aula. O aluno levanta sua mão para tirar um dúvida, e só poderá falar após o professor deixar.</w:t>
+      </w:r>
+    </w:p>
+    <w:p>
+      <w:pPr>
+        <w:pStyle w:val="Normal"/>
+        <w:rPr>
+          <w:rStyle w:val="Cdigo-fonte"/>
+          <w:rFonts w:ascii="Bahnschrift Light SemiCondensed" w:hAnsi="Bahnschrift Light SemiCondensed"/>
+          <w:b w:val="false"/>
+          <w:bCs w:val="false"/>
+          <w:sz w:val="24"/>
+          <w:szCs w:val="24"/>
+        </w:rPr>
+      </w:pPr>
+      <w:r>
+        <w:rPr/>
+      </w:r>
+    </w:p>
+    <w:p>
+      <w:pPr>
+        <w:pStyle w:val="Normal"/>
+        <w:rPr/>
+      </w:pPr>
+      <w:r>
+        <w:rPr>
+          <w:rStyle w:val="Cdigo-fonte"/>
+          <w:rFonts w:ascii="Bahnschrift Light SemiCondensed" w:hAnsi="Bahnschrift Light SemiCondensed"/>
+          <w:b w:val="false"/>
+          <w:bCs w:val="false"/>
+          <w:sz w:val="24"/>
+          <w:szCs w:val="24"/>
+        </w:rPr>
+        <w:tab/>
+        <w:t>Um exemplo prático de comunicação Half-Duplex seria o usado de rádios walkie-talkie. Onde ambos podem se comunicar, mas não juntos. Então é dito frases como “câmbio” ou “câmbio desligo”.</w:t>
+      </w:r>
+    </w:p>
+    <w:p>
+      <w:pPr>
+        <w:pStyle w:val="Normal"/>
+        <w:rPr>
+          <w:rStyle w:val="Cdigo-fonte"/>
+          <w:rFonts w:ascii="Bahnschrift Light SemiCondensed" w:hAnsi="Bahnschrift Light SemiCondensed"/>
+          <w:b w:val="false"/>
+          <w:bCs w:val="false"/>
+          <w:sz w:val="24"/>
+          <w:szCs w:val="24"/>
+        </w:rPr>
+      </w:pPr>
+      <w:r>
+        <w:rPr/>
+      </w:r>
+    </w:p>
+    <w:p>
+      <w:pPr>
+        <w:pStyle w:val="Normal"/>
+        <w:rPr>
+          <w:rStyle w:val="Cdigo-fonte"/>
+          <w:rFonts w:ascii="Bahnschrift Light SemiCondensed" w:hAnsi="Bahnschrift Light SemiCondensed"/>
+          <w:b w:val="false"/>
+          <w:bCs w:val="false"/>
+          <w:sz w:val="24"/>
+          <w:szCs w:val="24"/>
+        </w:rPr>
+      </w:pPr>
+      <w:r>
+        <w:rPr/>
+      </w:r>
+    </w:p>
+    <w:p>
+      <w:pPr>
+        <w:pStyle w:val="Heading3"/>
+        <w:rPr/>
+      </w:pPr>
+      <w:r>
+        <w:rPr>
+          <w:rStyle w:val="Strong"/>
+          <w:rFonts w:ascii="Bahnschrift Light SemiCondensed" w:hAnsi="Bahnschrift Light SemiCondensed"/>
+          <w:b/>
+          <w:bCs/>
+          <w:sz w:val="24"/>
+          <w:szCs w:val="24"/>
+        </w:rPr>
+        <w:t>Full-Duplex (Comunicação Duplex Completa):</w:t>
+      </w:r>
+    </w:p>
+    <w:p>
+      <w:pPr>
+        <w:pStyle w:val="Normal"/>
+        <w:rPr/>
+      </w:pPr>
+      <w:r>
+        <w:rPr>
+          <w:rStyle w:val="Cdigo-fonte"/>
+          <w:rFonts w:ascii="Bahnschrift Light SemiCondensed" w:hAnsi="Bahnschrift Light SemiCondensed"/>
+          <w:b w:val="false"/>
+          <w:bCs w:val="false"/>
+          <w:sz w:val="24"/>
+          <w:szCs w:val="24"/>
+        </w:rPr>
+        <w:tab/>
+        <w:t>Esse tipo de comunicação é o mais complexo, pois ambos os dispositivos podem transmitir e receber respostas simultaneamente. Aqui não existem colisões.</w:t>
+      </w:r>
+    </w:p>
+    <w:p>
+      <w:pPr>
+        <w:pStyle w:val="Normal"/>
+        <w:rPr/>
+      </w:pPr>
+      <w:r>
+        <w:rPr>
+          <w:rStyle w:val="Cdigo-fonte"/>
+          <w:rFonts w:ascii="Bahnschrift Light SemiCondensed" w:hAnsi="Bahnschrift Light SemiCondensed"/>
+          <w:b w:val="false"/>
+          <w:bCs w:val="false"/>
+          <w:sz w:val="24"/>
+          <w:szCs w:val="24"/>
+        </w:rPr>
+        <w:tab/>
+        <w:t>Um exemplo clássico seria a ligação telefônica, onde ambas podem conversar e falar ao mesmo tempo de forma natural e contínua.</w:t>
+      </w:r>
+    </w:p>
+    <w:p>
+      <w:pPr>
         <w:pStyle w:val="NormalWeb"/>
         <w:widowControl/>
         <w:suppressLineNumbers w:val="0"/>
@@ -12512,8 +13523,6 @@
           <w:lang w:val="pt-BR"/>
         </w:rPr>
       </w:pPr>
-      <w:bookmarkStart w:id="0" w:name="_GoBack"/>
-      <w:bookmarkEnd w:id="0"/>
       <w:r>
         <w:rPr>
           <w:rFonts w:cs="Bahnschrift Light SemiCondensed" w:ascii="Bahnschrift Light SemiCondensed" w:hAnsi="Bahnschrift Light SemiCondensed"/>
@@ -12521,7 +13530,7 @@
           <w:szCs w:val="36"/>
           <w:lang w:val="pt-BR"/>
         </w:rPr>
-        <w:t>30:00</w:t>
+        <w:t>35:00</w:t>
       </w:r>
     </w:p>
     <w:sectPr>
@@ -12542,6 +13551,125 @@
   <w:abstractNum w:abstractNumId="1">
     <w:lvl w:ilvl="0">
       <w:start w:val="1"/>
+      <w:numFmt w:val="none"/>
+      <w:suff w:val="nothing"/>
+      <w:lvlText w:val=""/>
+      <w:lvlJc w:val="left"/>
+      <w:pPr>
+        <w:tabs>
+          <w:tab w:val="num" w:pos="0"/>
+        </w:tabs>
+        <w:ind w:left="0" w:hanging="0"/>
+      </w:pPr>
+    </w:lvl>
+    <w:lvl w:ilvl="1">
+      <w:start w:val="1"/>
+      <w:numFmt w:val="none"/>
+      <w:suff w:val="nothing"/>
+      <w:lvlText w:val=""/>
+      <w:lvlJc w:val="left"/>
+      <w:pPr>
+        <w:tabs>
+          <w:tab w:val="num" w:pos="0"/>
+        </w:tabs>
+        <w:ind w:left="0" w:hanging="0"/>
+      </w:pPr>
+    </w:lvl>
+    <w:lvl w:ilvl="2">
+      <w:start w:val="1"/>
+      <w:numFmt w:val="none"/>
+      <w:suff w:val="nothing"/>
+      <w:lvlText w:val=""/>
+      <w:lvlJc w:val="left"/>
+      <w:pPr>
+        <w:tabs>
+          <w:tab w:val="num" w:pos="0"/>
+        </w:tabs>
+        <w:ind w:left="0" w:hanging="0"/>
+      </w:pPr>
+    </w:lvl>
+    <w:lvl w:ilvl="3">
+      <w:start w:val="1"/>
+      <w:numFmt w:val="none"/>
+      <w:suff w:val="nothing"/>
+      <w:lvlText w:val=""/>
+      <w:lvlJc w:val="left"/>
+      <w:pPr>
+        <w:tabs>
+          <w:tab w:val="num" w:pos="0"/>
+        </w:tabs>
+        <w:ind w:left="0" w:hanging="0"/>
+      </w:pPr>
+    </w:lvl>
+    <w:lvl w:ilvl="4">
+      <w:start w:val="1"/>
+      <w:numFmt w:val="none"/>
+      <w:suff w:val="nothing"/>
+      <w:lvlText w:val=""/>
+      <w:lvlJc w:val="left"/>
+      <w:pPr>
+        <w:tabs>
+          <w:tab w:val="num" w:pos="0"/>
+        </w:tabs>
+        <w:ind w:left="0" w:hanging="0"/>
+      </w:pPr>
+    </w:lvl>
+    <w:lvl w:ilvl="5">
+      <w:start w:val="1"/>
+      <w:numFmt w:val="none"/>
+      <w:suff w:val="nothing"/>
+      <w:lvlText w:val=""/>
+      <w:lvlJc w:val="left"/>
+      <w:pPr>
+        <w:tabs>
+          <w:tab w:val="num" w:pos="0"/>
+        </w:tabs>
+        <w:ind w:left="0" w:hanging="0"/>
+      </w:pPr>
+    </w:lvl>
+    <w:lvl w:ilvl="6">
+      <w:start w:val="1"/>
+      <w:numFmt w:val="none"/>
+      <w:suff w:val="nothing"/>
+      <w:lvlText w:val=""/>
+      <w:lvlJc w:val="left"/>
+      <w:pPr>
+        <w:tabs>
+          <w:tab w:val="num" w:pos="0"/>
+        </w:tabs>
+        <w:ind w:left="0" w:hanging="0"/>
+      </w:pPr>
+    </w:lvl>
+    <w:lvl w:ilvl="7">
+      <w:start w:val="1"/>
+      <w:numFmt w:val="none"/>
+      <w:suff w:val="nothing"/>
+      <w:lvlText w:val=""/>
+      <w:lvlJc w:val="left"/>
+      <w:pPr>
+        <w:tabs>
+          <w:tab w:val="num" w:pos="0"/>
+        </w:tabs>
+        <w:ind w:left="0" w:hanging="0"/>
+      </w:pPr>
+    </w:lvl>
+    <w:lvl w:ilvl="8">
+      <w:start w:val="1"/>
+      <w:numFmt w:val="none"/>
+      <w:suff w:val="nothing"/>
+      <w:lvlText w:val=""/>
+      <w:lvlJc w:val="left"/>
+      <w:pPr>
+        <w:tabs>
+          <w:tab w:val="num" w:pos="0"/>
+        </w:tabs>
+        <w:ind w:left="0" w:hanging="0"/>
+      </w:pPr>
+    </w:lvl>
+  </w:abstractNum>
+  <w:abstractNum w:abstractNumId="2">
+    <w:lvl w:ilvl="0">
+      <w:start w:val="1"/>
       <w:numFmt w:val="upperRoman"/>
       <w:lvlText w:val="%1."/>
       <w:lvlJc w:val="left"/>
@@ -12658,7 +13786,7 @@
       <w:rPr/>
     </w:lvl>
   </w:abstractNum>
-  <w:abstractNum w:abstractNumId="2">
+  <w:abstractNum w:abstractNumId="3">
     <w:lvl w:ilvl="0">
       <w:start w:val="1"/>
       <w:numFmt w:val="upperRoman"/>
@@ -12780,7 +13908,7 @@
       <w:rPr/>
     </w:lvl>
   </w:abstractNum>
-  <w:abstractNum w:abstractNumId="3">
+  <w:abstractNum w:abstractNumId="4">
     <w:lvl w:ilvl="0">
       <w:start w:val="1"/>
       <w:numFmt w:val="bullet"/>
@@ -12901,7 +14029,7 @@
       <w:rPr/>
     </w:lvl>
   </w:abstractNum>
-  <w:abstractNum w:abstractNumId="4">
+  <w:abstractNum w:abstractNumId="5">
     <w:lvl w:ilvl="0">
       <w:start w:val="1"/>
       <w:numFmt w:val="bullet"/>
@@ -13022,7 +14150,7 @@
       <w:rPr/>
     </w:lvl>
   </w:abstractNum>
-  <w:abstractNum w:abstractNumId="5">
+  <w:abstractNum w:abstractNumId="6">
     <w:lvl w:ilvl="0">
       <w:start w:val="1"/>
       <w:numFmt w:val="bullet"/>
@@ -13143,7 +14271,7 @@
       <w:rPr/>
     </w:lvl>
   </w:abstractNum>
-  <w:abstractNum w:abstractNumId="6">
+  <w:abstractNum w:abstractNumId="7">
     <w:lvl w:ilvl="0">
       <w:start w:val="1"/>
       <w:numFmt w:val="bullet"/>
@@ -13264,7 +14392,7 @@
       <w:rPr/>
     </w:lvl>
   </w:abstractNum>
-  <w:abstractNum w:abstractNumId="7">
+  <w:abstractNum w:abstractNumId="8">
     <w:lvl w:ilvl="0">
       <w:start w:val="1"/>
       <w:numFmt w:val="bullet"/>
@@ -13385,7 +14513,7 @@
       <w:rPr/>
     </w:lvl>
   </w:abstractNum>
-  <w:abstractNum w:abstractNumId="8">
+  <w:abstractNum w:abstractNumId="9">
     <w:lvl w:ilvl="0">
       <w:start w:val="1"/>
       <w:numFmt w:val="bullet"/>
@@ -13506,7 +14634,7 @@
       <w:rPr/>
     </w:lvl>
   </w:abstractNum>
-  <w:abstractNum w:abstractNumId="9">
+  <w:abstractNum w:abstractNumId="10">
     <w:lvl w:ilvl="0">
       <w:start w:val="1"/>
       <w:numFmt w:val="bullet"/>
@@ -13627,7 +14755,7 @@
       <w:rPr/>
     </w:lvl>
   </w:abstractNum>
-  <w:abstractNum w:abstractNumId="10">
+  <w:abstractNum w:abstractNumId="11">
     <w:lvl w:ilvl="0">
       <w:start w:val="1"/>
       <w:numFmt w:val="bullet"/>
@@ -13748,7 +14876,7 @@
       <w:rPr/>
     </w:lvl>
   </w:abstractNum>
-  <w:abstractNum w:abstractNumId="11">
+  <w:abstractNum w:abstractNumId="12">
     <w:lvl w:ilvl="0">
       <w:start w:val="1"/>
       <w:numFmt w:val="bullet"/>
@@ -13869,7 +14997,7 @@
       <w:rPr/>
     </w:lvl>
   </w:abstractNum>
-  <w:abstractNum w:abstractNumId="12">
+  <w:abstractNum w:abstractNumId="13">
     <w:lvl w:ilvl="0">
       <w:start w:val="1"/>
       <w:numFmt w:val="bullet"/>
@@ -13990,7 +15118,7 @@
       <w:rPr/>
     </w:lvl>
   </w:abstractNum>
-  <w:abstractNum w:abstractNumId="13">
+  <w:abstractNum w:abstractNumId="14">
     <w:lvl w:ilvl="0">
       <w:start w:val="1"/>
       <w:numFmt w:val="bullet"/>
@@ -14111,7 +15239,7 @@
       <w:rPr/>
     </w:lvl>
   </w:abstractNum>
-  <w:abstractNum w:abstractNumId="14">
+  <w:abstractNum w:abstractNumId="15">
     <w:lvl w:ilvl="0">
       <w:start w:val="1"/>
       <w:numFmt w:val="bullet"/>
@@ -14232,7 +15360,7 @@
       <w:rPr/>
     </w:lvl>
   </w:abstractNum>
-  <w:abstractNum w:abstractNumId="15">
+  <w:abstractNum w:abstractNumId="16">
     <w:lvl w:ilvl="0">
       <w:start w:val="1"/>
       <w:numFmt w:val="bullet"/>
@@ -14353,7 +15481,7 @@
       <w:rPr/>
     </w:lvl>
   </w:abstractNum>
-  <w:abstractNum w:abstractNumId="16">
+  <w:abstractNum w:abstractNumId="17">
     <w:lvl w:ilvl="0">
       <w:start w:val="1"/>
       <w:numFmt w:val="bullet"/>
@@ -14474,7 +15602,7 @@
       <w:rPr/>
     </w:lvl>
   </w:abstractNum>
-  <w:abstractNum w:abstractNumId="17">
+  <w:abstractNum w:abstractNumId="18">
     <w:lvl w:ilvl="0">
       <w:start w:val="1"/>
       <w:numFmt w:val="bullet"/>
@@ -14595,7 +15723,7 @@
       <w:rPr/>
     </w:lvl>
   </w:abstractNum>
-  <w:abstractNum w:abstractNumId="18">
+  <w:abstractNum w:abstractNumId="19">
     <w:lvl w:ilvl="0">
       <w:start w:val="1"/>
       <w:numFmt w:val="bullet"/>
@@ -14716,7 +15844,7 @@
       <w:rPr/>
     </w:lvl>
   </w:abstractNum>
-  <w:abstractNum w:abstractNumId="19">
+  <w:abstractNum w:abstractNumId="20">
     <w:lvl w:ilvl="0">
       <w:start w:val="1"/>
       <w:numFmt w:val="bullet"/>
@@ -14837,7 +15965,7 @@
       <w:rPr/>
     </w:lvl>
   </w:abstractNum>
-  <w:abstractNum w:abstractNumId="20">
+  <w:abstractNum w:abstractNumId="21">
     <w:lvl w:ilvl="0">
       <w:start w:val="1"/>
       <w:numFmt w:val="bullet"/>
@@ -14958,7 +16086,7 @@
       <w:rPr/>
     </w:lvl>
   </w:abstractNum>
-  <w:abstractNum w:abstractNumId="21">
+  <w:abstractNum w:abstractNumId="22">
     <w:lvl w:ilvl="0">
       <w:start w:val="1"/>
       <w:numFmt w:val="bullet"/>
@@ -15079,7 +16207,7 @@
       <w:rPr/>
     </w:lvl>
   </w:abstractNum>
-  <w:abstractNum w:abstractNumId="22">
+  <w:abstractNum w:abstractNumId="23">
     <w:lvl w:ilvl="0">
       <w:start w:val="1"/>
       <w:numFmt w:val="bullet"/>
@@ -15200,7 +16328,7 @@
       <w:rPr/>
     </w:lvl>
   </w:abstractNum>
-  <w:abstractNum w:abstractNumId="23">
+  <w:abstractNum w:abstractNumId="24">
     <w:lvl w:ilvl="0">
       <w:start w:val="1"/>
       <w:numFmt w:val="bullet"/>
@@ -15321,7 +16449,7 @@
       <w:rPr/>
     </w:lvl>
   </w:abstractNum>
-  <w:abstractNum w:abstractNumId="24">
+  <w:abstractNum w:abstractNumId="25">
     <w:lvl w:ilvl="0">
       <w:start w:val="1"/>
       <w:numFmt w:val="bullet"/>
@@ -15442,7 +16570,7 @@
       <w:rPr/>
     </w:lvl>
   </w:abstractNum>
-  <w:abstractNum w:abstractNumId="25">
+  <w:abstractNum w:abstractNumId="26">
     <w:lvl w:ilvl="0">
       <w:start w:val="1"/>
       <w:numFmt w:val="bullet"/>
@@ -15579,7 +16707,7 @@
       </w:rPr>
     </w:lvl>
   </w:abstractNum>
-  <w:abstractNum w:abstractNumId="26">
+  <w:abstractNum w:abstractNumId="27">
     <w:lvl w:ilvl="0">
       <w:start w:val="1"/>
       <w:numFmt w:val="decimal"/>
@@ -15725,7 +16853,7 @@
       </w:rPr>
     </w:lvl>
   </w:abstractNum>
-  <w:abstractNum w:abstractNumId="27">
+  <w:abstractNum w:abstractNumId="28">
     <w:lvl w:ilvl="0">
       <w:start w:val="1"/>
       <w:numFmt w:val="decimal"/>
@@ -15871,7 +16999,7 @@
       </w:rPr>
     </w:lvl>
   </w:abstractNum>
-  <w:abstractNum w:abstractNumId="28">
+  <w:abstractNum w:abstractNumId="29">
     <w:lvl w:ilvl="0">
       <w:start w:val="1"/>
       <w:numFmt w:val="decimal"/>
@@ -16017,7 +17145,7 @@
       </w:rPr>
     </w:lvl>
   </w:abstractNum>
-  <w:abstractNum w:abstractNumId="29">
+  <w:abstractNum w:abstractNumId="30">
     <w:lvl w:ilvl="0">
       <w:start w:val="1"/>
       <w:numFmt w:val="decimal"/>
@@ -16163,7 +17291,7 @@
       </w:rPr>
     </w:lvl>
   </w:abstractNum>
-  <w:abstractNum w:abstractNumId="30">
+  <w:abstractNum w:abstractNumId="31">
     <w:lvl w:ilvl="0">
       <w:start w:val="1"/>
       <w:numFmt w:val="decimal"/>
@@ -16309,7 +17437,7 @@
       </w:rPr>
     </w:lvl>
   </w:abstractNum>
-  <w:abstractNum w:abstractNumId="31">
+  <w:abstractNum w:abstractNumId="32">
     <w:lvl w:ilvl="0">
       <w:start w:val="1"/>
       <w:numFmt w:val="decimal"/>
@@ -16455,7 +17583,7 @@
       </w:rPr>
     </w:lvl>
   </w:abstractNum>
-  <w:abstractNum w:abstractNumId="32">
+  <w:abstractNum w:abstractNumId="33">
     <w:lvl w:ilvl="0">
       <w:start w:val="1"/>
       <w:numFmt w:val="decimal"/>
@@ -16601,7 +17729,7 @@
       </w:rPr>
     </w:lvl>
   </w:abstractNum>
-  <w:abstractNum w:abstractNumId="33">
+  <w:abstractNum w:abstractNumId="34">
     <w:lvl w:ilvl="0">
       <w:start w:val="1"/>
       <w:numFmt w:val="decimal"/>
@@ -16745,126 +17873,6 @@
         <w:sz w:val="24"/>
         <w:szCs w:val="24"/>
       </w:rPr>
-    </w:lvl>
-  </w:abstractNum>
-  <w:abstractNum w:abstractNumId="34">
-    <w:lvl w:ilvl="0">
-      <w:start w:val="1"/>
-      <w:numFmt w:val="none"/>
-      <w:suff w:val="nothing"/>
-      <w:lvlText w:val=""/>
-      <w:lvlJc w:val="left"/>
-      <w:pPr>
-        <w:tabs>
-          <w:tab w:val="num" w:pos="0"/>
-        </w:tabs>
-        <w:ind w:left="0" w:hanging="0"/>
-      </w:pPr>
-    </w:lvl>
-    <w:lvl w:ilvl="1">
-      <w:start w:val="1"/>
-      <w:pStyle w:val="Heading2"/>
-      <w:numFmt w:val="none"/>
-      <w:suff w:val="nothing"/>
-      <w:lvlText w:val=""/>
-      <w:lvlJc w:val="left"/>
-      <w:pPr>
-        <w:tabs>
-          <w:tab w:val="num" w:pos="0"/>
-        </w:tabs>
-        <w:ind w:left="0" w:hanging="0"/>
-      </w:pPr>
-    </w:lvl>
-    <w:lvl w:ilvl="2">
-      <w:start w:val="1"/>
-      <w:numFmt w:val="none"/>
-      <w:suff w:val="nothing"/>
-      <w:lvlText w:val=""/>
-      <w:lvlJc w:val="left"/>
-      <w:pPr>
-        <w:tabs>
-          <w:tab w:val="num" w:pos="0"/>
-        </w:tabs>
-        <w:ind w:left="0" w:hanging="0"/>
-      </w:pPr>
-    </w:lvl>
-    <w:lvl w:ilvl="3">
-      <w:start w:val="1"/>
-      <w:numFmt w:val="none"/>
-      <w:suff w:val="nothing"/>
-      <w:lvlText w:val=""/>
-      <w:lvlJc w:val="left"/>
-      <w:pPr>
-        <w:tabs>
-          <w:tab w:val="num" w:pos="0"/>
-        </w:tabs>
-        <w:ind w:left="0" w:hanging="0"/>
-      </w:pPr>
-    </w:lvl>
-    <w:lvl w:ilvl="4">
-      <w:start w:val="1"/>
-      <w:numFmt w:val="none"/>
-      <w:suff w:val="nothing"/>
-      <w:lvlText w:val=""/>
-      <w:lvlJc w:val="left"/>
-      <w:pPr>
-        <w:tabs>
-          <w:tab w:val="num" w:pos="0"/>
-        </w:tabs>
-        <w:ind w:left="0" w:hanging="0"/>
-      </w:pPr>
-    </w:lvl>
-    <w:lvl w:ilvl="5">
-      <w:start w:val="1"/>
-      <w:numFmt w:val="none"/>
-      <w:suff w:val="nothing"/>
-      <w:lvlText w:val=""/>
-      <w:lvlJc w:val="left"/>
-      <w:pPr>
-        <w:tabs>
-          <w:tab w:val="num" w:pos="0"/>
-        </w:tabs>
-        <w:ind w:left="0" w:hanging="0"/>
-      </w:pPr>
-    </w:lvl>
-    <w:lvl w:ilvl="6">
-      <w:start w:val="1"/>
-      <w:numFmt w:val="none"/>
-      <w:suff w:val="nothing"/>
-      <w:lvlText w:val=""/>
-      <w:lvlJc w:val="left"/>
-      <w:pPr>
-        <w:tabs>
-          <w:tab w:val="num" w:pos="0"/>
-        </w:tabs>
-        <w:ind w:left="0" w:hanging="0"/>
-      </w:pPr>
-    </w:lvl>
-    <w:lvl w:ilvl="7">
-      <w:start w:val="1"/>
-      <w:numFmt w:val="none"/>
-      <w:suff w:val="nothing"/>
-      <w:lvlText w:val=""/>
-      <w:lvlJc w:val="left"/>
-      <w:pPr>
-        <w:tabs>
-          <w:tab w:val="num" w:pos="0"/>
-        </w:tabs>
-        <w:ind w:left="0" w:hanging="0"/>
-      </w:pPr>
-    </w:lvl>
-    <w:lvl w:ilvl="8">
-      <w:start w:val="1"/>
-      <w:numFmt w:val="none"/>
-      <w:suff w:val="nothing"/>
-      <w:lvlText w:val=""/>
-      <w:lvlJc w:val="left"/>
-      <w:pPr>
-        <w:tabs>
-          <w:tab w:val="num" w:pos="0"/>
-        </w:tabs>
-        <w:ind w:left="0" w:hanging="0"/>
-      </w:pPr>
     </w:lvl>
   </w:abstractNum>
   <w:num w:numId="1">
@@ -16970,28 +17978,28 @@
     <w:abstractNumId w:val="34"/>
   </w:num>
   <w:num w:numId="35">
-    <w:abstractNumId w:val="27"/>
+    <w:abstractNumId w:val="28"/>
     <w:lvlOverride w:ilvl="0">
       <w:startOverride w:val="1"/>
     </w:lvlOverride>
   </w:num>
   <w:num w:numId="36">
-    <w:abstractNumId w:val="27"/>
+    <w:abstractNumId w:val="28"/>
   </w:num>
   <w:num w:numId="37">
-    <w:abstractNumId w:val="27"/>
+    <w:abstractNumId w:val="28"/>
   </w:num>
   <w:num w:numId="38">
-    <w:abstractNumId w:val="27"/>
+    <w:abstractNumId w:val="28"/>
   </w:num>
   <w:num w:numId="39">
-    <w:abstractNumId w:val="27"/>
+    <w:abstractNumId w:val="28"/>
   </w:num>
   <w:num w:numId="40">
-    <w:abstractNumId w:val="27"/>
+    <w:abstractNumId w:val="28"/>
   </w:num>
   <w:num w:numId="41">
-    <w:abstractNumId w:val="27"/>
+    <w:abstractNumId w:val="28"/>
   </w:num>
 </w:numbering>
 </file>

</xml_diff>